<commit_message>
bug au niveau de la redirection aprs inscription d'un utilisateurs
</commit_message>
<xml_diff>
--- a/front/assets/docs/Application Mobile CAHIER DES CHARGES.docx
+++ b/front/assets/docs/Application Mobile CAHIER DES CHARGES.docx
@@ -43,6 +43,9 @@
       <w:r>
         <w:t xml:space="preserve">Présentation de l’activité : </w:t>
       </w:r>
+      <w:r>
+        <w:t>Une Application permettant à un utilisateur de s’inscrire à un échange de savoir durant une permanences.</w:t>
+      </w:r>
     </w:p>
     <w:p>
       <w:pPr>
@@ -55,6 +58,9 @@
       <w:r>
         <w:t xml:space="preserve">Année de création : </w:t>
       </w:r>
+      <w:r>
+        <w:t>2025</w:t>
+      </w:r>
     </w:p>
     <w:p>
       <w:pPr>
@@ -65,7 +71,16 @@
         </w:numPr>
       </w:pPr>
       <w:r>
-        <w:t xml:space="preserve">Nombre d’employés et bénévoles : </w:t>
+        <w:t>Nombre d’employés et bénévoles</w:t>
+      </w:r>
+      <w:r>
+        <w:t xml:space="preserve"> travaillant sur l’application</w:t>
+      </w:r>
+      <w:r>
+        <w:t xml:space="preserve"> : </w:t>
+      </w:r>
+      <w:r>
+        <w:t>1</w:t>
       </w:r>
     </w:p>
     <w:p>
@@ -89,16 +104,7 @@
         </w:numPr>
       </w:pPr>
       <w:r>
-        <w:t xml:space="preserve">décrire les utilisateurs potentiels de l’appli, leurs </w:t>
-      </w:r>
-      <w:r>
-        <w:t>valeurs (inclusion, écologie…)</w:t>
-      </w:r>
-      <w:r>
-        <w:t>, leurs contraintes (notamment informatiques ou d’utilisation), leurs moyens de communication</w:t>
-      </w:r>
-      <w:r>
-        <w:t xml:space="preserve"> privilégiés</w:t>
+        <w:t>Toute personnes âgé entre 10 et 77 ans, sans distinction de genre ou de catégorie socio-professionnel.</w:t>
       </w:r>
     </w:p>
     <w:p>
@@ -110,7 +116,10 @@
         </w:numPr>
       </w:pPr>
       <w:r>
-        <w:t>Autres utilisateurs : admin, employés avec leurs contraintes et leurs préférences</w:t>
+        <w:t>Autres utilisateur</w:t>
+      </w:r>
+      <w:r>
+        <w:t>s : Staff et animateurs du REZO.</w:t>
       </w:r>
     </w:p>
     <w:p>
@@ -133,6 +142,42 @@
     </w:p>
     <w:p>
       <w:pPr>
+        <w:pStyle w:val="Paragraphedeliste"/>
+        <w:numPr>
+          <w:ilvl w:val="1"/>
+          <w:numId w:val="4"/>
+        </w:numPr>
+        <w:rPr>
+          <w:bCs/>
+        </w:rPr>
+      </w:pPr>
+      <w:r>
+        <w:rPr>
+          <w:bCs/>
+        </w:rPr>
+        <w:t xml:space="preserve">Faciliter la </w:t>
+      </w:r>
+      <w:r>
+        <w:rPr>
+          <w:bCs/>
+        </w:rPr>
+        <w:t>gestion des ressources humaines</w:t>
+      </w:r>
+      <w:r>
+        <w:rPr>
+          <w:bCs/>
+        </w:rPr>
+        <w:t xml:space="preserve"> du pôle citoyen</w:t>
+      </w:r>
+      <w:r>
+        <w:rPr>
+          <w:bCs/>
+        </w:rPr>
+        <w:t>.</w:t>
+      </w:r>
+    </w:p>
+    <w:p>
+      <w:pPr>
         <w:pStyle w:val="Titre2"/>
       </w:pPr>
       <w:r>
@@ -180,7 +225,11 @@
         <w:t xml:space="preserve"> : </w:t>
       </w:r>
     </w:p>
-    <w:p/>
+    <w:p>
+      <w:r>
+        <w:t>3 mois à partir du 24/03/2025</w:t>
+      </w:r>
+    </w:p>
     <w:p>
       <w:r>
         <w:rPr>
@@ -242,6 +291,7 @@
         <w:tc>
           <w:tcPr>
             <w:tcW w:w="1812" w:type="dxa"/>
+            <w:vAlign w:val="center"/>
           </w:tcPr>
           <w:p/>
         </w:tc>
@@ -249,6 +299,7 @@
           <w:tcPr>
             <w:tcW w:w="7250" w:type="dxa"/>
             <w:gridSpan w:val="4"/>
+            <w:vAlign w:val="center"/>
           </w:tcPr>
           <w:p>
             <w:pPr>
@@ -288,6 +339,7 @@
         <w:tc>
           <w:tcPr>
             <w:tcW w:w="1812" w:type="dxa"/>
+            <w:vAlign w:val="center"/>
           </w:tcPr>
           <w:p>
             <w:r>
@@ -298,6 +350,7 @@
         <w:tc>
           <w:tcPr>
             <w:tcW w:w="1812" w:type="dxa"/>
+            <w:vAlign w:val="center"/>
           </w:tcPr>
           <w:p>
             <w:r>
@@ -308,6 +361,7 @@
         <w:tc>
           <w:tcPr>
             <w:tcW w:w="1812" w:type="dxa"/>
+            <w:vAlign w:val="center"/>
           </w:tcPr>
           <w:p>
             <w:r>
@@ -324,6 +378,7 @@
         <w:tc>
           <w:tcPr>
             <w:tcW w:w="1813" w:type="dxa"/>
+            <w:vAlign w:val="center"/>
           </w:tcPr>
           <w:p>
             <w:r>
@@ -340,6 +395,7 @@
         <w:tc>
           <w:tcPr>
             <w:tcW w:w="1813" w:type="dxa"/>
+            <w:vAlign w:val="center"/>
           </w:tcPr>
           <w:p>
             <w:r>
@@ -355,6 +411,7 @@
         <w:tc>
           <w:tcPr>
             <w:tcW w:w="1812" w:type="dxa"/>
+            <w:vAlign w:val="center"/>
           </w:tcPr>
           <w:p>
             <w:r>
@@ -365,24 +422,106 @@
         <w:tc>
           <w:tcPr>
             <w:tcW w:w="1812" w:type="dxa"/>
+            <w:vAlign w:val="center"/>
           </w:tcPr>
           <w:p/>
         </w:tc>
         <w:tc>
           <w:tcPr>
             <w:tcW w:w="1812" w:type="dxa"/>
+            <w:vAlign w:val="center"/>
           </w:tcPr>
           <w:p/>
         </w:tc>
         <w:tc>
           <w:tcPr>
             <w:tcW w:w="1813" w:type="dxa"/>
-          </w:tcPr>
-          <w:p/>
+            <w:vAlign w:val="center"/>
+          </w:tcPr>
+          <w:p>
+            <w:r>
+              <w:rPr>
+                <w:noProof/>
+              </w:rPr>
+              <mc:AlternateContent>
+                <mc:Choice Requires="wps">
+                  <w:drawing>
+                    <wp:anchor distT="0" distB="0" distL="114300" distR="114300" simplePos="0" relativeHeight="251664384" behindDoc="0" locked="0" layoutInCell="1" allowOverlap="1" wp14:anchorId="727D166F" wp14:editId="518551D3">
+                      <wp:simplePos x="0" y="0"/>
+                      <wp:positionH relativeFrom="column">
+                        <wp:posOffset>445623</wp:posOffset>
+                      </wp:positionH>
+                      <wp:positionV relativeFrom="paragraph">
+                        <wp:posOffset>1270</wp:posOffset>
+                      </wp:positionV>
+                      <wp:extent cx="128954" cy="116645"/>
+                      <wp:effectExtent l="0" t="0" r="4445" b="17145"/>
+                      <wp:wrapNone/>
+                      <wp:docPr id="696020452" name="Signe de multiplication 2"/>
+                      <wp:cNvGraphicFramePr/>
+                      <a:graphic xmlns:a="http://schemas.openxmlformats.org/drawingml/2006/main">
+                        <a:graphicData uri="http://schemas.microsoft.com/office/word/2010/wordprocessingShape">
+                          <wps:wsp>
+                            <wps:cNvSpPr/>
+                            <wps:spPr>
+                              <a:xfrm>
+                                <a:off x="0" y="0"/>
+                                <a:ext cx="128954" cy="116645"/>
+                              </a:xfrm>
+                              <a:prstGeom prst="mathMultiply">
+                                <a:avLst/>
+                              </a:prstGeom>
+                            </wps:spPr>
+                            <wps:style>
+                              <a:lnRef idx="2">
+                                <a:schemeClr val="accent1">
+                                  <a:shade val="15000"/>
+                                </a:schemeClr>
+                              </a:lnRef>
+                              <a:fillRef idx="1">
+                                <a:schemeClr val="accent1"/>
+                              </a:fillRef>
+                              <a:effectRef idx="0">
+                                <a:schemeClr val="accent1"/>
+                              </a:effectRef>
+                              <a:fontRef idx="minor">
+                                <a:schemeClr val="lt1"/>
+                              </a:fontRef>
+                            </wps:style>
+                            <wps:bodyPr rot="0" spcFirstLastPara="0" vertOverflow="overflow" horzOverflow="overflow" vert="horz" wrap="square" lIns="91440" tIns="45720" rIns="91440" bIns="45720" numCol="1" spcCol="0" rtlCol="0" fromWordArt="0" anchor="ctr" anchorCtr="0" forceAA="0" compatLnSpc="1">
+                              <a:prstTxWarp prst="textNoShape">
+                                <a:avLst/>
+                              </a:prstTxWarp>
+                              <a:noAutofit/>
+                            </wps:bodyPr>
+                          </wps:wsp>
+                        </a:graphicData>
+                      </a:graphic>
+                      <wp14:sizeRelH relativeFrom="margin">
+                        <wp14:pctWidth>0</wp14:pctWidth>
+                      </wp14:sizeRelH>
+                      <wp14:sizeRelV relativeFrom="margin">
+                        <wp14:pctHeight>0</wp14:pctHeight>
+                      </wp14:sizeRelV>
+                    </wp:anchor>
+                  </w:drawing>
+                </mc:Choice>
+                <mc:Fallback>
+                  <w:pict>
+                    <v:shape w14:anchorId="07293C36" id="Signe de multiplication 2" o:spid="_x0000_s1026" style="position:absolute;margin-left:35.1pt;margin-top:.1pt;width:10.15pt;height:9.2pt;z-index:251664384;visibility:visible;mso-wrap-style:square;mso-width-percent:0;mso-height-percent:0;mso-wrap-distance-left:9pt;mso-wrap-distance-top:0;mso-wrap-distance-right:9pt;mso-wrap-distance-bottom:0;mso-position-horizontal:absolute;mso-position-horizontal-relative:text;mso-position-vertical:absolute;mso-position-vertical-relative:text;mso-width-percent:0;mso-height-percent:0;mso-width-relative:margin;mso-height-relative:margin;v-text-anchor:middle" coordsize="128954,116645" o:gfxdata="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" path="m21770,38188l40174,17842,64477,39826,88780,17842r18404,20346l84926,58323r22258,20134l88780,98803,64477,76819,40174,98803,21770,78457,44028,58323,21770,38188xe" fillcolor="#4472c4 [3204]" strokecolor="#09101d [484]" strokeweight="1pt">
+                      <v:stroke joinstyle="miter"/>
+                      <v:path arrowok="t" o:connecttype="custom" o:connectlocs="21770,38188;40174,17842;64477,39826;88780,17842;107184,38188;84926,58323;107184,78457;88780,98803;64477,76819;40174,98803;21770,78457;44028,58323;21770,38188" o:connectangles="0,0,0,0,0,0,0,0,0,0,0,0,0"/>
+                    </v:shape>
+                  </w:pict>
+                </mc:Fallback>
+              </mc:AlternateContent>
+            </w:r>
+          </w:p>
         </w:tc>
         <w:tc>
           <w:tcPr>
             <w:tcW w:w="1813" w:type="dxa"/>
+            <w:vAlign w:val="center"/>
           </w:tcPr>
           <w:p/>
         </w:tc>
@@ -391,6 +530,7 @@
         <w:tc>
           <w:tcPr>
             <w:tcW w:w="1812" w:type="dxa"/>
+            <w:vAlign w:val="center"/>
           </w:tcPr>
           <w:p>
             <w:r>
@@ -401,24 +541,106 @@
         <w:tc>
           <w:tcPr>
             <w:tcW w:w="1812" w:type="dxa"/>
+            <w:vAlign w:val="center"/>
           </w:tcPr>
           <w:p/>
         </w:tc>
         <w:tc>
           <w:tcPr>
             <w:tcW w:w="1812" w:type="dxa"/>
+            <w:vAlign w:val="center"/>
           </w:tcPr>
           <w:p/>
         </w:tc>
         <w:tc>
           <w:tcPr>
             <w:tcW w:w="1813" w:type="dxa"/>
-          </w:tcPr>
-          <w:p/>
+            <w:vAlign w:val="center"/>
+          </w:tcPr>
+          <w:p>
+            <w:r>
+              <w:rPr>
+                <w:noProof/>
+              </w:rPr>
+              <mc:AlternateContent>
+                <mc:Choice Requires="wps">
+                  <w:drawing>
+                    <wp:anchor distT="0" distB="0" distL="114300" distR="114300" simplePos="0" relativeHeight="251666432" behindDoc="0" locked="0" layoutInCell="1" allowOverlap="1" wp14:anchorId="725A1B64" wp14:editId="65A75C81">
+                      <wp:simplePos x="0" y="0"/>
+                      <wp:positionH relativeFrom="column">
+                        <wp:posOffset>445623</wp:posOffset>
+                      </wp:positionH>
+                      <wp:positionV relativeFrom="paragraph">
+                        <wp:posOffset>52754</wp:posOffset>
+                      </wp:positionV>
+                      <wp:extent cx="128954" cy="116645"/>
+                      <wp:effectExtent l="0" t="0" r="4445" b="17145"/>
+                      <wp:wrapNone/>
+                      <wp:docPr id="1018227330" name="Signe de multiplication 2"/>
+                      <wp:cNvGraphicFramePr/>
+                      <a:graphic xmlns:a="http://schemas.openxmlformats.org/drawingml/2006/main">
+                        <a:graphicData uri="http://schemas.microsoft.com/office/word/2010/wordprocessingShape">
+                          <wps:wsp>
+                            <wps:cNvSpPr/>
+                            <wps:spPr>
+                              <a:xfrm>
+                                <a:off x="0" y="0"/>
+                                <a:ext cx="128954" cy="116645"/>
+                              </a:xfrm>
+                              <a:prstGeom prst="mathMultiply">
+                                <a:avLst/>
+                              </a:prstGeom>
+                            </wps:spPr>
+                            <wps:style>
+                              <a:lnRef idx="2">
+                                <a:schemeClr val="accent1">
+                                  <a:shade val="15000"/>
+                                </a:schemeClr>
+                              </a:lnRef>
+                              <a:fillRef idx="1">
+                                <a:schemeClr val="accent1"/>
+                              </a:fillRef>
+                              <a:effectRef idx="0">
+                                <a:schemeClr val="accent1"/>
+                              </a:effectRef>
+                              <a:fontRef idx="minor">
+                                <a:schemeClr val="lt1"/>
+                              </a:fontRef>
+                            </wps:style>
+                            <wps:bodyPr rot="0" spcFirstLastPara="0" vertOverflow="overflow" horzOverflow="overflow" vert="horz" wrap="square" lIns="91440" tIns="45720" rIns="91440" bIns="45720" numCol="1" spcCol="0" rtlCol="0" fromWordArt="0" anchor="ctr" anchorCtr="0" forceAA="0" compatLnSpc="1">
+                              <a:prstTxWarp prst="textNoShape">
+                                <a:avLst/>
+                              </a:prstTxWarp>
+                              <a:noAutofit/>
+                            </wps:bodyPr>
+                          </wps:wsp>
+                        </a:graphicData>
+                      </a:graphic>
+                      <wp14:sizeRelH relativeFrom="margin">
+                        <wp14:pctWidth>0</wp14:pctWidth>
+                      </wp14:sizeRelH>
+                      <wp14:sizeRelV relativeFrom="margin">
+                        <wp14:pctHeight>0</wp14:pctHeight>
+                      </wp14:sizeRelV>
+                    </wp:anchor>
+                  </w:drawing>
+                </mc:Choice>
+                <mc:Fallback>
+                  <w:pict>
+                    <v:shape w14:anchorId="73FBB547" id="Signe de multiplication 2" o:spid="_x0000_s1026" style="position:absolute;margin-left:35.1pt;margin-top:4.15pt;width:10.15pt;height:9.2pt;z-index:251666432;visibility:visible;mso-wrap-style:square;mso-width-percent:0;mso-height-percent:0;mso-wrap-distance-left:9pt;mso-wrap-distance-top:0;mso-wrap-distance-right:9pt;mso-wrap-distance-bottom:0;mso-position-horizontal:absolute;mso-position-horizontal-relative:text;mso-position-vertical:absolute;mso-position-vertical-relative:text;mso-width-percent:0;mso-height-percent:0;mso-width-relative:margin;mso-height-relative:margin;v-text-anchor:middle" coordsize="128954,116645" o:gfxdata="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" path="m21770,38188l40174,17842,64477,39826,88780,17842r18404,20346l84926,58323r22258,20134l88780,98803,64477,76819,40174,98803,21770,78457,44028,58323,21770,38188xe" fillcolor="#4472c4 [3204]" strokecolor="#09101d [484]" strokeweight="1pt">
+                      <v:stroke joinstyle="miter"/>
+                      <v:path arrowok="t" o:connecttype="custom" o:connectlocs="21770,38188;40174,17842;64477,39826;88780,17842;107184,38188;84926,58323;107184,78457;88780,98803;64477,76819;40174,98803;21770,78457;44028,58323;21770,38188" o:connectangles="0,0,0,0,0,0,0,0,0,0,0,0,0"/>
+                    </v:shape>
+                  </w:pict>
+                </mc:Fallback>
+              </mc:AlternateContent>
+            </w:r>
+          </w:p>
         </w:tc>
         <w:tc>
           <w:tcPr>
             <w:tcW w:w="1813" w:type="dxa"/>
+            <w:vAlign w:val="center"/>
           </w:tcPr>
           <w:p/>
         </w:tc>
@@ -427,6 +649,7 @@
         <w:tc>
           <w:tcPr>
             <w:tcW w:w="1812" w:type="dxa"/>
+            <w:vAlign w:val="center"/>
           </w:tcPr>
           <w:p>
             <w:r>
@@ -437,24 +660,106 @@
         <w:tc>
           <w:tcPr>
             <w:tcW w:w="1812" w:type="dxa"/>
+            <w:vAlign w:val="center"/>
           </w:tcPr>
           <w:p/>
         </w:tc>
         <w:tc>
           <w:tcPr>
             <w:tcW w:w="1812" w:type="dxa"/>
-          </w:tcPr>
-          <w:p/>
+            <w:vAlign w:val="center"/>
+          </w:tcPr>
+          <w:p>
+            <w:r>
+              <w:rPr>
+                <w:noProof/>
+              </w:rPr>
+              <mc:AlternateContent>
+                <mc:Choice Requires="wps">
+                  <w:drawing>
+                    <wp:anchor distT="0" distB="0" distL="114300" distR="114300" simplePos="0" relativeHeight="251668480" behindDoc="0" locked="0" layoutInCell="1" allowOverlap="1" wp14:anchorId="44BFA65C" wp14:editId="428CEC4F">
+                      <wp:simplePos x="0" y="0"/>
+                      <wp:positionH relativeFrom="column">
+                        <wp:posOffset>435805</wp:posOffset>
+                      </wp:positionH>
+                      <wp:positionV relativeFrom="paragraph">
+                        <wp:posOffset>55929</wp:posOffset>
+                      </wp:positionV>
+                      <wp:extent cx="128954" cy="116645"/>
+                      <wp:effectExtent l="0" t="0" r="4445" b="17145"/>
+                      <wp:wrapNone/>
+                      <wp:docPr id="1619186122" name="Signe de multiplication 2"/>
+                      <wp:cNvGraphicFramePr/>
+                      <a:graphic xmlns:a="http://schemas.openxmlformats.org/drawingml/2006/main">
+                        <a:graphicData uri="http://schemas.microsoft.com/office/word/2010/wordprocessingShape">
+                          <wps:wsp>
+                            <wps:cNvSpPr/>
+                            <wps:spPr>
+                              <a:xfrm>
+                                <a:off x="0" y="0"/>
+                                <a:ext cx="128954" cy="116645"/>
+                              </a:xfrm>
+                              <a:prstGeom prst="mathMultiply">
+                                <a:avLst/>
+                              </a:prstGeom>
+                            </wps:spPr>
+                            <wps:style>
+                              <a:lnRef idx="2">
+                                <a:schemeClr val="accent1">
+                                  <a:shade val="15000"/>
+                                </a:schemeClr>
+                              </a:lnRef>
+                              <a:fillRef idx="1">
+                                <a:schemeClr val="accent1"/>
+                              </a:fillRef>
+                              <a:effectRef idx="0">
+                                <a:schemeClr val="accent1"/>
+                              </a:effectRef>
+                              <a:fontRef idx="minor">
+                                <a:schemeClr val="lt1"/>
+                              </a:fontRef>
+                            </wps:style>
+                            <wps:bodyPr rot="0" spcFirstLastPara="0" vertOverflow="overflow" horzOverflow="overflow" vert="horz" wrap="square" lIns="91440" tIns="45720" rIns="91440" bIns="45720" numCol="1" spcCol="0" rtlCol="0" fromWordArt="0" anchor="ctr" anchorCtr="0" forceAA="0" compatLnSpc="1">
+                              <a:prstTxWarp prst="textNoShape">
+                                <a:avLst/>
+                              </a:prstTxWarp>
+                              <a:noAutofit/>
+                            </wps:bodyPr>
+                          </wps:wsp>
+                        </a:graphicData>
+                      </a:graphic>
+                      <wp14:sizeRelH relativeFrom="margin">
+                        <wp14:pctWidth>0</wp14:pctWidth>
+                      </wp14:sizeRelH>
+                      <wp14:sizeRelV relativeFrom="margin">
+                        <wp14:pctHeight>0</wp14:pctHeight>
+                      </wp14:sizeRelV>
+                    </wp:anchor>
+                  </w:drawing>
+                </mc:Choice>
+                <mc:Fallback>
+                  <w:pict>
+                    <v:shape w14:anchorId="6D6FE356" id="Signe de multiplication 2" o:spid="_x0000_s1026" style="position:absolute;margin-left:34.3pt;margin-top:4.4pt;width:10.15pt;height:9.2pt;z-index:251668480;visibility:visible;mso-wrap-style:square;mso-width-percent:0;mso-height-percent:0;mso-wrap-distance-left:9pt;mso-wrap-distance-top:0;mso-wrap-distance-right:9pt;mso-wrap-distance-bottom:0;mso-position-horizontal:absolute;mso-position-horizontal-relative:text;mso-position-vertical:absolute;mso-position-vertical-relative:text;mso-width-percent:0;mso-height-percent:0;mso-width-relative:margin;mso-height-relative:margin;v-text-anchor:middle" coordsize="128954,116645" o:gfxdata="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" path="m21770,38188l40174,17842,64477,39826,88780,17842r18404,20346l84926,58323r22258,20134l88780,98803,64477,76819,40174,98803,21770,78457,44028,58323,21770,38188xe" fillcolor="#4472c4 [3204]" strokecolor="#09101d [484]" strokeweight="1pt">
+                      <v:stroke joinstyle="miter"/>
+                      <v:path arrowok="t" o:connecttype="custom" o:connectlocs="21770,38188;40174,17842;64477,39826;88780,17842;107184,38188;84926,58323;107184,78457;88780,98803;64477,76819;40174,98803;21770,78457;44028,58323;21770,38188" o:connectangles="0,0,0,0,0,0,0,0,0,0,0,0,0"/>
+                    </v:shape>
+                  </w:pict>
+                </mc:Fallback>
+              </mc:AlternateContent>
+            </w:r>
+          </w:p>
         </w:tc>
         <w:tc>
           <w:tcPr>
             <w:tcW w:w="1813" w:type="dxa"/>
+            <w:vAlign w:val="center"/>
           </w:tcPr>
           <w:p/>
         </w:tc>
         <w:tc>
           <w:tcPr>
             <w:tcW w:w="1813" w:type="dxa"/>
+            <w:vAlign w:val="center"/>
           </w:tcPr>
           <w:p/>
         </w:tc>
@@ -463,6 +768,7 @@
         <w:tc>
           <w:tcPr>
             <w:tcW w:w="1812" w:type="dxa"/>
+            <w:vAlign w:val="center"/>
           </w:tcPr>
           <w:p>
             <w:r>
@@ -473,24 +779,106 @@
         <w:tc>
           <w:tcPr>
             <w:tcW w:w="1812" w:type="dxa"/>
+            <w:vAlign w:val="center"/>
           </w:tcPr>
           <w:p/>
         </w:tc>
         <w:tc>
           <w:tcPr>
             <w:tcW w:w="1812" w:type="dxa"/>
-          </w:tcPr>
-          <w:p/>
+            <w:vAlign w:val="center"/>
+          </w:tcPr>
+          <w:p>
+            <w:r>
+              <w:rPr>
+                <w:noProof/>
+              </w:rPr>
+              <mc:AlternateContent>
+                <mc:Choice Requires="wps">
+                  <w:drawing>
+                    <wp:anchor distT="0" distB="0" distL="114300" distR="114300" simplePos="0" relativeHeight="251670528" behindDoc="0" locked="0" layoutInCell="1" allowOverlap="1" wp14:anchorId="7EA17EB4" wp14:editId="55D00888">
+                      <wp:simplePos x="0" y="0"/>
+                      <wp:positionH relativeFrom="column">
+                        <wp:posOffset>406498</wp:posOffset>
+                      </wp:positionH>
+                      <wp:positionV relativeFrom="paragraph">
+                        <wp:posOffset>48162</wp:posOffset>
+                      </wp:positionV>
+                      <wp:extent cx="128954" cy="116645"/>
+                      <wp:effectExtent l="0" t="0" r="4445" b="17145"/>
+                      <wp:wrapNone/>
+                      <wp:docPr id="560787095" name="Signe de multiplication 2"/>
+                      <wp:cNvGraphicFramePr/>
+                      <a:graphic xmlns:a="http://schemas.openxmlformats.org/drawingml/2006/main">
+                        <a:graphicData uri="http://schemas.microsoft.com/office/word/2010/wordprocessingShape">
+                          <wps:wsp>
+                            <wps:cNvSpPr/>
+                            <wps:spPr>
+                              <a:xfrm>
+                                <a:off x="0" y="0"/>
+                                <a:ext cx="128954" cy="116645"/>
+                              </a:xfrm>
+                              <a:prstGeom prst="mathMultiply">
+                                <a:avLst/>
+                              </a:prstGeom>
+                            </wps:spPr>
+                            <wps:style>
+                              <a:lnRef idx="2">
+                                <a:schemeClr val="accent1">
+                                  <a:shade val="15000"/>
+                                </a:schemeClr>
+                              </a:lnRef>
+                              <a:fillRef idx="1">
+                                <a:schemeClr val="accent1"/>
+                              </a:fillRef>
+                              <a:effectRef idx="0">
+                                <a:schemeClr val="accent1"/>
+                              </a:effectRef>
+                              <a:fontRef idx="minor">
+                                <a:schemeClr val="lt1"/>
+                              </a:fontRef>
+                            </wps:style>
+                            <wps:bodyPr rot="0" spcFirstLastPara="0" vertOverflow="overflow" horzOverflow="overflow" vert="horz" wrap="square" lIns="91440" tIns="45720" rIns="91440" bIns="45720" numCol="1" spcCol="0" rtlCol="0" fromWordArt="0" anchor="ctr" anchorCtr="0" forceAA="0" compatLnSpc="1">
+                              <a:prstTxWarp prst="textNoShape">
+                                <a:avLst/>
+                              </a:prstTxWarp>
+                              <a:noAutofit/>
+                            </wps:bodyPr>
+                          </wps:wsp>
+                        </a:graphicData>
+                      </a:graphic>
+                      <wp14:sizeRelH relativeFrom="margin">
+                        <wp14:pctWidth>0</wp14:pctWidth>
+                      </wp14:sizeRelH>
+                      <wp14:sizeRelV relativeFrom="margin">
+                        <wp14:pctHeight>0</wp14:pctHeight>
+                      </wp14:sizeRelV>
+                    </wp:anchor>
+                  </w:drawing>
+                </mc:Choice>
+                <mc:Fallback>
+                  <w:pict>
+                    <v:shape w14:anchorId="37C61A4C" id="Signe de multiplication 2" o:spid="_x0000_s1026" style="position:absolute;margin-left:32pt;margin-top:3.8pt;width:10.15pt;height:9.2pt;z-index:251670528;visibility:visible;mso-wrap-style:square;mso-width-percent:0;mso-height-percent:0;mso-wrap-distance-left:9pt;mso-wrap-distance-top:0;mso-wrap-distance-right:9pt;mso-wrap-distance-bottom:0;mso-position-horizontal:absolute;mso-position-horizontal-relative:text;mso-position-vertical:absolute;mso-position-vertical-relative:text;mso-width-percent:0;mso-height-percent:0;mso-width-relative:margin;mso-height-relative:margin;v-text-anchor:middle" coordsize="128954,116645" o:gfxdata="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" path="m21770,38188l40174,17842,64477,39826,88780,17842r18404,20346l84926,58323r22258,20134l88780,98803,64477,76819,40174,98803,21770,78457,44028,58323,21770,38188xe" fillcolor="#4472c4 [3204]" strokecolor="#09101d [484]" strokeweight="1pt">
+                      <v:stroke joinstyle="miter"/>
+                      <v:path arrowok="t" o:connecttype="custom" o:connectlocs="21770,38188;40174,17842;64477,39826;88780,17842;107184,38188;84926,58323;107184,78457;88780,98803;64477,76819;40174,98803;21770,78457;44028,58323;21770,38188" o:connectangles="0,0,0,0,0,0,0,0,0,0,0,0,0"/>
+                    </v:shape>
+                  </w:pict>
+                </mc:Fallback>
+              </mc:AlternateContent>
+            </w:r>
+          </w:p>
         </w:tc>
         <w:tc>
           <w:tcPr>
             <w:tcW w:w="1813" w:type="dxa"/>
+            <w:vAlign w:val="center"/>
           </w:tcPr>
           <w:p/>
         </w:tc>
         <w:tc>
           <w:tcPr>
             <w:tcW w:w="1813" w:type="dxa"/>
+            <w:vAlign w:val="center"/>
           </w:tcPr>
           <w:p/>
         </w:tc>
@@ -499,6 +887,7 @@
         <w:tc>
           <w:tcPr>
             <w:tcW w:w="1812" w:type="dxa"/>
+            <w:vAlign w:val="center"/>
           </w:tcPr>
           <w:p>
             <w:r>
@@ -509,24 +898,106 @@
         <w:tc>
           <w:tcPr>
             <w:tcW w:w="1812" w:type="dxa"/>
-          </w:tcPr>
-          <w:p/>
+            <w:vAlign w:val="center"/>
+          </w:tcPr>
+          <w:p>
+            <w:r>
+              <w:rPr>
+                <w:noProof/>
+              </w:rPr>
+              <mc:AlternateContent>
+                <mc:Choice Requires="wps">
+                  <w:drawing>
+                    <wp:anchor distT="0" distB="0" distL="114300" distR="114300" simplePos="0" relativeHeight="251672576" behindDoc="0" locked="0" layoutInCell="1" allowOverlap="1" wp14:anchorId="54CCA6AD" wp14:editId="0779FC57">
+                      <wp:simplePos x="0" y="0"/>
+                      <wp:positionH relativeFrom="column">
+                        <wp:posOffset>378460</wp:posOffset>
+                      </wp:positionH>
+                      <wp:positionV relativeFrom="paragraph">
+                        <wp:posOffset>57199</wp:posOffset>
+                      </wp:positionV>
+                      <wp:extent cx="128954" cy="116645"/>
+                      <wp:effectExtent l="0" t="0" r="4445" b="17145"/>
+                      <wp:wrapNone/>
+                      <wp:docPr id="313720616" name="Signe de multiplication 2"/>
+                      <wp:cNvGraphicFramePr/>
+                      <a:graphic xmlns:a="http://schemas.openxmlformats.org/drawingml/2006/main">
+                        <a:graphicData uri="http://schemas.microsoft.com/office/word/2010/wordprocessingShape">
+                          <wps:wsp>
+                            <wps:cNvSpPr/>
+                            <wps:spPr>
+                              <a:xfrm>
+                                <a:off x="0" y="0"/>
+                                <a:ext cx="128954" cy="116645"/>
+                              </a:xfrm>
+                              <a:prstGeom prst="mathMultiply">
+                                <a:avLst/>
+                              </a:prstGeom>
+                            </wps:spPr>
+                            <wps:style>
+                              <a:lnRef idx="2">
+                                <a:schemeClr val="accent1">
+                                  <a:shade val="15000"/>
+                                </a:schemeClr>
+                              </a:lnRef>
+                              <a:fillRef idx="1">
+                                <a:schemeClr val="accent1"/>
+                              </a:fillRef>
+                              <a:effectRef idx="0">
+                                <a:schemeClr val="accent1"/>
+                              </a:effectRef>
+                              <a:fontRef idx="minor">
+                                <a:schemeClr val="lt1"/>
+                              </a:fontRef>
+                            </wps:style>
+                            <wps:bodyPr rot="0" spcFirstLastPara="0" vertOverflow="overflow" horzOverflow="overflow" vert="horz" wrap="square" lIns="91440" tIns="45720" rIns="91440" bIns="45720" numCol="1" spcCol="0" rtlCol="0" fromWordArt="0" anchor="ctr" anchorCtr="0" forceAA="0" compatLnSpc="1">
+                              <a:prstTxWarp prst="textNoShape">
+                                <a:avLst/>
+                              </a:prstTxWarp>
+                              <a:noAutofit/>
+                            </wps:bodyPr>
+                          </wps:wsp>
+                        </a:graphicData>
+                      </a:graphic>
+                      <wp14:sizeRelH relativeFrom="margin">
+                        <wp14:pctWidth>0</wp14:pctWidth>
+                      </wp14:sizeRelH>
+                      <wp14:sizeRelV relativeFrom="margin">
+                        <wp14:pctHeight>0</wp14:pctHeight>
+                      </wp14:sizeRelV>
+                    </wp:anchor>
+                  </w:drawing>
+                </mc:Choice>
+                <mc:Fallback>
+                  <w:pict>
+                    <v:shape w14:anchorId="68E422FF" id="Signe de multiplication 2" o:spid="_x0000_s1026" style="position:absolute;margin-left:29.8pt;margin-top:4.5pt;width:10.15pt;height:9.2pt;z-index:251672576;visibility:visible;mso-wrap-style:square;mso-width-percent:0;mso-height-percent:0;mso-wrap-distance-left:9pt;mso-wrap-distance-top:0;mso-wrap-distance-right:9pt;mso-wrap-distance-bottom:0;mso-position-horizontal:absolute;mso-position-horizontal-relative:text;mso-position-vertical:absolute;mso-position-vertical-relative:text;mso-width-percent:0;mso-height-percent:0;mso-width-relative:margin;mso-height-relative:margin;v-text-anchor:middle" coordsize="128954,116645" o:gfxdata="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" path="m21770,38188l40174,17842,64477,39826,88780,17842r18404,20346l84926,58323r22258,20134l88780,98803,64477,76819,40174,98803,21770,78457,44028,58323,21770,38188xe" fillcolor="#4472c4 [3204]" strokecolor="#09101d [484]" strokeweight="1pt">
+                      <v:stroke joinstyle="miter"/>
+                      <v:path arrowok="t" o:connecttype="custom" o:connectlocs="21770,38188;40174,17842;64477,39826;88780,17842;107184,38188;84926,58323;107184,78457;88780,98803;64477,76819;40174,98803;21770,78457;44028,58323;21770,38188" o:connectangles="0,0,0,0,0,0,0,0,0,0,0,0,0"/>
+                    </v:shape>
+                  </w:pict>
+                </mc:Fallback>
+              </mc:AlternateContent>
+            </w:r>
+          </w:p>
         </w:tc>
         <w:tc>
           <w:tcPr>
             <w:tcW w:w="1812" w:type="dxa"/>
+            <w:vAlign w:val="center"/>
           </w:tcPr>
           <w:p/>
         </w:tc>
         <w:tc>
           <w:tcPr>
             <w:tcW w:w="1813" w:type="dxa"/>
+            <w:vAlign w:val="center"/>
           </w:tcPr>
           <w:p/>
         </w:tc>
         <w:tc>
           <w:tcPr>
             <w:tcW w:w="1813" w:type="dxa"/>
+            <w:vAlign w:val="center"/>
           </w:tcPr>
           <w:p/>
         </w:tc>
@@ -535,6 +1006,7 @@
         <w:tc>
           <w:tcPr>
             <w:tcW w:w="1812" w:type="dxa"/>
+            <w:vAlign w:val="center"/>
           </w:tcPr>
           <w:p>
             <w:r>
@@ -545,24 +1017,106 @@
         <w:tc>
           <w:tcPr>
             <w:tcW w:w="1812" w:type="dxa"/>
+            <w:vAlign w:val="center"/>
           </w:tcPr>
           <w:p/>
         </w:tc>
         <w:tc>
           <w:tcPr>
             <w:tcW w:w="1812" w:type="dxa"/>
-          </w:tcPr>
-          <w:p/>
+            <w:vAlign w:val="center"/>
+          </w:tcPr>
+          <w:p>
+            <w:r>
+              <w:rPr>
+                <w:noProof/>
+              </w:rPr>
+              <mc:AlternateContent>
+                <mc:Choice Requires="wps">
+                  <w:drawing>
+                    <wp:anchor distT="0" distB="0" distL="114300" distR="114300" simplePos="0" relativeHeight="251674624" behindDoc="0" locked="0" layoutInCell="1" allowOverlap="1" wp14:anchorId="3A4CD9A4" wp14:editId="33D181D6">
+                      <wp:simplePos x="0" y="0"/>
+                      <wp:positionH relativeFrom="column">
+                        <wp:posOffset>427355</wp:posOffset>
+                      </wp:positionH>
+                      <wp:positionV relativeFrom="paragraph">
+                        <wp:posOffset>0</wp:posOffset>
+                      </wp:positionV>
+                      <wp:extent cx="128905" cy="116205"/>
+                      <wp:effectExtent l="0" t="0" r="4445" b="17145"/>
+                      <wp:wrapNone/>
+                      <wp:docPr id="1037822715" name="Signe de multiplication 2"/>
+                      <wp:cNvGraphicFramePr/>
+                      <a:graphic xmlns:a="http://schemas.openxmlformats.org/drawingml/2006/main">
+                        <a:graphicData uri="http://schemas.microsoft.com/office/word/2010/wordprocessingShape">
+                          <wps:wsp>
+                            <wps:cNvSpPr/>
+                            <wps:spPr>
+                              <a:xfrm>
+                                <a:off x="0" y="0"/>
+                                <a:ext cx="128905" cy="116205"/>
+                              </a:xfrm>
+                              <a:prstGeom prst="mathMultiply">
+                                <a:avLst/>
+                              </a:prstGeom>
+                            </wps:spPr>
+                            <wps:style>
+                              <a:lnRef idx="2">
+                                <a:schemeClr val="accent1">
+                                  <a:shade val="15000"/>
+                                </a:schemeClr>
+                              </a:lnRef>
+                              <a:fillRef idx="1">
+                                <a:schemeClr val="accent1"/>
+                              </a:fillRef>
+                              <a:effectRef idx="0">
+                                <a:schemeClr val="accent1"/>
+                              </a:effectRef>
+                              <a:fontRef idx="minor">
+                                <a:schemeClr val="lt1"/>
+                              </a:fontRef>
+                            </wps:style>
+                            <wps:bodyPr rot="0" spcFirstLastPara="0" vertOverflow="overflow" horzOverflow="overflow" vert="horz" wrap="square" lIns="91440" tIns="45720" rIns="91440" bIns="45720" numCol="1" spcCol="0" rtlCol="0" fromWordArt="0" anchor="ctr" anchorCtr="0" forceAA="0" compatLnSpc="1">
+                              <a:prstTxWarp prst="textNoShape">
+                                <a:avLst/>
+                              </a:prstTxWarp>
+                              <a:noAutofit/>
+                            </wps:bodyPr>
+                          </wps:wsp>
+                        </a:graphicData>
+                      </a:graphic>
+                      <wp14:sizeRelH relativeFrom="margin">
+                        <wp14:pctWidth>0</wp14:pctWidth>
+                      </wp14:sizeRelH>
+                      <wp14:sizeRelV relativeFrom="margin">
+                        <wp14:pctHeight>0</wp14:pctHeight>
+                      </wp14:sizeRelV>
+                    </wp:anchor>
+                  </w:drawing>
+                </mc:Choice>
+                <mc:Fallback>
+                  <w:pict>
+                    <v:shape w14:anchorId="54928974" id="Signe de multiplication 2" o:spid="_x0000_s1026" style="position:absolute;margin-left:33.65pt;margin-top:0;width:10.15pt;height:9.15pt;z-index:251674624;visibility:visible;mso-wrap-style:square;mso-width-percent:0;mso-height-percent:0;mso-wrap-distance-left:9pt;mso-wrap-distance-top:0;mso-wrap-distance-right:9pt;mso-wrap-distance-bottom:0;mso-position-horizontal:absolute;mso-position-horizontal-relative:text;mso-position-vertical:absolute;mso-position-vertical-relative:text;mso-width-percent:0;mso-height-percent:0;mso-width-relative:margin;mso-height-relative:margin;v-text-anchor:middle" coordsize="128905,116205" o:gfxdata="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" path="m21810,38060l40110,17759,64453,39704,88795,17759r18300,20301l84862,58103r22233,20042l88795,98446,64453,76501,40110,98446,21810,78145,44043,58103,21810,38060xe" fillcolor="#4472c4 [3204]" strokecolor="#09101d [484]" strokeweight="1pt">
+                      <v:stroke joinstyle="miter"/>
+                      <v:path arrowok="t" o:connecttype="custom" o:connectlocs="21810,38060;40110,17759;64453,39704;88795,17759;107095,38060;84862,58103;107095,78145;88795,98446;64453,76501;40110,98446;21810,78145;44043,58103;21810,38060" o:connectangles="0,0,0,0,0,0,0,0,0,0,0,0,0"/>
+                    </v:shape>
+                  </w:pict>
+                </mc:Fallback>
+              </mc:AlternateContent>
+            </w:r>
+          </w:p>
         </w:tc>
         <w:tc>
           <w:tcPr>
             <w:tcW w:w="1813" w:type="dxa"/>
+            <w:vAlign w:val="center"/>
           </w:tcPr>
           <w:p/>
         </w:tc>
         <w:tc>
           <w:tcPr>
             <w:tcW w:w="1813" w:type="dxa"/>
+            <w:vAlign w:val="center"/>
           </w:tcPr>
           <w:p/>
         </w:tc>
@@ -571,6 +1125,7 @@
         <w:tc>
           <w:tcPr>
             <w:tcW w:w="1812" w:type="dxa"/>
+            <w:vAlign w:val="center"/>
           </w:tcPr>
           <w:p>
             <w:r>
@@ -581,24 +1136,106 @@
         <w:tc>
           <w:tcPr>
             <w:tcW w:w="1812" w:type="dxa"/>
+            <w:vAlign w:val="center"/>
           </w:tcPr>
           <w:p/>
         </w:tc>
         <w:tc>
           <w:tcPr>
             <w:tcW w:w="1812" w:type="dxa"/>
+            <w:vAlign w:val="center"/>
           </w:tcPr>
           <w:p/>
         </w:tc>
         <w:tc>
           <w:tcPr>
             <w:tcW w:w="1813" w:type="dxa"/>
-          </w:tcPr>
-          <w:p/>
+            <w:vAlign w:val="center"/>
+          </w:tcPr>
+          <w:p>
+            <w:r>
+              <w:rPr>
+                <w:noProof/>
+              </w:rPr>
+              <mc:AlternateContent>
+                <mc:Choice Requires="wps">
+                  <w:drawing>
+                    <wp:anchor distT="0" distB="0" distL="114300" distR="114300" simplePos="0" relativeHeight="251676672" behindDoc="0" locked="0" layoutInCell="1" allowOverlap="1" wp14:anchorId="40FD8332" wp14:editId="0372E0FE">
+                      <wp:simplePos x="0" y="0"/>
+                      <wp:positionH relativeFrom="column">
+                        <wp:posOffset>466725</wp:posOffset>
+                      </wp:positionH>
+                      <wp:positionV relativeFrom="paragraph">
+                        <wp:posOffset>7620</wp:posOffset>
+                      </wp:positionV>
+                      <wp:extent cx="128905" cy="116205"/>
+                      <wp:effectExtent l="0" t="0" r="4445" b="17145"/>
+                      <wp:wrapNone/>
+                      <wp:docPr id="1675342520" name="Signe de multiplication 2"/>
+                      <wp:cNvGraphicFramePr/>
+                      <a:graphic xmlns:a="http://schemas.openxmlformats.org/drawingml/2006/main">
+                        <a:graphicData uri="http://schemas.microsoft.com/office/word/2010/wordprocessingShape">
+                          <wps:wsp>
+                            <wps:cNvSpPr/>
+                            <wps:spPr>
+                              <a:xfrm>
+                                <a:off x="0" y="0"/>
+                                <a:ext cx="128905" cy="116205"/>
+                              </a:xfrm>
+                              <a:prstGeom prst="mathMultiply">
+                                <a:avLst/>
+                              </a:prstGeom>
+                            </wps:spPr>
+                            <wps:style>
+                              <a:lnRef idx="2">
+                                <a:schemeClr val="accent1">
+                                  <a:shade val="15000"/>
+                                </a:schemeClr>
+                              </a:lnRef>
+                              <a:fillRef idx="1">
+                                <a:schemeClr val="accent1"/>
+                              </a:fillRef>
+                              <a:effectRef idx="0">
+                                <a:schemeClr val="accent1"/>
+                              </a:effectRef>
+                              <a:fontRef idx="minor">
+                                <a:schemeClr val="lt1"/>
+                              </a:fontRef>
+                            </wps:style>
+                            <wps:bodyPr rot="0" spcFirstLastPara="0" vertOverflow="overflow" horzOverflow="overflow" vert="horz" wrap="square" lIns="91440" tIns="45720" rIns="91440" bIns="45720" numCol="1" spcCol="0" rtlCol="0" fromWordArt="0" anchor="ctr" anchorCtr="0" forceAA="0" compatLnSpc="1">
+                              <a:prstTxWarp prst="textNoShape">
+                                <a:avLst/>
+                              </a:prstTxWarp>
+                              <a:noAutofit/>
+                            </wps:bodyPr>
+                          </wps:wsp>
+                        </a:graphicData>
+                      </a:graphic>
+                      <wp14:sizeRelH relativeFrom="margin">
+                        <wp14:pctWidth>0</wp14:pctWidth>
+                      </wp14:sizeRelH>
+                      <wp14:sizeRelV relativeFrom="margin">
+                        <wp14:pctHeight>0</wp14:pctHeight>
+                      </wp14:sizeRelV>
+                    </wp:anchor>
+                  </w:drawing>
+                </mc:Choice>
+                <mc:Fallback>
+                  <w:pict>
+                    <v:shape w14:anchorId="515A24D4" id="Signe de multiplication 2" o:spid="_x0000_s1026" style="position:absolute;margin-left:36.75pt;margin-top:.6pt;width:10.15pt;height:9.15pt;z-index:251676672;visibility:visible;mso-wrap-style:square;mso-width-percent:0;mso-height-percent:0;mso-wrap-distance-left:9pt;mso-wrap-distance-top:0;mso-wrap-distance-right:9pt;mso-wrap-distance-bottom:0;mso-position-horizontal:absolute;mso-position-horizontal-relative:text;mso-position-vertical:absolute;mso-position-vertical-relative:text;mso-width-percent:0;mso-height-percent:0;mso-width-relative:margin;mso-height-relative:margin;v-text-anchor:middle" coordsize="128905,116205" o:gfxdata="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" path="m21810,38060l40110,17759,64453,39704,88795,17759r18300,20301l84862,58103r22233,20042l88795,98446,64453,76501,40110,98446,21810,78145,44043,58103,21810,38060xe" fillcolor="#4472c4 [3204]" strokecolor="#09101d [484]" strokeweight="1pt">
+                      <v:stroke joinstyle="miter"/>
+                      <v:path arrowok="t" o:connecttype="custom" o:connectlocs="21810,38060;40110,17759;64453,39704;88795,17759;107095,38060;84862,58103;107095,78145;88795,98446;64453,76501;40110,98446;21810,78145;44043,58103;21810,38060" o:connectangles="0,0,0,0,0,0,0,0,0,0,0,0,0"/>
+                    </v:shape>
+                  </w:pict>
+                </mc:Fallback>
+              </mc:AlternateContent>
+            </w:r>
+          </w:p>
         </w:tc>
         <w:tc>
           <w:tcPr>
             <w:tcW w:w="1813" w:type="dxa"/>
+            <w:vAlign w:val="center"/>
           </w:tcPr>
           <w:p/>
         </w:tc>
@@ -607,6 +1244,7 @@
         <w:tc>
           <w:tcPr>
             <w:tcW w:w="1812" w:type="dxa"/>
+            <w:vAlign w:val="center"/>
           </w:tcPr>
           <w:p>
             <w:r>
@@ -617,32 +1255,115 @@
         <w:tc>
           <w:tcPr>
             <w:tcW w:w="1812" w:type="dxa"/>
+            <w:vAlign w:val="center"/>
           </w:tcPr>
           <w:p/>
         </w:tc>
         <w:tc>
           <w:tcPr>
             <w:tcW w:w="1812" w:type="dxa"/>
+            <w:vAlign w:val="center"/>
           </w:tcPr>
           <w:p/>
         </w:tc>
         <w:tc>
           <w:tcPr>
             <w:tcW w:w="1813" w:type="dxa"/>
+            <w:vAlign w:val="center"/>
           </w:tcPr>
           <w:p/>
         </w:tc>
         <w:tc>
           <w:tcPr>
             <w:tcW w:w="1813" w:type="dxa"/>
-          </w:tcPr>
-          <w:p/>
+            <w:vAlign w:val="center"/>
+          </w:tcPr>
+          <w:p>
+            <w:r>
+              <w:rPr>
+                <w:noProof/>
+              </w:rPr>
+              <mc:AlternateContent>
+                <mc:Choice Requires="wps">
+                  <w:drawing>
+                    <wp:anchor distT="0" distB="0" distL="114300" distR="114300" simplePos="0" relativeHeight="251678720" behindDoc="0" locked="0" layoutInCell="1" allowOverlap="1" wp14:anchorId="02D994CB" wp14:editId="017AF880">
+                      <wp:simplePos x="0" y="0"/>
+                      <wp:positionH relativeFrom="column">
+                        <wp:posOffset>410210</wp:posOffset>
+                      </wp:positionH>
+                      <wp:positionV relativeFrom="paragraph">
+                        <wp:posOffset>0</wp:posOffset>
+                      </wp:positionV>
+                      <wp:extent cx="128905" cy="116205"/>
+                      <wp:effectExtent l="0" t="0" r="4445" b="17145"/>
+                      <wp:wrapNone/>
+                      <wp:docPr id="1536176652" name="Signe de multiplication 2"/>
+                      <wp:cNvGraphicFramePr/>
+                      <a:graphic xmlns:a="http://schemas.openxmlformats.org/drawingml/2006/main">
+                        <a:graphicData uri="http://schemas.microsoft.com/office/word/2010/wordprocessingShape">
+                          <wps:wsp>
+                            <wps:cNvSpPr/>
+                            <wps:spPr>
+                              <a:xfrm>
+                                <a:off x="0" y="0"/>
+                                <a:ext cx="128905" cy="116205"/>
+                              </a:xfrm>
+                              <a:prstGeom prst="mathMultiply">
+                                <a:avLst/>
+                              </a:prstGeom>
+                            </wps:spPr>
+                            <wps:style>
+                              <a:lnRef idx="2">
+                                <a:schemeClr val="accent1">
+                                  <a:shade val="15000"/>
+                                </a:schemeClr>
+                              </a:lnRef>
+                              <a:fillRef idx="1">
+                                <a:schemeClr val="accent1"/>
+                              </a:fillRef>
+                              <a:effectRef idx="0">
+                                <a:schemeClr val="accent1"/>
+                              </a:effectRef>
+                              <a:fontRef idx="minor">
+                                <a:schemeClr val="lt1"/>
+                              </a:fontRef>
+                            </wps:style>
+                            <wps:bodyPr rot="0" spcFirstLastPara="0" vertOverflow="overflow" horzOverflow="overflow" vert="horz" wrap="square" lIns="91440" tIns="45720" rIns="91440" bIns="45720" numCol="1" spcCol="0" rtlCol="0" fromWordArt="0" anchor="ctr" anchorCtr="0" forceAA="0" compatLnSpc="1">
+                              <a:prstTxWarp prst="textNoShape">
+                                <a:avLst/>
+                              </a:prstTxWarp>
+                              <a:noAutofit/>
+                            </wps:bodyPr>
+                          </wps:wsp>
+                        </a:graphicData>
+                      </a:graphic>
+                      <wp14:sizeRelH relativeFrom="margin">
+                        <wp14:pctWidth>0</wp14:pctWidth>
+                      </wp14:sizeRelH>
+                      <wp14:sizeRelV relativeFrom="margin">
+                        <wp14:pctHeight>0</wp14:pctHeight>
+                      </wp14:sizeRelV>
+                    </wp:anchor>
+                  </w:drawing>
+                </mc:Choice>
+                <mc:Fallback>
+                  <w:pict>
+                    <v:shape w14:anchorId="1D44E712" id="Signe de multiplication 2" o:spid="_x0000_s1026" style="position:absolute;margin-left:32.3pt;margin-top:0;width:10.15pt;height:9.15pt;z-index:251678720;visibility:visible;mso-wrap-style:square;mso-width-percent:0;mso-height-percent:0;mso-wrap-distance-left:9pt;mso-wrap-distance-top:0;mso-wrap-distance-right:9pt;mso-wrap-distance-bottom:0;mso-position-horizontal:absolute;mso-position-horizontal-relative:text;mso-position-vertical:absolute;mso-position-vertical-relative:text;mso-width-percent:0;mso-height-percent:0;mso-width-relative:margin;mso-height-relative:margin;v-text-anchor:middle" coordsize="128905,116205" o:gfxdata="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" path="m21810,38060l40110,17759,64453,39704,88795,17759r18300,20301l84862,58103r22233,20042l88795,98446,64453,76501,40110,98446,21810,78145,44043,58103,21810,38060xe" fillcolor="#4472c4 [3204]" strokecolor="#09101d [484]" strokeweight="1pt">
+                      <v:stroke joinstyle="miter"/>
+                      <v:path arrowok="t" o:connecttype="custom" o:connectlocs="21810,38060;40110,17759;64453,39704;88795,17759;107095,38060;84862,58103;107095,78145;88795,98446;64453,76501;40110,98446;21810,78145;44043,58103;21810,38060" o:connectangles="0,0,0,0,0,0,0,0,0,0,0,0,0"/>
+                    </v:shape>
+                  </w:pict>
+                </mc:Fallback>
+              </mc:AlternateContent>
+            </w:r>
+          </w:p>
         </w:tc>
       </w:tr>
       <w:tr>
         <w:tc>
           <w:tcPr>
             <w:tcW w:w="1812" w:type="dxa"/>
+            <w:vAlign w:val="center"/>
           </w:tcPr>
           <w:p>
             <w:pPr>
@@ -667,24 +1388,106 @@
         <w:tc>
           <w:tcPr>
             <w:tcW w:w="1812" w:type="dxa"/>
+            <w:vAlign w:val="center"/>
           </w:tcPr>
           <w:p/>
         </w:tc>
         <w:tc>
           <w:tcPr>
             <w:tcW w:w="1812" w:type="dxa"/>
-          </w:tcPr>
-          <w:p/>
+            <w:vAlign w:val="center"/>
+          </w:tcPr>
+          <w:p>
+            <w:r>
+              <w:rPr>
+                <w:noProof/>
+              </w:rPr>
+              <mc:AlternateContent>
+                <mc:Choice Requires="wps">
+                  <w:drawing>
+                    <wp:anchor distT="0" distB="0" distL="114300" distR="114300" simplePos="0" relativeHeight="251680768" behindDoc="0" locked="0" layoutInCell="1" allowOverlap="1" wp14:anchorId="29EED339" wp14:editId="4A29F1FF">
+                      <wp:simplePos x="0" y="0"/>
+                      <wp:positionH relativeFrom="column">
+                        <wp:posOffset>-3810</wp:posOffset>
+                      </wp:positionH>
+                      <wp:positionV relativeFrom="paragraph">
+                        <wp:posOffset>4445</wp:posOffset>
+                      </wp:positionV>
+                      <wp:extent cx="128954" cy="116645"/>
+                      <wp:effectExtent l="0" t="0" r="4445" b="17145"/>
+                      <wp:wrapNone/>
+                      <wp:docPr id="2116152630" name="Signe de multiplication 2"/>
+                      <wp:cNvGraphicFramePr/>
+                      <a:graphic xmlns:a="http://schemas.openxmlformats.org/drawingml/2006/main">
+                        <a:graphicData uri="http://schemas.microsoft.com/office/word/2010/wordprocessingShape">
+                          <wps:wsp>
+                            <wps:cNvSpPr/>
+                            <wps:spPr>
+                              <a:xfrm>
+                                <a:off x="0" y="0"/>
+                                <a:ext cx="128954" cy="116645"/>
+                              </a:xfrm>
+                              <a:prstGeom prst="mathMultiply">
+                                <a:avLst/>
+                              </a:prstGeom>
+                            </wps:spPr>
+                            <wps:style>
+                              <a:lnRef idx="2">
+                                <a:schemeClr val="accent1">
+                                  <a:shade val="15000"/>
+                                </a:schemeClr>
+                              </a:lnRef>
+                              <a:fillRef idx="1">
+                                <a:schemeClr val="accent1"/>
+                              </a:fillRef>
+                              <a:effectRef idx="0">
+                                <a:schemeClr val="accent1"/>
+                              </a:effectRef>
+                              <a:fontRef idx="minor">
+                                <a:schemeClr val="lt1"/>
+                              </a:fontRef>
+                            </wps:style>
+                            <wps:bodyPr rot="0" spcFirstLastPara="0" vertOverflow="overflow" horzOverflow="overflow" vert="horz" wrap="square" lIns="91440" tIns="45720" rIns="91440" bIns="45720" numCol="1" spcCol="0" rtlCol="0" fromWordArt="0" anchor="ctr" anchorCtr="0" forceAA="0" compatLnSpc="1">
+                              <a:prstTxWarp prst="textNoShape">
+                                <a:avLst/>
+                              </a:prstTxWarp>
+                              <a:noAutofit/>
+                            </wps:bodyPr>
+                          </wps:wsp>
+                        </a:graphicData>
+                      </a:graphic>
+                      <wp14:sizeRelH relativeFrom="margin">
+                        <wp14:pctWidth>0</wp14:pctWidth>
+                      </wp14:sizeRelH>
+                      <wp14:sizeRelV relativeFrom="margin">
+                        <wp14:pctHeight>0</wp14:pctHeight>
+                      </wp14:sizeRelV>
+                    </wp:anchor>
+                  </w:drawing>
+                </mc:Choice>
+                <mc:Fallback>
+                  <w:pict>
+                    <v:shape w14:anchorId="01697416" id="Signe de multiplication 2" o:spid="_x0000_s1026" style="position:absolute;margin-left:-.3pt;margin-top:.35pt;width:10.15pt;height:9.2pt;z-index:251680768;visibility:visible;mso-wrap-style:square;mso-width-percent:0;mso-height-percent:0;mso-wrap-distance-left:9pt;mso-wrap-distance-top:0;mso-wrap-distance-right:9pt;mso-wrap-distance-bottom:0;mso-position-horizontal:absolute;mso-position-horizontal-relative:text;mso-position-vertical:absolute;mso-position-vertical-relative:text;mso-width-percent:0;mso-height-percent:0;mso-width-relative:margin;mso-height-relative:margin;v-text-anchor:middle" coordsize="128954,116645" o:gfxdata="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" path="m21770,38188l40174,17842,64477,39826,88780,17842r18404,20346l84926,58323r22258,20134l88780,98803,64477,76819,40174,98803,21770,78457,44028,58323,21770,38188xe" fillcolor="#4472c4 [3204]" strokecolor="#09101d [484]" strokeweight="1pt">
+                      <v:stroke joinstyle="miter"/>
+                      <v:path arrowok="t" o:connecttype="custom" o:connectlocs="21770,38188;40174,17842;64477,39826;88780,17842;107184,38188;84926,58323;107184,78457;88780,98803;64477,76819;40174,98803;21770,78457;44028,58323;21770,38188" o:connectangles="0,0,0,0,0,0,0,0,0,0,0,0,0"/>
+                    </v:shape>
+                  </w:pict>
+                </mc:Fallback>
+              </mc:AlternateContent>
+            </w:r>
+          </w:p>
         </w:tc>
         <w:tc>
           <w:tcPr>
             <w:tcW w:w="1813" w:type="dxa"/>
+            <w:vAlign w:val="center"/>
           </w:tcPr>
           <w:p/>
         </w:tc>
         <w:tc>
           <w:tcPr>
             <w:tcW w:w="1813" w:type="dxa"/>
+            <w:vAlign w:val="center"/>
           </w:tcPr>
           <w:p/>
         </w:tc>
@@ -693,6 +1496,7 @@
         <w:tc>
           <w:tcPr>
             <w:tcW w:w="1812" w:type="dxa"/>
+            <w:vAlign w:val="center"/>
           </w:tcPr>
           <w:p>
             <w:pPr>
@@ -711,24 +1515,106 @@
         <w:tc>
           <w:tcPr>
             <w:tcW w:w="1812" w:type="dxa"/>
+            <w:vAlign w:val="center"/>
           </w:tcPr>
           <w:p/>
         </w:tc>
         <w:tc>
           <w:tcPr>
             <w:tcW w:w="1812" w:type="dxa"/>
-          </w:tcPr>
-          <w:p/>
+            <w:vAlign w:val="center"/>
+          </w:tcPr>
+          <w:p>
+            <w:r>
+              <w:rPr>
+                <w:noProof/>
+              </w:rPr>
+              <mc:AlternateContent>
+                <mc:Choice Requires="wps">
+                  <w:drawing>
+                    <wp:anchor distT="0" distB="0" distL="114300" distR="114300" simplePos="0" relativeHeight="251682816" behindDoc="0" locked="0" layoutInCell="1" allowOverlap="1" wp14:anchorId="5EE6CB6A" wp14:editId="1042CA1F">
+                      <wp:simplePos x="0" y="0"/>
+                      <wp:positionH relativeFrom="column">
+                        <wp:posOffset>333375</wp:posOffset>
+                      </wp:positionH>
+                      <wp:positionV relativeFrom="paragraph">
+                        <wp:posOffset>0</wp:posOffset>
+                      </wp:positionV>
+                      <wp:extent cx="128905" cy="116205"/>
+                      <wp:effectExtent l="0" t="0" r="4445" b="17145"/>
+                      <wp:wrapNone/>
+                      <wp:docPr id="804805210" name="Signe de multiplication 2"/>
+                      <wp:cNvGraphicFramePr/>
+                      <a:graphic xmlns:a="http://schemas.openxmlformats.org/drawingml/2006/main">
+                        <a:graphicData uri="http://schemas.microsoft.com/office/word/2010/wordprocessingShape">
+                          <wps:wsp>
+                            <wps:cNvSpPr/>
+                            <wps:spPr>
+                              <a:xfrm>
+                                <a:off x="0" y="0"/>
+                                <a:ext cx="128905" cy="116205"/>
+                              </a:xfrm>
+                              <a:prstGeom prst="mathMultiply">
+                                <a:avLst/>
+                              </a:prstGeom>
+                            </wps:spPr>
+                            <wps:style>
+                              <a:lnRef idx="2">
+                                <a:schemeClr val="accent1">
+                                  <a:shade val="15000"/>
+                                </a:schemeClr>
+                              </a:lnRef>
+                              <a:fillRef idx="1">
+                                <a:schemeClr val="accent1"/>
+                              </a:fillRef>
+                              <a:effectRef idx="0">
+                                <a:schemeClr val="accent1"/>
+                              </a:effectRef>
+                              <a:fontRef idx="minor">
+                                <a:schemeClr val="lt1"/>
+                              </a:fontRef>
+                            </wps:style>
+                            <wps:bodyPr rot="0" spcFirstLastPara="0" vertOverflow="overflow" horzOverflow="overflow" vert="horz" wrap="square" lIns="91440" tIns="45720" rIns="91440" bIns="45720" numCol="1" spcCol="0" rtlCol="0" fromWordArt="0" anchor="ctr" anchorCtr="0" forceAA="0" compatLnSpc="1">
+                              <a:prstTxWarp prst="textNoShape">
+                                <a:avLst/>
+                              </a:prstTxWarp>
+                              <a:noAutofit/>
+                            </wps:bodyPr>
+                          </wps:wsp>
+                        </a:graphicData>
+                      </a:graphic>
+                      <wp14:sizeRelH relativeFrom="margin">
+                        <wp14:pctWidth>0</wp14:pctWidth>
+                      </wp14:sizeRelH>
+                      <wp14:sizeRelV relativeFrom="margin">
+                        <wp14:pctHeight>0</wp14:pctHeight>
+                      </wp14:sizeRelV>
+                    </wp:anchor>
+                  </w:drawing>
+                </mc:Choice>
+                <mc:Fallback>
+                  <w:pict>
+                    <v:shape w14:anchorId="38351D71" id="Signe de multiplication 2" o:spid="_x0000_s1026" style="position:absolute;margin-left:26.25pt;margin-top:0;width:10.15pt;height:9.15pt;z-index:251682816;visibility:visible;mso-wrap-style:square;mso-width-percent:0;mso-height-percent:0;mso-wrap-distance-left:9pt;mso-wrap-distance-top:0;mso-wrap-distance-right:9pt;mso-wrap-distance-bottom:0;mso-position-horizontal:absolute;mso-position-horizontal-relative:text;mso-position-vertical:absolute;mso-position-vertical-relative:text;mso-width-percent:0;mso-height-percent:0;mso-width-relative:margin;mso-height-relative:margin;v-text-anchor:middle" coordsize="128905,116205" o:gfxdata="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" path="m21810,38060l40110,17759,64453,39704,88795,17759r18300,20301l84862,58103r22233,20042l88795,98446,64453,76501,40110,98446,21810,78145,44043,58103,21810,38060xe" fillcolor="#4472c4 [3204]" strokecolor="#09101d [484]" strokeweight="1pt">
+                      <v:stroke joinstyle="miter"/>
+                      <v:path arrowok="t" o:connecttype="custom" o:connectlocs="21810,38060;40110,17759;64453,39704;88795,17759;107095,38060;84862,58103;107095,78145;88795,98446;64453,76501;40110,98446;21810,78145;44043,58103;21810,38060" o:connectangles="0,0,0,0,0,0,0,0,0,0,0,0,0"/>
+                    </v:shape>
+                  </w:pict>
+                </mc:Fallback>
+              </mc:AlternateContent>
+            </w:r>
+          </w:p>
         </w:tc>
         <w:tc>
           <w:tcPr>
             <w:tcW w:w="1813" w:type="dxa"/>
+            <w:vAlign w:val="center"/>
           </w:tcPr>
           <w:p/>
         </w:tc>
         <w:tc>
           <w:tcPr>
             <w:tcW w:w="1813" w:type="dxa"/>
+            <w:vAlign w:val="center"/>
           </w:tcPr>
           <w:p/>
         </w:tc>
@@ -737,6 +1623,7 @@
         <w:tc>
           <w:tcPr>
             <w:tcW w:w="1812" w:type="dxa"/>
+            <w:vAlign w:val="center"/>
           </w:tcPr>
           <w:p>
             <w:pPr>
@@ -755,24 +1642,106 @@
         <w:tc>
           <w:tcPr>
             <w:tcW w:w="1812" w:type="dxa"/>
+            <w:vAlign w:val="center"/>
           </w:tcPr>
           <w:p/>
         </w:tc>
         <w:tc>
           <w:tcPr>
             <w:tcW w:w="1812" w:type="dxa"/>
+            <w:vAlign w:val="center"/>
           </w:tcPr>
           <w:p/>
         </w:tc>
         <w:tc>
           <w:tcPr>
             <w:tcW w:w="1813" w:type="dxa"/>
-          </w:tcPr>
-          <w:p/>
+            <w:vAlign w:val="center"/>
+          </w:tcPr>
+          <w:p>
+            <w:r>
+              <w:rPr>
+                <w:noProof/>
+              </w:rPr>
+              <mc:AlternateContent>
+                <mc:Choice Requires="wps">
+                  <w:drawing>
+                    <wp:anchor distT="0" distB="0" distL="114300" distR="114300" simplePos="0" relativeHeight="251684864" behindDoc="0" locked="0" layoutInCell="1" allowOverlap="1" wp14:anchorId="38880A90" wp14:editId="560A13F9">
+                      <wp:simplePos x="0" y="0"/>
+                      <wp:positionH relativeFrom="column">
+                        <wp:posOffset>-5715</wp:posOffset>
+                      </wp:positionH>
+                      <wp:positionV relativeFrom="paragraph">
+                        <wp:posOffset>62865</wp:posOffset>
+                      </wp:positionV>
+                      <wp:extent cx="128954" cy="116645"/>
+                      <wp:effectExtent l="0" t="0" r="4445" b="17145"/>
+                      <wp:wrapNone/>
+                      <wp:docPr id="1379082424" name="Signe de multiplication 2"/>
+                      <wp:cNvGraphicFramePr/>
+                      <a:graphic xmlns:a="http://schemas.openxmlformats.org/drawingml/2006/main">
+                        <a:graphicData uri="http://schemas.microsoft.com/office/word/2010/wordprocessingShape">
+                          <wps:wsp>
+                            <wps:cNvSpPr/>
+                            <wps:spPr>
+                              <a:xfrm>
+                                <a:off x="0" y="0"/>
+                                <a:ext cx="128954" cy="116645"/>
+                              </a:xfrm>
+                              <a:prstGeom prst="mathMultiply">
+                                <a:avLst/>
+                              </a:prstGeom>
+                            </wps:spPr>
+                            <wps:style>
+                              <a:lnRef idx="2">
+                                <a:schemeClr val="accent1">
+                                  <a:shade val="15000"/>
+                                </a:schemeClr>
+                              </a:lnRef>
+                              <a:fillRef idx="1">
+                                <a:schemeClr val="accent1"/>
+                              </a:fillRef>
+                              <a:effectRef idx="0">
+                                <a:schemeClr val="accent1"/>
+                              </a:effectRef>
+                              <a:fontRef idx="minor">
+                                <a:schemeClr val="lt1"/>
+                              </a:fontRef>
+                            </wps:style>
+                            <wps:bodyPr rot="0" spcFirstLastPara="0" vertOverflow="overflow" horzOverflow="overflow" vert="horz" wrap="square" lIns="91440" tIns="45720" rIns="91440" bIns="45720" numCol="1" spcCol="0" rtlCol="0" fromWordArt="0" anchor="ctr" anchorCtr="0" forceAA="0" compatLnSpc="1">
+                              <a:prstTxWarp prst="textNoShape">
+                                <a:avLst/>
+                              </a:prstTxWarp>
+                              <a:noAutofit/>
+                            </wps:bodyPr>
+                          </wps:wsp>
+                        </a:graphicData>
+                      </a:graphic>
+                      <wp14:sizeRelH relativeFrom="margin">
+                        <wp14:pctWidth>0</wp14:pctWidth>
+                      </wp14:sizeRelH>
+                      <wp14:sizeRelV relativeFrom="margin">
+                        <wp14:pctHeight>0</wp14:pctHeight>
+                      </wp14:sizeRelV>
+                    </wp:anchor>
+                  </w:drawing>
+                </mc:Choice>
+                <mc:Fallback>
+                  <w:pict>
+                    <v:shape w14:anchorId="548C9382" id="Signe de multiplication 2" o:spid="_x0000_s1026" style="position:absolute;margin-left:-.45pt;margin-top:4.95pt;width:10.15pt;height:9.2pt;z-index:251684864;visibility:visible;mso-wrap-style:square;mso-width-percent:0;mso-height-percent:0;mso-wrap-distance-left:9pt;mso-wrap-distance-top:0;mso-wrap-distance-right:9pt;mso-wrap-distance-bottom:0;mso-position-horizontal:absolute;mso-position-horizontal-relative:text;mso-position-vertical:absolute;mso-position-vertical-relative:text;mso-width-percent:0;mso-height-percent:0;mso-width-relative:margin;mso-height-relative:margin;v-text-anchor:middle" coordsize="128954,116645" o:gfxdata="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" path="m21770,38188l40174,17842,64477,39826,88780,17842r18404,20346l84926,58323r22258,20134l88780,98803,64477,76819,40174,98803,21770,78457,44028,58323,21770,38188xe" fillcolor="#4472c4 [3204]" strokecolor="#09101d [484]" strokeweight="1pt">
+                      <v:stroke joinstyle="miter"/>
+                      <v:path arrowok="t" o:connecttype="custom" o:connectlocs="21770,38188;40174,17842;64477,39826;88780,17842;107184,38188;84926,58323;107184,78457;88780,98803;64477,76819;40174,98803;21770,78457;44028,58323;21770,38188" o:connectangles="0,0,0,0,0,0,0,0,0,0,0,0,0"/>
+                    </v:shape>
+                  </w:pict>
+                </mc:Fallback>
+              </mc:AlternateContent>
+            </w:r>
+          </w:p>
         </w:tc>
         <w:tc>
           <w:tcPr>
             <w:tcW w:w="1813" w:type="dxa"/>
+            <w:vAlign w:val="center"/>
           </w:tcPr>
           <w:p/>
         </w:tc>
@@ -781,6 +1750,7 @@
         <w:tc>
           <w:tcPr>
             <w:tcW w:w="1812" w:type="dxa"/>
+            <w:vAlign w:val="center"/>
           </w:tcPr>
           <w:p>
             <w:pPr>
@@ -799,24 +1769,106 @@
         <w:tc>
           <w:tcPr>
             <w:tcW w:w="1812" w:type="dxa"/>
+            <w:vAlign w:val="center"/>
           </w:tcPr>
           <w:p/>
         </w:tc>
         <w:tc>
           <w:tcPr>
             <w:tcW w:w="1812" w:type="dxa"/>
+            <w:vAlign w:val="center"/>
           </w:tcPr>
           <w:p/>
         </w:tc>
         <w:tc>
           <w:tcPr>
             <w:tcW w:w="1813" w:type="dxa"/>
-          </w:tcPr>
-          <w:p/>
+            <w:vAlign w:val="center"/>
+          </w:tcPr>
+          <w:p>
+            <w:r>
+              <w:rPr>
+                <w:noProof/>
+              </w:rPr>
+              <mc:AlternateContent>
+                <mc:Choice Requires="wps">
+                  <w:drawing>
+                    <wp:anchor distT="0" distB="0" distL="114300" distR="114300" simplePos="0" relativeHeight="251686912" behindDoc="0" locked="0" layoutInCell="1" allowOverlap="1" wp14:anchorId="6C26530D" wp14:editId="154D17AE">
+                      <wp:simplePos x="0" y="0"/>
+                      <wp:positionH relativeFrom="column">
+                        <wp:posOffset>-5715</wp:posOffset>
+                      </wp:positionH>
+                      <wp:positionV relativeFrom="paragraph">
+                        <wp:posOffset>66675</wp:posOffset>
+                      </wp:positionV>
+                      <wp:extent cx="128954" cy="116645"/>
+                      <wp:effectExtent l="0" t="0" r="4445" b="17145"/>
+                      <wp:wrapNone/>
+                      <wp:docPr id="955110802" name="Signe de multiplication 2"/>
+                      <wp:cNvGraphicFramePr/>
+                      <a:graphic xmlns:a="http://schemas.openxmlformats.org/drawingml/2006/main">
+                        <a:graphicData uri="http://schemas.microsoft.com/office/word/2010/wordprocessingShape">
+                          <wps:wsp>
+                            <wps:cNvSpPr/>
+                            <wps:spPr>
+                              <a:xfrm>
+                                <a:off x="0" y="0"/>
+                                <a:ext cx="128954" cy="116645"/>
+                              </a:xfrm>
+                              <a:prstGeom prst="mathMultiply">
+                                <a:avLst/>
+                              </a:prstGeom>
+                            </wps:spPr>
+                            <wps:style>
+                              <a:lnRef idx="2">
+                                <a:schemeClr val="accent1">
+                                  <a:shade val="15000"/>
+                                </a:schemeClr>
+                              </a:lnRef>
+                              <a:fillRef idx="1">
+                                <a:schemeClr val="accent1"/>
+                              </a:fillRef>
+                              <a:effectRef idx="0">
+                                <a:schemeClr val="accent1"/>
+                              </a:effectRef>
+                              <a:fontRef idx="minor">
+                                <a:schemeClr val="lt1"/>
+                              </a:fontRef>
+                            </wps:style>
+                            <wps:bodyPr rot="0" spcFirstLastPara="0" vertOverflow="overflow" horzOverflow="overflow" vert="horz" wrap="square" lIns="91440" tIns="45720" rIns="91440" bIns="45720" numCol="1" spcCol="0" rtlCol="0" fromWordArt="0" anchor="ctr" anchorCtr="0" forceAA="0" compatLnSpc="1">
+                              <a:prstTxWarp prst="textNoShape">
+                                <a:avLst/>
+                              </a:prstTxWarp>
+                              <a:noAutofit/>
+                            </wps:bodyPr>
+                          </wps:wsp>
+                        </a:graphicData>
+                      </a:graphic>
+                      <wp14:sizeRelH relativeFrom="margin">
+                        <wp14:pctWidth>0</wp14:pctWidth>
+                      </wp14:sizeRelH>
+                      <wp14:sizeRelV relativeFrom="margin">
+                        <wp14:pctHeight>0</wp14:pctHeight>
+                      </wp14:sizeRelV>
+                    </wp:anchor>
+                  </w:drawing>
+                </mc:Choice>
+                <mc:Fallback>
+                  <w:pict>
+                    <v:shape w14:anchorId="0D004A4F" id="Signe de multiplication 2" o:spid="_x0000_s1026" style="position:absolute;margin-left:-.45pt;margin-top:5.25pt;width:10.15pt;height:9.2pt;z-index:251686912;visibility:visible;mso-wrap-style:square;mso-width-percent:0;mso-height-percent:0;mso-wrap-distance-left:9pt;mso-wrap-distance-top:0;mso-wrap-distance-right:9pt;mso-wrap-distance-bottom:0;mso-position-horizontal:absolute;mso-position-horizontal-relative:text;mso-position-vertical:absolute;mso-position-vertical-relative:text;mso-width-percent:0;mso-height-percent:0;mso-width-relative:margin;mso-height-relative:margin;v-text-anchor:middle" coordsize="128954,116645" o:gfxdata="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" path="m21770,38188l40174,17842,64477,39826,88780,17842r18404,20346l84926,58323r22258,20134l88780,98803,64477,76819,40174,98803,21770,78457,44028,58323,21770,38188xe" fillcolor="#4472c4 [3204]" strokecolor="#09101d [484]" strokeweight="1pt">
+                      <v:stroke joinstyle="miter"/>
+                      <v:path arrowok="t" o:connecttype="custom" o:connectlocs="21770,38188;40174,17842;64477,39826;88780,17842;107184,38188;84926,58323;107184,78457;88780,98803;64477,76819;40174,98803;21770,78457;44028,58323;21770,38188" o:connectangles="0,0,0,0,0,0,0,0,0,0,0,0,0"/>
+                    </v:shape>
+                  </w:pict>
+                </mc:Fallback>
+              </mc:AlternateContent>
+            </w:r>
+          </w:p>
         </w:tc>
         <w:tc>
           <w:tcPr>
             <w:tcW w:w="1813" w:type="dxa"/>
+            <w:vAlign w:val="center"/>
           </w:tcPr>
           <w:p/>
         </w:tc>
@@ -825,6 +1877,7 @@
         <w:tc>
           <w:tcPr>
             <w:tcW w:w="1812" w:type="dxa"/>
+            <w:vAlign w:val="center"/>
           </w:tcPr>
           <w:p>
             <w:pPr>
@@ -843,35 +1896,123 @@
         <w:tc>
           <w:tcPr>
             <w:tcW w:w="1812" w:type="dxa"/>
+            <w:vAlign w:val="center"/>
           </w:tcPr>
           <w:p/>
         </w:tc>
         <w:tc>
           <w:tcPr>
             <w:tcW w:w="1812" w:type="dxa"/>
+            <w:vAlign w:val="center"/>
           </w:tcPr>
           <w:p/>
         </w:tc>
         <w:tc>
           <w:tcPr>
             <w:tcW w:w="1813" w:type="dxa"/>
+            <w:vAlign w:val="center"/>
           </w:tcPr>
           <w:p/>
         </w:tc>
         <w:tc>
           <w:tcPr>
             <w:tcW w:w="1813" w:type="dxa"/>
-          </w:tcPr>
-          <w:p/>
+            <w:vAlign w:val="center"/>
+          </w:tcPr>
+          <w:p>
+            <w:r>
+              <w:rPr>
+                <w:noProof/>
+              </w:rPr>
+              <mc:AlternateContent>
+                <mc:Choice Requires="wps">
+                  <w:drawing>
+                    <wp:anchor distT="0" distB="0" distL="114300" distR="114300" simplePos="0" relativeHeight="251688960" behindDoc="0" locked="0" layoutInCell="1" allowOverlap="1" wp14:anchorId="747615A9" wp14:editId="7129D7E6">
+                      <wp:simplePos x="0" y="0"/>
+                      <wp:positionH relativeFrom="column">
+                        <wp:posOffset>-2540</wp:posOffset>
+                      </wp:positionH>
+                      <wp:positionV relativeFrom="paragraph">
+                        <wp:posOffset>64135</wp:posOffset>
+                      </wp:positionV>
+                      <wp:extent cx="128954" cy="116645"/>
+                      <wp:effectExtent l="0" t="0" r="4445" b="17145"/>
+                      <wp:wrapNone/>
+                      <wp:docPr id="966573853" name="Signe de multiplication 2"/>
+                      <wp:cNvGraphicFramePr/>
+                      <a:graphic xmlns:a="http://schemas.openxmlformats.org/drawingml/2006/main">
+                        <a:graphicData uri="http://schemas.microsoft.com/office/word/2010/wordprocessingShape">
+                          <wps:wsp>
+                            <wps:cNvSpPr/>
+                            <wps:spPr>
+                              <a:xfrm>
+                                <a:off x="0" y="0"/>
+                                <a:ext cx="128954" cy="116645"/>
+                              </a:xfrm>
+                              <a:prstGeom prst="mathMultiply">
+                                <a:avLst/>
+                              </a:prstGeom>
+                            </wps:spPr>
+                            <wps:style>
+                              <a:lnRef idx="2">
+                                <a:schemeClr val="accent1">
+                                  <a:shade val="15000"/>
+                                </a:schemeClr>
+                              </a:lnRef>
+                              <a:fillRef idx="1">
+                                <a:schemeClr val="accent1"/>
+                              </a:fillRef>
+                              <a:effectRef idx="0">
+                                <a:schemeClr val="accent1"/>
+                              </a:effectRef>
+                              <a:fontRef idx="minor">
+                                <a:schemeClr val="lt1"/>
+                              </a:fontRef>
+                            </wps:style>
+                            <wps:bodyPr rot="0" spcFirstLastPara="0" vertOverflow="overflow" horzOverflow="overflow" vert="horz" wrap="square" lIns="91440" tIns="45720" rIns="91440" bIns="45720" numCol="1" spcCol="0" rtlCol="0" fromWordArt="0" anchor="ctr" anchorCtr="0" forceAA="0" compatLnSpc="1">
+                              <a:prstTxWarp prst="textNoShape">
+                                <a:avLst/>
+                              </a:prstTxWarp>
+                              <a:noAutofit/>
+                            </wps:bodyPr>
+                          </wps:wsp>
+                        </a:graphicData>
+                      </a:graphic>
+                      <wp14:sizeRelH relativeFrom="margin">
+                        <wp14:pctWidth>0</wp14:pctWidth>
+                      </wp14:sizeRelH>
+                      <wp14:sizeRelV relativeFrom="margin">
+                        <wp14:pctHeight>0</wp14:pctHeight>
+                      </wp14:sizeRelV>
+                    </wp:anchor>
+                  </w:drawing>
+                </mc:Choice>
+                <mc:Fallback>
+                  <w:pict>
+                    <v:shape w14:anchorId="0DBA4460" id="Signe de multiplication 2" o:spid="_x0000_s1026" style="position:absolute;margin-left:-.2pt;margin-top:5.05pt;width:10.15pt;height:9.2pt;z-index:251688960;visibility:visible;mso-wrap-style:square;mso-width-percent:0;mso-height-percent:0;mso-wrap-distance-left:9pt;mso-wrap-distance-top:0;mso-wrap-distance-right:9pt;mso-wrap-distance-bottom:0;mso-position-horizontal:absolute;mso-position-horizontal-relative:text;mso-position-vertical:absolute;mso-position-vertical-relative:text;mso-width-percent:0;mso-height-percent:0;mso-width-relative:margin;mso-height-relative:margin;v-text-anchor:middle" coordsize="128954,116645" o:gfxdata="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" path="m21770,38188l40174,17842,64477,39826,88780,17842r18404,20346l84926,58323r22258,20134l88780,98803,64477,76819,40174,98803,21770,78457,44028,58323,21770,38188xe" fillcolor="#4472c4 [3204]" strokecolor="#09101d [484]" strokeweight="1pt">
+                      <v:stroke joinstyle="miter"/>
+                      <v:path arrowok="t" o:connecttype="custom" o:connectlocs="21770,38188;40174,17842;64477,39826;88780,17842;107184,38188;84926,58323;107184,78457;88780,98803;64477,76819;40174,98803;21770,78457;44028,58323;21770,38188" o:connectangles="0,0,0,0,0,0,0,0,0,0,0,0,0"/>
+                    </v:shape>
+                  </w:pict>
+                </mc:Fallback>
+              </mc:AlternateContent>
+            </w:r>
+          </w:p>
         </w:tc>
       </w:tr>
     </w:tbl>
     <w:p/>
     <w:p>
+      <w:r>
+        <w:br w:type="page"/>
+      </w:r>
+    </w:p>
+    <w:p>
       <w:pPr>
         <w:pStyle w:val="Titre2"/>
       </w:pPr>
       <w:r>
+        <w:lastRenderedPageBreak/>
         <w:t>Contraintes</w:t>
       </w:r>
     </w:p>
@@ -1625,7 +2766,13 @@
         </w:numPr>
       </w:pPr>
       <w:r>
-        <w:t xml:space="preserve">Chef de projet </w:t>
+        <w:t>Chef de projet</w:t>
+      </w:r>
+      <w:r>
+        <w:t> : Mathieu Stamm</w:t>
+      </w:r>
+      <w:r>
+        <w:t xml:space="preserve"> </w:t>
       </w:r>
     </w:p>
     <w:p>
@@ -1639,6 +2786,9 @@
       <w:r>
         <w:t>Contact technique</w:t>
       </w:r>
+      <w:r>
+        <w:t> : Mathieu Stamm</w:t>
+      </w:r>
     </w:p>
     <w:p>
       <w:pPr>
@@ -1649,7 +2799,10 @@
         </w:numPr>
       </w:pPr>
       <w:r>
-        <w:t>Contact stratégique : approbateur</w:t>
+        <w:t xml:space="preserve">Contact stratégique : </w:t>
+      </w:r>
+      <w:r>
+        <w:t>Mathieu Stamm</w:t>
       </w:r>
     </w:p>
     <w:p>
@@ -1663,6 +2816,9 @@
       <w:r>
         <w:t>Contact contenus</w:t>
       </w:r>
+      <w:r>
+        <w:t> : Mathieu Stamm</w:t>
+      </w:r>
     </w:p>
     <w:p>
       <w:pPr>
@@ -1675,6 +2831,9 @@
       <w:r>
         <w:t>Développeur</w:t>
       </w:r>
+      <w:r>
+        <w:t> : Mathieu Stamm</w:t>
+      </w:r>
     </w:p>
     <w:p>
       <w:pPr>
@@ -1687,6 +2846,9 @@
       <w:r>
         <w:t>Graphiste</w:t>
       </w:r>
+      <w:r>
+        <w:t> : Mathieu Stamm</w:t>
+      </w:r>
     </w:p>
     <w:p>
       <w:pPr>
@@ -1699,6 +2861,9 @@
       <w:r>
         <w:t>Testeur Admin</w:t>
       </w:r>
+      <w:r>
+        <w:t> : Elodie Franck</w:t>
+      </w:r>
     </w:p>
     <w:p>
       <w:pPr>
@@ -1709,7 +2874,10 @@
         </w:numPr>
       </w:pPr>
       <w:r>
-        <w:t xml:space="preserve">Testeur </w:t>
+        <w:t>Testeur</w:t>
+      </w:r>
+      <w:r>
+        <w:t> : Sandrine Bippus, Elodie Franck, Mathieu Stamm, Rachid Merad</w:t>
       </w:r>
     </w:p>
     <w:p>
@@ -1811,6 +2979,7 @@
         <w:pStyle w:val="Titre2"/>
       </w:pPr>
       <w:r>
+        <w:lastRenderedPageBreak/>
         <w:t>Pour aller plus loin</w:t>
       </w:r>
     </w:p>
@@ -1865,7 +3034,6 @@
     </w:p>
     <w:p>
       <w:r>
-        <w:lastRenderedPageBreak/>
         <w:t xml:space="preserve">Outil de prototypage gratuit : </w:t>
       </w:r>
       <w:hyperlink r:id="rId13" w:history="1">

</xml_diff>

<commit_message>
tentative affichage des dates dans le calendrier/agenda
</commit_message>
<xml_diff>
--- a/front/assets/docs/Application Mobile CAHIER DES CHARGES.docx
+++ b/front/assets/docs/Application Mobile CAHIER DES CHARGES.docx
@@ -44,7 +44,7 @@
         <w:t xml:space="preserve">Présentation de l’activité : </w:t>
       </w:r>
       <w:r>
-        <w:t>Une Application permettant à un utilisateur de s’inscrire à un échange de savoir durant une permanences.</w:t>
+        <w:t>Une Application permettant à un utilisateur de s’inscrire à un échange de savoir durant une permanence.</w:t>
       </w:r>
     </w:p>
     <w:p>
@@ -263,6 +263,83 @@
     </w:p>
     <w:p>
       <w:r>
+        <w:rPr>
+          <w:noProof/>
+        </w:rPr>
+        <mc:AlternateContent>
+          <mc:Choice Requires="wps">
+            <w:drawing>
+              <wp:anchor distT="0" distB="0" distL="114300" distR="114300" simplePos="0" relativeHeight="251688960" behindDoc="0" locked="0" layoutInCell="1" allowOverlap="1" wp14:anchorId="747615A9" wp14:editId="589C416A">
+                <wp:simplePos x="0" y="0"/>
+                <wp:positionH relativeFrom="column">
+                  <wp:posOffset>4890868</wp:posOffset>
+                </wp:positionH>
+                <wp:positionV relativeFrom="paragraph">
+                  <wp:posOffset>3800523</wp:posOffset>
+                </wp:positionV>
+                <wp:extent cx="128954" cy="116645"/>
+                <wp:effectExtent l="0" t="0" r="4445" b="17145"/>
+                <wp:wrapNone/>
+                <wp:docPr id="966573853" name="Signe de multiplication 2"/>
+                <wp:cNvGraphicFramePr/>
+                <a:graphic xmlns:a="http://schemas.openxmlformats.org/drawingml/2006/main">
+                  <a:graphicData uri="http://schemas.microsoft.com/office/word/2010/wordprocessingShape">
+                    <wps:wsp>
+                      <wps:cNvSpPr/>
+                      <wps:spPr>
+                        <a:xfrm>
+                          <a:off x="0" y="0"/>
+                          <a:ext cx="128954" cy="116645"/>
+                        </a:xfrm>
+                        <a:prstGeom prst="mathMultiply">
+                          <a:avLst/>
+                        </a:prstGeom>
+                      </wps:spPr>
+                      <wps:style>
+                        <a:lnRef idx="2">
+                          <a:schemeClr val="accent1">
+                            <a:shade val="15000"/>
+                          </a:schemeClr>
+                        </a:lnRef>
+                        <a:fillRef idx="1">
+                          <a:schemeClr val="accent1"/>
+                        </a:fillRef>
+                        <a:effectRef idx="0">
+                          <a:schemeClr val="accent1"/>
+                        </a:effectRef>
+                        <a:fontRef idx="minor">
+                          <a:schemeClr val="lt1"/>
+                        </a:fontRef>
+                      </wps:style>
+                      <wps:bodyPr rot="0" spcFirstLastPara="0" vertOverflow="overflow" horzOverflow="overflow" vert="horz" wrap="square" lIns="91440" tIns="45720" rIns="91440" bIns="45720" numCol="1" spcCol="0" rtlCol="0" fromWordArt="0" anchor="ctr" anchorCtr="0" forceAA="0" compatLnSpc="1">
+                        <a:prstTxWarp prst="textNoShape">
+                          <a:avLst/>
+                        </a:prstTxWarp>
+                        <a:noAutofit/>
+                      </wps:bodyPr>
+                    </wps:wsp>
+                  </a:graphicData>
+                </a:graphic>
+                <wp14:sizeRelH relativeFrom="margin">
+                  <wp14:pctWidth>0</wp14:pctWidth>
+                </wp14:sizeRelH>
+                <wp14:sizeRelV relativeFrom="margin">
+                  <wp14:pctHeight>0</wp14:pctHeight>
+                </wp14:sizeRelV>
+              </wp:anchor>
+            </w:drawing>
+          </mc:Choice>
+          <mc:Fallback>
+            <w:pict>
+              <v:shape w14:anchorId="6F6B0744" id="Signe de multiplication 2" o:spid="_x0000_s1026" style="position:absolute;margin-left:385.1pt;margin-top:299.25pt;width:10.15pt;height:9.2pt;z-index:251688960;visibility:visible;mso-wrap-style:square;mso-width-percent:0;mso-height-percent:0;mso-wrap-distance-left:9pt;mso-wrap-distance-top:0;mso-wrap-distance-right:9pt;mso-wrap-distance-bottom:0;mso-position-horizontal:absolute;mso-position-horizontal-relative:text;mso-position-vertical:absolute;mso-position-vertical-relative:text;mso-width-percent:0;mso-height-percent:0;mso-width-relative:margin;mso-height-relative:margin;v-text-anchor:middle" coordsize="128954,116645" o:gfxdata="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" path="m21770,38188l40174,17842,64477,39826,88780,17842r18404,20346l84926,58323r22258,20134l88780,98803,64477,76819,40174,98803,21770,78457,44028,58323,21770,38188xe" fillcolor="#4472c4 [3204]" strokecolor="#09101d [484]" strokeweight="1pt">
+                <v:stroke joinstyle="miter"/>
+                <v:path arrowok="t" o:connecttype="custom" o:connectlocs="21770,38188;40174,17842;64477,39826;88780,17842;107184,38188;84926,58323;107184,78457;88780,98803;64477,76819;40174,98803;21770,78457;44028,58323;21770,38188" o:connectangles="0,0,0,0,0,0,0,0,0,0,0,0,0"/>
+              </v:shape>
+            </w:pict>
+          </mc:Fallback>
+        </mc:AlternateContent>
+      </w:r>
+      <w:r>
         <w:t xml:space="preserve">Ce tableau s’appuie sur la méthode de gestion de projet </w:t>
       </w:r>
       <w:hyperlink r:id="rId7" w:history="1">
@@ -278,31 +355,29 @@
       <w:tblPr>
         <w:tblStyle w:val="Grilledutableau"/>
         <w:tblW w:w="0" w:type="auto"/>
+        <w:tblLayout w:type="fixed"/>
         <w:tblLook w:val="04A0" w:firstRow="1" w:lastRow="0" w:firstColumn="1" w:lastColumn="0" w:noHBand="0" w:noVBand="1"/>
       </w:tblPr>
       <w:tblGrid>
-        <w:gridCol w:w="1812"/>
-        <w:gridCol w:w="1812"/>
-        <w:gridCol w:w="1812"/>
-        <w:gridCol w:w="1813"/>
-        <w:gridCol w:w="1813"/>
+        <w:gridCol w:w="1742"/>
+        <w:gridCol w:w="1573"/>
+        <w:gridCol w:w="1901"/>
+        <w:gridCol w:w="1731"/>
+        <w:gridCol w:w="2115"/>
       </w:tblGrid>
       <w:tr>
-        <w:tc>
-          <w:tcPr>
-            <w:tcW w:w="1812" w:type="dxa"/>
-            <w:vAlign w:val="center"/>
-          </w:tcPr>
-          <w:p/>
-        </w:tc>
-        <w:tc>
-          <w:tcPr>
-            <w:tcW w:w="7250" w:type="dxa"/>
-            <w:gridSpan w:val="4"/>
-            <w:vAlign w:val="center"/>
-          </w:tcPr>
-          <w:p>
-            <w:pPr>
+        <w:trPr>
+          <w:trHeight w:val="340"/>
+        </w:trPr>
+        <w:tc>
+          <w:tcPr>
+            <w:tcW w:w="9062" w:type="dxa"/>
+            <w:gridSpan w:val="5"/>
+            <w:vAlign w:val="center"/>
+          </w:tcPr>
+          <w:p>
+            <w:pPr>
+              <w:jc w:val="center"/>
               <w:rPr>
                 <w:b/>
               </w:rPr>
@@ -311,17 +386,12 @@
               <w:rPr>
                 <w:b/>
               </w:rPr>
-              <w:t xml:space="preserve">Cocher la case selon </w:t>
-            </w:r>
-            <w:r>
-              <w:rPr>
-                <w:b/>
-              </w:rPr>
-              <w:t>l’importance de la fonctionnalité.</w:t>
-            </w:r>
-          </w:p>
-          <w:p>
-            <w:pPr>
+              <w:t>Cocher la case selon l’importance de la fonctionnalité.</w:t>
+            </w:r>
+          </w:p>
+          <w:p>
+            <w:pPr>
+              <w:jc w:val="center"/>
               <w:rPr>
                 <w:b/>
               </w:rPr>
@@ -336,12 +406,18 @@
         </w:tc>
       </w:tr>
       <w:tr>
-        <w:tc>
-          <w:tcPr>
-            <w:tcW w:w="1812" w:type="dxa"/>
-            <w:vAlign w:val="center"/>
-          </w:tcPr>
-          <w:p>
+        <w:trPr>
+          <w:trHeight w:val="340"/>
+        </w:trPr>
+        <w:tc>
+          <w:tcPr>
+            <w:tcW w:w="1742" w:type="dxa"/>
+            <w:vAlign w:val="center"/>
+          </w:tcPr>
+          <w:p>
+            <w:pPr>
+              <w:jc w:val="center"/>
+            </w:pPr>
             <w:r>
               <w:t>Fonctionnalités attendues</w:t>
             </w:r>
@@ -349,10 +425,13 @@
         </w:tc>
         <w:tc>
           <w:tcPr>
-            <w:tcW w:w="1812" w:type="dxa"/>
-            <w:vAlign w:val="center"/>
-          </w:tcPr>
-          <w:p>
+            <w:tcW w:w="1573" w:type="dxa"/>
+            <w:vAlign w:val="center"/>
+          </w:tcPr>
+          <w:p>
+            <w:pPr>
+              <w:jc w:val="center"/>
+            </w:pPr>
             <w:r>
               <w:t>Indispensable ou réglementaire</w:t>
             </w:r>
@@ -360,10 +439,13 @@
         </w:tc>
         <w:tc>
           <w:tcPr>
-            <w:tcW w:w="1812" w:type="dxa"/>
-            <w:vAlign w:val="center"/>
-          </w:tcPr>
-          <w:p>
+            <w:tcW w:w="1901" w:type="dxa"/>
+            <w:vAlign w:val="center"/>
+          </w:tcPr>
+          <w:p>
+            <w:pPr>
+              <w:jc w:val="center"/>
+            </w:pPr>
             <w:r>
               <w:t xml:space="preserve">Important ( sinon, il faut trouver une </w:t>
             </w:r>
@@ -377,10 +459,13 @@
         </w:tc>
         <w:tc>
           <w:tcPr>
-            <w:tcW w:w="1813" w:type="dxa"/>
-            <w:vAlign w:val="center"/>
-          </w:tcPr>
-          <w:p>
+            <w:tcW w:w="1731" w:type="dxa"/>
+            <w:vAlign w:val="center"/>
+          </w:tcPr>
+          <w:p>
+            <w:pPr>
+              <w:jc w:val="center"/>
+            </w:pPr>
             <w:r>
               <w:t>Facultatif (bien si l’on y arrive</w:t>
             </w:r>
@@ -394,10 +479,13 @@
         </w:tc>
         <w:tc>
           <w:tcPr>
-            <w:tcW w:w="1813" w:type="dxa"/>
-            <w:vAlign w:val="center"/>
-          </w:tcPr>
-          <w:p>
+            <w:tcW w:w="2115" w:type="dxa"/>
+            <w:vAlign w:val="center"/>
+          </w:tcPr>
+          <w:p>
+            <w:pPr>
+              <w:jc w:val="center"/>
+            </w:pPr>
             <w:r>
               <w:t>Pas</w:t>
             </w:r>
@@ -408,12 +496,18 @@
         </w:tc>
       </w:tr>
       <w:tr>
-        <w:tc>
-          <w:tcPr>
-            <w:tcW w:w="1812" w:type="dxa"/>
-            <w:vAlign w:val="center"/>
-          </w:tcPr>
-          <w:p>
+        <w:trPr>
+          <w:trHeight w:val="340"/>
+        </w:trPr>
+        <w:tc>
+          <w:tcPr>
+            <w:tcW w:w="1742" w:type="dxa"/>
+            <w:vAlign w:val="center"/>
+          </w:tcPr>
+          <w:p>
+            <w:pPr>
+              <w:jc w:val="center"/>
+            </w:pPr>
             <w:r>
               <w:t>Mode hors connexion</w:t>
             </w:r>
@@ -421,24 +515,35 @@
         </w:tc>
         <w:tc>
           <w:tcPr>
-            <w:tcW w:w="1812" w:type="dxa"/>
-            <w:vAlign w:val="center"/>
-          </w:tcPr>
-          <w:p/>
-        </w:tc>
-        <w:tc>
-          <w:tcPr>
-            <w:tcW w:w="1812" w:type="dxa"/>
-            <w:vAlign w:val="center"/>
-          </w:tcPr>
-          <w:p/>
-        </w:tc>
-        <w:tc>
-          <w:tcPr>
-            <w:tcW w:w="1813" w:type="dxa"/>
-            <w:vAlign w:val="center"/>
-          </w:tcPr>
-          <w:p>
+            <w:tcW w:w="1573" w:type="dxa"/>
+            <w:vAlign w:val="center"/>
+          </w:tcPr>
+          <w:p>
+            <w:pPr>
+              <w:jc w:val="center"/>
+            </w:pPr>
+          </w:p>
+        </w:tc>
+        <w:tc>
+          <w:tcPr>
+            <w:tcW w:w="1901" w:type="dxa"/>
+            <w:vAlign w:val="center"/>
+          </w:tcPr>
+          <w:p>
+            <w:pPr>
+              <w:jc w:val="center"/>
+            </w:pPr>
+          </w:p>
+        </w:tc>
+        <w:tc>
+          <w:tcPr>
+            <w:tcW w:w="1731" w:type="dxa"/>
+            <w:vAlign w:val="center"/>
+          </w:tcPr>
+          <w:p>
+            <w:pPr>
+              <w:jc w:val="center"/>
+            </w:pPr>
             <w:r>
               <w:rPr>
                 <w:noProof/>
@@ -520,19 +625,29 @@
         </w:tc>
         <w:tc>
           <w:tcPr>
-            <w:tcW w:w="1813" w:type="dxa"/>
-            <w:vAlign w:val="center"/>
-          </w:tcPr>
-          <w:p/>
+            <w:tcW w:w="2115" w:type="dxa"/>
+            <w:vAlign w:val="center"/>
+          </w:tcPr>
+          <w:p>
+            <w:pPr>
+              <w:jc w:val="center"/>
+            </w:pPr>
+          </w:p>
         </w:tc>
       </w:tr>
       <w:tr>
-        <w:tc>
-          <w:tcPr>
-            <w:tcW w:w="1812" w:type="dxa"/>
-            <w:vAlign w:val="center"/>
-          </w:tcPr>
-          <w:p>
+        <w:trPr>
+          <w:trHeight w:val="340"/>
+        </w:trPr>
+        <w:tc>
+          <w:tcPr>
+            <w:tcW w:w="1742" w:type="dxa"/>
+            <w:vAlign w:val="center"/>
+          </w:tcPr>
+          <w:p>
+            <w:pPr>
+              <w:jc w:val="center"/>
+            </w:pPr>
             <w:r>
               <w:t>Plateforme collaborative</w:t>
             </w:r>
@@ -540,24 +655,35 @@
         </w:tc>
         <w:tc>
           <w:tcPr>
-            <w:tcW w:w="1812" w:type="dxa"/>
-            <w:vAlign w:val="center"/>
-          </w:tcPr>
-          <w:p/>
-        </w:tc>
-        <w:tc>
-          <w:tcPr>
-            <w:tcW w:w="1812" w:type="dxa"/>
-            <w:vAlign w:val="center"/>
-          </w:tcPr>
-          <w:p/>
-        </w:tc>
-        <w:tc>
-          <w:tcPr>
-            <w:tcW w:w="1813" w:type="dxa"/>
-            <w:vAlign w:val="center"/>
-          </w:tcPr>
-          <w:p>
+            <w:tcW w:w="1573" w:type="dxa"/>
+            <w:vAlign w:val="center"/>
+          </w:tcPr>
+          <w:p>
+            <w:pPr>
+              <w:jc w:val="center"/>
+            </w:pPr>
+          </w:p>
+        </w:tc>
+        <w:tc>
+          <w:tcPr>
+            <w:tcW w:w="1901" w:type="dxa"/>
+            <w:vAlign w:val="center"/>
+          </w:tcPr>
+          <w:p>
+            <w:pPr>
+              <w:jc w:val="center"/>
+            </w:pPr>
+          </w:p>
+        </w:tc>
+        <w:tc>
+          <w:tcPr>
+            <w:tcW w:w="1731" w:type="dxa"/>
+            <w:vAlign w:val="center"/>
+          </w:tcPr>
+          <w:p>
+            <w:pPr>
+              <w:jc w:val="center"/>
+            </w:pPr>
             <w:r>
               <w:rPr>
                 <w:noProof/>
@@ -565,487 +691,18 @@
               <mc:AlternateContent>
                 <mc:Choice Requires="wps">
                   <w:drawing>
-                    <wp:anchor distT="0" distB="0" distL="114300" distR="114300" simplePos="0" relativeHeight="251666432" behindDoc="0" locked="0" layoutInCell="1" allowOverlap="1" wp14:anchorId="725A1B64" wp14:editId="65A75C81">
+                    <wp:anchor distT="0" distB="0" distL="114300" distR="114300" simplePos="0" relativeHeight="251666432" behindDoc="0" locked="0" layoutInCell="1" allowOverlap="1" wp14:anchorId="725A1B64" wp14:editId="196DBAD5">
                       <wp:simplePos x="0" y="0"/>
                       <wp:positionH relativeFrom="column">
-                        <wp:posOffset>445623</wp:posOffset>
+                        <wp:posOffset>965200</wp:posOffset>
                       </wp:positionH>
                       <wp:positionV relativeFrom="paragraph">
-                        <wp:posOffset>52754</wp:posOffset>
-                      </wp:positionV>
-                      <wp:extent cx="128954" cy="116645"/>
-                      <wp:effectExtent l="0" t="0" r="4445" b="17145"/>
-                      <wp:wrapNone/>
-                      <wp:docPr id="1018227330" name="Signe de multiplication 2"/>
-                      <wp:cNvGraphicFramePr/>
-                      <a:graphic xmlns:a="http://schemas.openxmlformats.org/drawingml/2006/main">
-                        <a:graphicData uri="http://schemas.microsoft.com/office/word/2010/wordprocessingShape">
-                          <wps:wsp>
-                            <wps:cNvSpPr/>
-                            <wps:spPr>
-                              <a:xfrm>
-                                <a:off x="0" y="0"/>
-                                <a:ext cx="128954" cy="116645"/>
-                              </a:xfrm>
-                              <a:prstGeom prst="mathMultiply">
-                                <a:avLst/>
-                              </a:prstGeom>
-                            </wps:spPr>
-                            <wps:style>
-                              <a:lnRef idx="2">
-                                <a:schemeClr val="accent1">
-                                  <a:shade val="15000"/>
-                                </a:schemeClr>
-                              </a:lnRef>
-                              <a:fillRef idx="1">
-                                <a:schemeClr val="accent1"/>
-                              </a:fillRef>
-                              <a:effectRef idx="0">
-                                <a:schemeClr val="accent1"/>
-                              </a:effectRef>
-                              <a:fontRef idx="minor">
-                                <a:schemeClr val="lt1"/>
-                              </a:fontRef>
-                            </wps:style>
-                            <wps:bodyPr rot="0" spcFirstLastPara="0" vertOverflow="overflow" horzOverflow="overflow" vert="horz" wrap="square" lIns="91440" tIns="45720" rIns="91440" bIns="45720" numCol="1" spcCol="0" rtlCol="0" fromWordArt="0" anchor="ctr" anchorCtr="0" forceAA="0" compatLnSpc="1">
-                              <a:prstTxWarp prst="textNoShape">
-                                <a:avLst/>
-                              </a:prstTxWarp>
-                              <a:noAutofit/>
-                            </wps:bodyPr>
-                          </wps:wsp>
-                        </a:graphicData>
-                      </a:graphic>
-                      <wp14:sizeRelH relativeFrom="margin">
-                        <wp14:pctWidth>0</wp14:pctWidth>
-                      </wp14:sizeRelH>
-                      <wp14:sizeRelV relativeFrom="margin">
-                        <wp14:pctHeight>0</wp14:pctHeight>
-                      </wp14:sizeRelV>
-                    </wp:anchor>
-                  </w:drawing>
-                </mc:Choice>
-                <mc:Fallback>
-                  <w:pict>
-                    <v:shape w14:anchorId="73FBB547" id="Signe de multiplication 2" o:spid="_x0000_s1026" style="position:absolute;margin-left:35.1pt;margin-top:4.15pt;width:10.15pt;height:9.2pt;z-index:251666432;visibility:visible;mso-wrap-style:square;mso-width-percent:0;mso-height-percent:0;mso-wrap-distance-left:9pt;mso-wrap-distance-top:0;mso-wrap-distance-right:9pt;mso-wrap-distance-bottom:0;mso-position-horizontal:absolute;mso-position-horizontal-relative:text;mso-position-vertical:absolute;mso-position-vertical-relative:text;mso-width-percent:0;mso-height-percent:0;mso-width-relative:margin;mso-height-relative:margin;v-text-anchor:middle" coordsize="128954,116645" o:gfxdata="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" path="m21770,38188l40174,17842,64477,39826,88780,17842r18404,20346l84926,58323r22258,20134l88780,98803,64477,76819,40174,98803,21770,78457,44028,58323,21770,38188xe" fillcolor="#4472c4 [3204]" strokecolor="#09101d [484]" strokeweight="1pt">
-                      <v:stroke joinstyle="miter"/>
-                      <v:path arrowok="t" o:connecttype="custom" o:connectlocs="21770,38188;40174,17842;64477,39826;88780,17842;107184,38188;84926,58323;107184,78457;88780,98803;64477,76819;40174,98803;21770,78457;44028,58323;21770,38188" o:connectangles="0,0,0,0,0,0,0,0,0,0,0,0,0"/>
-                    </v:shape>
-                  </w:pict>
-                </mc:Fallback>
-              </mc:AlternateContent>
-            </w:r>
-          </w:p>
-        </w:tc>
-        <w:tc>
-          <w:tcPr>
-            <w:tcW w:w="1813" w:type="dxa"/>
-            <w:vAlign w:val="center"/>
-          </w:tcPr>
-          <w:p/>
-        </w:tc>
-      </w:tr>
-      <w:tr>
-        <w:tc>
-          <w:tcPr>
-            <w:tcW w:w="1812" w:type="dxa"/>
-            <w:vAlign w:val="center"/>
-          </w:tcPr>
-          <w:p>
-            <w:r>
-              <w:t>Gestion de contenu multimédia</w:t>
-            </w:r>
-          </w:p>
-        </w:tc>
-        <w:tc>
-          <w:tcPr>
-            <w:tcW w:w="1812" w:type="dxa"/>
-            <w:vAlign w:val="center"/>
-          </w:tcPr>
-          <w:p/>
-        </w:tc>
-        <w:tc>
-          <w:tcPr>
-            <w:tcW w:w="1812" w:type="dxa"/>
-            <w:vAlign w:val="center"/>
-          </w:tcPr>
-          <w:p>
-            <w:r>
-              <w:rPr>
-                <w:noProof/>
-              </w:rPr>
-              <mc:AlternateContent>
-                <mc:Choice Requires="wps">
-                  <w:drawing>
-                    <wp:anchor distT="0" distB="0" distL="114300" distR="114300" simplePos="0" relativeHeight="251668480" behindDoc="0" locked="0" layoutInCell="1" allowOverlap="1" wp14:anchorId="44BFA65C" wp14:editId="428CEC4F">
-                      <wp:simplePos x="0" y="0"/>
-                      <wp:positionH relativeFrom="column">
-                        <wp:posOffset>435805</wp:posOffset>
-                      </wp:positionH>
-                      <wp:positionV relativeFrom="paragraph">
-                        <wp:posOffset>55929</wp:posOffset>
-                      </wp:positionV>
-                      <wp:extent cx="128954" cy="116645"/>
-                      <wp:effectExtent l="0" t="0" r="4445" b="17145"/>
-                      <wp:wrapNone/>
-                      <wp:docPr id="1619186122" name="Signe de multiplication 2"/>
-                      <wp:cNvGraphicFramePr/>
-                      <a:graphic xmlns:a="http://schemas.openxmlformats.org/drawingml/2006/main">
-                        <a:graphicData uri="http://schemas.microsoft.com/office/word/2010/wordprocessingShape">
-                          <wps:wsp>
-                            <wps:cNvSpPr/>
-                            <wps:spPr>
-                              <a:xfrm>
-                                <a:off x="0" y="0"/>
-                                <a:ext cx="128954" cy="116645"/>
-                              </a:xfrm>
-                              <a:prstGeom prst="mathMultiply">
-                                <a:avLst/>
-                              </a:prstGeom>
-                            </wps:spPr>
-                            <wps:style>
-                              <a:lnRef idx="2">
-                                <a:schemeClr val="accent1">
-                                  <a:shade val="15000"/>
-                                </a:schemeClr>
-                              </a:lnRef>
-                              <a:fillRef idx="1">
-                                <a:schemeClr val="accent1"/>
-                              </a:fillRef>
-                              <a:effectRef idx="0">
-                                <a:schemeClr val="accent1"/>
-                              </a:effectRef>
-                              <a:fontRef idx="minor">
-                                <a:schemeClr val="lt1"/>
-                              </a:fontRef>
-                            </wps:style>
-                            <wps:bodyPr rot="0" spcFirstLastPara="0" vertOverflow="overflow" horzOverflow="overflow" vert="horz" wrap="square" lIns="91440" tIns="45720" rIns="91440" bIns="45720" numCol="1" spcCol="0" rtlCol="0" fromWordArt="0" anchor="ctr" anchorCtr="0" forceAA="0" compatLnSpc="1">
-                              <a:prstTxWarp prst="textNoShape">
-                                <a:avLst/>
-                              </a:prstTxWarp>
-                              <a:noAutofit/>
-                            </wps:bodyPr>
-                          </wps:wsp>
-                        </a:graphicData>
-                      </a:graphic>
-                      <wp14:sizeRelH relativeFrom="margin">
-                        <wp14:pctWidth>0</wp14:pctWidth>
-                      </wp14:sizeRelH>
-                      <wp14:sizeRelV relativeFrom="margin">
-                        <wp14:pctHeight>0</wp14:pctHeight>
-                      </wp14:sizeRelV>
-                    </wp:anchor>
-                  </w:drawing>
-                </mc:Choice>
-                <mc:Fallback>
-                  <w:pict>
-                    <v:shape w14:anchorId="6D6FE356" id="Signe de multiplication 2" o:spid="_x0000_s1026" style="position:absolute;margin-left:34.3pt;margin-top:4.4pt;width:10.15pt;height:9.2pt;z-index:251668480;visibility:visible;mso-wrap-style:square;mso-width-percent:0;mso-height-percent:0;mso-wrap-distance-left:9pt;mso-wrap-distance-top:0;mso-wrap-distance-right:9pt;mso-wrap-distance-bottom:0;mso-position-horizontal:absolute;mso-position-horizontal-relative:text;mso-position-vertical:absolute;mso-position-vertical-relative:text;mso-width-percent:0;mso-height-percent:0;mso-width-relative:margin;mso-height-relative:margin;v-text-anchor:middle" coordsize="128954,116645" o:gfxdata="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" path="m21770,38188l40174,17842,64477,39826,88780,17842r18404,20346l84926,58323r22258,20134l88780,98803,64477,76819,40174,98803,21770,78457,44028,58323,21770,38188xe" fillcolor="#4472c4 [3204]" strokecolor="#09101d [484]" strokeweight="1pt">
-                      <v:stroke joinstyle="miter"/>
-                      <v:path arrowok="t" o:connecttype="custom" o:connectlocs="21770,38188;40174,17842;64477,39826;88780,17842;107184,38188;84926,58323;107184,78457;88780,98803;64477,76819;40174,98803;21770,78457;44028,58323;21770,38188" o:connectangles="0,0,0,0,0,0,0,0,0,0,0,0,0"/>
-                    </v:shape>
-                  </w:pict>
-                </mc:Fallback>
-              </mc:AlternateContent>
-            </w:r>
-          </w:p>
-        </w:tc>
-        <w:tc>
-          <w:tcPr>
-            <w:tcW w:w="1813" w:type="dxa"/>
-            <w:vAlign w:val="center"/>
-          </w:tcPr>
-          <w:p/>
-        </w:tc>
-        <w:tc>
-          <w:tcPr>
-            <w:tcW w:w="1813" w:type="dxa"/>
-            <w:vAlign w:val="center"/>
-          </w:tcPr>
-          <w:p/>
-        </w:tc>
-      </w:tr>
-      <w:tr>
-        <w:tc>
-          <w:tcPr>
-            <w:tcW w:w="1812" w:type="dxa"/>
-            <w:vAlign w:val="center"/>
-          </w:tcPr>
-          <w:p>
-            <w:r>
-              <w:t>Transmission de document</w:t>
-            </w:r>
-          </w:p>
-        </w:tc>
-        <w:tc>
-          <w:tcPr>
-            <w:tcW w:w="1812" w:type="dxa"/>
-            <w:vAlign w:val="center"/>
-          </w:tcPr>
-          <w:p/>
-        </w:tc>
-        <w:tc>
-          <w:tcPr>
-            <w:tcW w:w="1812" w:type="dxa"/>
-            <w:vAlign w:val="center"/>
-          </w:tcPr>
-          <w:p>
-            <w:r>
-              <w:rPr>
-                <w:noProof/>
-              </w:rPr>
-              <mc:AlternateContent>
-                <mc:Choice Requires="wps">
-                  <w:drawing>
-                    <wp:anchor distT="0" distB="0" distL="114300" distR="114300" simplePos="0" relativeHeight="251670528" behindDoc="0" locked="0" layoutInCell="1" allowOverlap="1" wp14:anchorId="7EA17EB4" wp14:editId="55D00888">
-                      <wp:simplePos x="0" y="0"/>
-                      <wp:positionH relativeFrom="column">
-                        <wp:posOffset>406498</wp:posOffset>
-                      </wp:positionH>
-                      <wp:positionV relativeFrom="paragraph">
-                        <wp:posOffset>48162</wp:posOffset>
-                      </wp:positionV>
-                      <wp:extent cx="128954" cy="116645"/>
-                      <wp:effectExtent l="0" t="0" r="4445" b="17145"/>
-                      <wp:wrapNone/>
-                      <wp:docPr id="560787095" name="Signe de multiplication 2"/>
-                      <wp:cNvGraphicFramePr/>
-                      <a:graphic xmlns:a="http://schemas.openxmlformats.org/drawingml/2006/main">
-                        <a:graphicData uri="http://schemas.microsoft.com/office/word/2010/wordprocessingShape">
-                          <wps:wsp>
-                            <wps:cNvSpPr/>
-                            <wps:spPr>
-                              <a:xfrm>
-                                <a:off x="0" y="0"/>
-                                <a:ext cx="128954" cy="116645"/>
-                              </a:xfrm>
-                              <a:prstGeom prst="mathMultiply">
-                                <a:avLst/>
-                              </a:prstGeom>
-                            </wps:spPr>
-                            <wps:style>
-                              <a:lnRef idx="2">
-                                <a:schemeClr val="accent1">
-                                  <a:shade val="15000"/>
-                                </a:schemeClr>
-                              </a:lnRef>
-                              <a:fillRef idx="1">
-                                <a:schemeClr val="accent1"/>
-                              </a:fillRef>
-                              <a:effectRef idx="0">
-                                <a:schemeClr val="accent1"/>
-                              </a:effectRef>
-                              <a:fontRef idx="minor">
-                                <a:schemeClr val="lt1"/>
-                              </a:fontRef>
-                            </wps:style>
-                            <wps:bodyPr rot="0" spcFirstLastPara="0" vertOverflow="overflow" horzOverflow="overflow" vert="horz" wrap="square" lIns="91440" tIns="45720" rIns="91440" bIns="45720" numCol="1" spcCol="0" rtlCol="0" fromWordArt="0" anchor="ctr" anchorCtr="0" forceAA="0" compatLnSpc="1">
-                              <a:prstTxWarp prst="textNoShape">
-                                <a:avLst/>
-                              </a:prstTxWarp>
-                              <a:noAutofit/>
-                            </wps:bodyPr>
-                          </wps:wsp>
-                        </a:graphicData>
-                      </a:graphic>
-                      <wp14:sizeRelH relativeFrom="margin">
-                        <wp14:pctWidth>0</wp14:pctWidth>
-                      </wp14:sizeRelH>
-                      <wp14:sizeRelV relativeFrom="margin">
-                        <wp14:pctHeight>0</wp14:pctHeight>
-                      </wp14:sizeRelV>
-                    </wp:anchor>
-                  </w:drawing>
-                </mc:Choice>
-                <mc:Fallback>
-                  <w:pict>
-                    <v:shape w14:anchorId="37C61A4C" id="Signe de multiplication 2" o:spid="_x0000_s1026" style="position:absolute;margin-left:32pt;margin-top:3.8pt;width:10.15pt;height:9.2pt;z-index:251670528;visibility:visible;mso-wrap-style:square;mso-width-percent:0;mso-height-percent:0;mso-wrap-distance-left:9pt;mso-wrap-distance-top:0;mso-wrap-distance-right:9pt;mso-wrap-distance-bottom:0;mso-position-horizontal:absolute;mso-position-horizontal-relative:text;mso-position-vertical:absolute;mso-position-vertical-relative:text;mso-width-percent:0;mso-height-percent:0;mso-width-relative:margin;mso-height-relative:margin;v-text-anchor:middle" coordsize="128954,116645" o:gfxdata="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" path="m21770,38188l40174,17842,64477,39826,88780,17842r18404,20346l84926,58323r22258,20134l88780,98803,64477,76819,40174,98803,21770,78457,44028,58323,21770,38188xe" fillcolor="#4472c4 [3204]" strokecolor="#09101d [484]" strokeweight="1pt">
-                      <v:stroke joinstyle="miter"/>
-                      <v:path arrowok="t" o:connecttype="custom" o:connectlocs="21770,38188;40174,17842;64477,39826;88780,17842;107184,38188;84926,58323;107184,78457;88780,98803;64477,76819;40174,98803;21770,78457;44028,58323;21770,38188" o:connectangles="0,0,0,0,0,0,0,0,0,0,0,0,0"/>
-                    </v:shape>
-                  </w:pict>
-                </mc:Fallback>
-              </mc:AlternateContent>
-            </w:r>
-          </w:p>
-        </w:tc>
-        <w:tc>
-          <w:tcPr>
-            <w:tcW w:w="1813" w:type="dxa"/>
-            <w:vAlign w:val="center"/>
-          </w:tcPr>
-          <w:p/>
-        </w:tc>
-        <w:tc>
-          <w:tcPr>
-            <w:tcW w:w="1813" w:type="dxa"/>
-            <w:vAlign w:val="center"/>
-          </w:tcPr>
-          <w:p/>
-        </w:tc>
-      </w:tr>
-      <w:tr>
-        <w:tc>
-          <w:tcPr>
-            <w:tcW w:w="1812" w:type="dxa"/>
-            <w:vAlign w:val="center"/>
-          </w:tcPr>
-          <w:p>
-            <w:r>
-              <w:t>Synchronisation avec le site web</w:t>
-            </w:r>
-          </w:p>
-        </w:tc>
-        <w:tc>
-          <w:tcPr>
-            <w:tcW w:w="1812" w:type="dxa"/>
-            <w:vAlign w:val="center"/>
-          </w:tcPr>
-          <w:p>
-            <w:r>
-              <w:rPr>
-                <w:noProof/>
-              </w:rPr>
-              <mc:AlternateContent>
-                <mc:Choice Requires="wps">
-                  <w:drawing>
-                    <wp:anchor distT="0" distB="0" distL="114300" distR="114300" simplePos="0" relativeHeight="251672576" behindDoc="0" locked="0" layoutInCell="1" allowOverlap="1" wp14:anchorId="54CCA6AD" wp14:editId="0779FC57">
-                      <wp:simplePos x="0" y="0"/>
-                      <wp:positionH relativeFrom="column">
-                        <wp:posOffset>378460</wp:posOffset>
-                      </wp:positionH>
-                      <wp:positionV relativeFrom="paragraph">
-                        <wp:posOffset>57199</wp:posOffset>
-                      </wp:positionV>
-                      <wp:extent cx="128954" cy="116645"/>
-                      <wp:effectExtent l="0" t="0" r="4445" b="17145"/>
-                      <wp:wrapNone/>
-                      <wp:docPr id="313720616" name="Signe de multiplication 2"/>
-                      <wp:cNvGraphicFramePr/>
-                      <a:graphic xmlns:a="http://schemas.openxmlformats.org/drawingml/2006/main">
-                        <a:graphicData uri="http://schemas.microsoft.com/office/word/2010/wordprocessingShape">
-                          <wps:wsp>
-                            <wps:cNvSpPr/>
-                            <wps:spPr>
-                              <a:xfrm>
-                                <a:off x="0" y="0"/>
-                                <a:ext cx="128954" cy="116645"/>
-                              </a:xfrm>
-                              <a:prstGeom prst="mathMultiply">
-                                <a:avLst/>
-                              </a:prstGeom>
-                            </wps:spPr>
-                            <wps:style>
-                              <a:lnRef idx="2">
-                                <a:schemeClr val="accent1">
-                                  <a:shade val="15000"/>
-                                </a:schemeClr>
-                              </a:lnRef>
-                              <a:fillRef idx="1">
-                                <a:schemeClr val="accent1"/>
-                              </a:fillRef>
-                              <a:effectRef idx="0">
-                                <a:schemeClr val="accent1"/>
-                              </a:effectRef>
-                              <a:fontRef idx="minor">
-                                <a:schemeClr val="lt1"/>
-                              </a:fontRef>
-                            </wps:style>
-                            <wps:bodyPr rot="0" spcFirstLastPara="0" vertOverflow="overflow" horzOverflow="overflow" vert="horz" wrap="square" lIns="91440" tIns="45720" rIns="91440" bIns="45720" numCol="1" spcCol="0" rtlCol="0" fromWordArt="0" anchor="ctr" anchorCtr="0" forceAA="0" compatLnSpc="1">
-                              <a:prstTxWarp prst="textNoShape">
-                                <a:avLst/>
-                              </a:prstTxWarp>
-                              <a:noAutofit/>
-                            </wps:bodyPr>
-                          </wps:wsp>
-                        </a:graphicData>
-                      </a:graphic>
-                      <wp14:sizeRelH relativeFrom="margin">
-                        <wp14:pctWidth>0</wp14:pctWidth>
-                      </wp14:sizeRelH>
-                      <wp14:sizeRelV relativeFrom="margin">
-                        <wp14:pctHeight>0</wp14:pctHeight>
-                      </wp14:sizeRelV>
-                    </wp:anchor>
-                  </w:drawing>
-                </mc:Choice>
-                <mc:Fallback>
-                  <w:pict>
-                    <v:shape w14:anchorId="68E422FF" id="Signe de multiplication 2" o:spid="_x0000_s1026" style="position:absolute;margin-left:29.8pt;margin-top:4.5pt;width:10.15pt;height:9.2pt;z-index:251672576;visibility:visible;mso-wrap-style:square;mso-width-percent:0;mso-height-percent:0;mso-wrap-distance-left:9pt;mso-wrap-distance-top:0;mso-wrap-distance-right:9pt;mso-wrap-distance-bottom:0;mso-position-horizontal:absolute;mso-position-horizontal-relative:text;mso-position-vertical:absolute;mso-position-vertical-relative:text;mso-width-percent:0;mso-height-percent:0;mso-width-relative:margin;mso-height-relative:margin;v-text-anchor:middle" coordsize="128954,116645" o:gfxdata="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" path="m21770,38188l40174,17842,64477,39826,88780,17842r18404,20346l84926,58323r22258,20134l88780,98803,64477,76819,40174,98803,21770,78457,44028,58323,21770,38188xe" fillcolor="#4472c4 [3204]" strokecolor="#09101d [484]" strokeweight="1pt">
-                      <v:stroke joinstyle="miter"/>
-                      <v:path arrowok="t" o:connecttype="custom" o:connectlocs="21770,38188;40174,17842;64477,39826;88780,17842;107184,38188;84926,58323;107184,78457;88780,98803;64477,76819;40174,98803;21770,78457;44028,58323;21770,38188" o:connectangles="0,0,0,0,0,0,0,0,0,0,0,0,0"/>
-                    </v:shape>
-                  </w:pict>
-                </mc:Fallback>
-              </mc:AlternateContent>
-            </w:r>
-          </w:p>
-        </w:tc>
-        <w:tc>
-          <w:tcPr>
-            <w:tcW w:w="1812" w:type="dxa"/>
-            <w:vAlign w:val="center"/>
-          </w:tcPr>
-          <w:p/>
-        </w:tc>
-        <w:tc>
-          <w:tcPr>
-            <w:tcW w:w="1813" w:type="dxa"/>
-            <w:vAlign w:val="center"/>
-          </w:tcPr>
-          <w:p/>
-        </w:tc>
-        <w:tc>
-          <w:tcPr>
-            <w:tcW w:w="1813" w:type="dxa"/>
-            <w:vAlign w:val="center"/>
-          </w:tcPr>
-          <w:p/>
-        </w:tc>
-      </w:tr>
-      <w:tr>
-        <w:tc>
-          <w:tcPr>
-            <w:tcW w:w="1812" w:type="dxa"/>
-            <w:vAlign w:val="center"/>
-          </w:tcPr>
-          <w:p>
-            <w:r>
-              <w:t>Agenda</w:t>
-            </w:r>
-          </w:p>
-        </w:tc>
-        <w:tc>
-          <w:tcPr>
-            <w:tcW w:w="1812" w:type="dxa"/>
-            <w:vAlign w:val="center"/>
-          </w:tcPr>
-          <w:p/>
-        </w:tc>
-        <w:tc>
-          <w:tcPr>
-            <w:tcW w:w="1812" w:type="dxa"/>
-            <w:vAlign w:val="center"/>
-          </w:tcPr>
-          <w:p>
-            <w:r>
-              <w:rPr>
-                <w:noProof/>
-              </w:rPr>
-              <mc:AlternateContent>
-                <mc:Choice Requires="wps">
-                  <w:drawing>
-                    <wp:anchor distT="0" distB="0" distL="114300" distR="114300" simplePos="0" relativeHeight="251674624" behindDoc="0" locked="0" layoutInCell="1" allowOverlap="1" wp14:anchorId="3A4CD9A4" wp14:editId="33D181D6">
-                      <wp:simplePos x="0" y="0"/>
-                      <wp:positionH relativeFrom="column">
-                        <wp:posOffset>427355</wp:posOffset>
-                      </wp:positionH>
-                      <wp:positionV relativeFrom="paragraph">
-                        <wp:posOffset>0</wp:posOffset>
+                        <wp:posOffset>40005</wp:posOffset>
                       </wp:positionV>
                       <wp:extent cx="128905" cy="116205"/>
                       <wp:effectExtent l="0" t="0" r="4445" b="17145"/>
                       <wp:wrapNone/>
-                      <wp:docPr id="1037822715" name="Signe de multiplication 2"/>
+                      <wp:docPr id="1018227330" name="Signe de multiplication 2"/>
                       <wp:cNvGraphicFramePr/>
                       <a:graphic xmlns:a="http://schemas.openxmlformats.org/drawingml/2006/main">
                         <a:graphicData uri="http://schemas.microsoft.com/office/word/2010/wordprocessingShape">
@@ -1096,7 +753,7 @@
                 </mc:Choice>
                 <mc:Fallback>
                   <w:pict>
-                    <v:shape w14:anchorId="54928974" id="Signe de multiplication 2" o:spid="_x0000_s1026" style="position:absolute;margin-left:33.65pt;margin-top:0;width:10.15pt;height:9.15pt;z-index:251674624;visibility:visible;mso-wrap-style:square;mso-width-percent:0;mso-height-percent:0;mso-wrap-distance-left:9pt;mso-wrap-distance-top:0;mso-wrap-distance-right:9pt;mso-wrap-distance-bottom:0;mso-position-horizontal:absolute;mso-position-horizontal-relative:text;mso-position-vertical:absolute;mso-position-vertical-relative:text;mso-width-percent:0;mso-height-percent:0;mso-width-relative:margin;mso-height-relative:margin;v-text-anchor:middle" coordsize="128905,116205" o:gfxdata="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" path="m21810,38060l40110,17759,64453,39704,88795,17759r18300,20301l84862,58103r22233,20042l88795,98446,64453,76501,40110,98446,21810,78145,44043,58103,21810,38060xe" fillcolor="#4472c4 [3204]" strokecolor="#09101d [484]" strokeweight="1pt">
+                    <v:shape w14:anchorId="2950E68A" id="Signe de multiplication 2" o:spid="_x0000_s1026" style="position:absolute;margin-left:76pt;margin-top:3.15pt;width:10.15pt;height:9.15pt;z-index:251666432;visibility:visible;mso-wrap-style:square;mso-width-percent:0;mso-height-percent:0;mso-wrap-distance-left:9pt;mso-wrap-distance-top:0;mso-wrap-distance-right:9pt;mso-wrap-distance-bottom:0;mso-position-horizontal:absolute;mso-position-horizontal-relative:text;mso-position-vertical:absolute;mso-position-vertical-relative:text;mso-width-percent:0;mso-height-percent:0;mso-width-relative:margin;mso-height-relative:margin;v-text-anchor:middle" coordsize="128905,116205" o:gfxdata="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" path="m21810,38060l40110,17759,64453,39704,88795,17759r18300,20301l84862,58103r22233,20042l88795,98446,64453,76501,40110,98446,21810,78145,44043,58103,21810,38060xe" fillcolor="#4472c4 [3204]" strokecolor="#09101d [484]" strokeweight="1pt">
                       <v:stroke joinstyle="miter"/>
                       <v:path arrowok="t" o:connecttype="custom" o:connectlocs="21810,38060;40110,17759;64453,39704;88795,17759;107095,38060;84862,58103;107095,78145;88795,98446;64453,76501;40110,98446;21810,78145;44043,58103;21810,38060" o:connectangles="0,0,0,0,0,0,0,0,0,0,0,0,0"/>
                     </v:shape>
@@ -1108,51 +765,117 @@
         </w:tc>
         <w:tc>
           <w:tcPr>
-            <w:tcW w:w="1813" w:type="dxa"/>
-            <w:vAlign w:val="center"/>
-          </w:tcPr>
-          <w:p/>
-        </w:tc>
-        <w:tc>
-          <w:tcPr>
-            <w:tcW w:w="1813" w:type="dxa"/>
-            <w:vAlign w:val="center"/>
-          </w:tcPr>
-          <w:p/>
+            <w:tcW w:w="2115" w:type="dxa"/>
+            <w:vAlign w:val="center"/>
+          </w:tcPr>
+          <w:p>
+            <w:pPr>
+              <w:jc w:val="center"/>
+            </w:pPr>
+          </w:p>
         </w:tc>
       </w:tr>
       <w:tr>
-        <w:tc>
-          <w:tcPr>
-            <w:tcW w:w="1812" w:type="dxa"/>
-            <w:vAlign w:val="center"/>
-          </w:tcPr>
-          <w:p>
-            <w:r>
-              <w:t>Messagerie</w:t>
-            </w:r>
-          </w:p>
-        </w:tc>
-        <w:tc>
-          <w:tcPr>
-            <w:tcW w:w="1812" w:type="dxa"/>
-            <w:vAlign w:val="center"/>
-          </w:tcPr>
-          <w:p/>
-        </w:tc>
-        <w:tc>
-          <w:tcPr>
-            <w:tcW w:w="1812" w:type="dxa"/>
-            <w:vAlign w:val="center"/>
-          </w:tcPr>
-          <w:p/>
-        </w:tc>
-        <w:tc>
-          <w:tcPr>
-            <w:tcW w:w="1813" w:type="dxa"/>
-            <w:vAlign w:val="center"/>
-          </w:tcPr>
-          <w:p>
+        <w:trPr>
+          <w:trHeight w:val="340"/>
+        </w:trPr>
+        <w:tc>
+          <w:tcPr>
+            <w:tcW w:w="1742" w:type="dxa"/>
+            <w:vAlign w:val="center"/>
+          </w:tcPr>
+          <w:p>
+            <w:pPr>
+              <w:jc w:val="center"/>
+            </w:pPr>
+            <w:r>
+              <w:t>Gestion de contenu multimédia</w:t>
+            </w:r>
+          </w:p>
+        </w:tc>
+        <w:tc>
+          <w:tcPr>
+            <w:tcW w:w="1573" w:type="dxa"/>
+            <w:vAlign w:val="center"/>
+          </w:tcPr>
+          <w:p>
+            <w:pPr>
+              <w:jc w:val="center"/>
+            </w:pPr>
+          </w:p>
+        </w:tc>
+        <w:tc>
+          <w:tcPr>
+            <w:tcW w:w="1901" w:type="dxa"/>
+            <w:vAlign w:val="center"/>
+          </w:tcPr>
+          <w:p>
+            <w:pPr>
+              <w:jc w:val="center"/>
+            </w:pPr>
+          </w:p>
+        </w:tc>
+        <w:tc>
+          <w:tcPr>
+            <w:tcW w:w="1731" w:type="dxa"/>
+            <w:vAlign w:val="center"/>
+          </w:tcPr>
+          <w:p>
+            <w:pPr>
+              <w:jc w:val="center"/>
+            </w:pPr>
+          </w:p>
+        </w:tc>
+        <w:tc>
+          <w:tcPr>
+            <w:tcW w:w="2115" w:type="dxa"/>
+            <w:vAlign w:val="center"/>
+          </w:tcPr>
+          <w:p>
+            <w:pPr>
+              <w:jc w:val="center"/>
+            </w:pPr>
+          </w:p>
+        </w:tc>
+      </w:tr>
+      <w:tr>
+        <w:trPr>
+          <w:trHeight w:val="340"/>
+        </w:trPr>
+        <w:tc>
+          <w:tcPr>
+            <w:tcW w:w="1742" w:type="dxa"/>
+            <w:vAlign w:val="center"/>
+          </w:tcPr>
+          <w:p>
+            <w:pPr>
+              <w:jc w:val="center"/>
+            </w:pPr>
+            <w:r>
+              <w:t>Transmission de document</w:t>
+            </w:r>
+          </w:p>
+        </w:tc>
+        <w:tc>
+          <w:tcPr>
+            <w:tcW w:w="1573" w:type="dxa"/>
+            <w:vAlign w:val="center"/>
+          </w:tcPr>
+          <w:p>
+            <w:pPr>
+              <w:jc w:val="center"/>
+            </w:pPr>
+          </w:p>
+        </w:tc>
+        <w:tc>
+          <w:tcPr>
+            <w:tcW w:w="1901" w:type="dxa"/>
+            <w:vAlign w:val="center"/>
+          </w:tcPr>
+          <w:p>
+            <w:pPr>
+              <w:jc w:val="center"/>
+            </w:pPr>
             <w:r>
               <w:rPr>
                 <w:noProof/>
@@ -1160,13 +883,510 @@
               <mc:AlternateContent>
                 <mc:Choice Requires="wps">
                   <w:drawing>
-                    <wp:anchor distT="0" distB="0" distL="114300" distR="114300" simplePos="0" relativeHeight="251676672" behindDoc="0" locked="0" layoutInCell="1" allowOverlap="1" wp14:anchorId="40FD8332" wp14:editId="0372E0FE">
+                    <wp:anchor distT="0" distB="0" distL="114300" distR="114300" simplePos="0" relativeHeight="251668480" behindDoc="0" locked="0" layoutInCell="1" allowOverlap="1" wp14:anchorId="44BFA65C" wp14:editId="1FB3B3B8">
                       <wp:simplePos x="0" y="0"/>
                       <wp:positionH relativeFrom="column">
-                        <wp:posOffset>466725</wp:posOffset>
+                        <wp:posOffset>466090</wp:posOffset>
                       </wp:positionH>
                       <wp:positionV relativeFrom="paragraph">
-                        <wp:posOffset>7620</wp:posOffset>
+                        <wp:posOffset>-219075</wp:posOffset>
+                      </wp:positionV>
+                      <wp:extent cx="128905" cy="116205"/>
+                      <wp:effectExtent l="0" t="0" r="4445" b="17145"/>
+                      <wp:wrapNone/>
+                      <wp:docPr id="1619186122" name="Signe de multiplication 2"/>
+                      <wp:cNvGraphicFramePr/>
+                      <a:graphic xmlns:a="http://schemas.openxmlformats.org/drawingml/2006/main">
+                        <a:graphicData uri="http://schemas.microsoft.com/office/word/2010/wordprocessingShape">
+                          <wps:wsp>
+                            <wps:cNvSpPr/>
+                            <wps:spPr>
+                              <a:xfrm>
+                                <a:off x="0" y="0"/>
+                                <a:ext cx="128905" cy="116205"/>
+                              </a:xfrm>
+                              <a:prstGeom prst="mathMultiply">
+                                <a:avLst/>
+                              </a:prstGeom>
+                            </wps:spPr>
+                            <wps:style>
+                              <a:lnRef idx="2">
+                                <a:schemeClr val="accent1">
+                                  <a:shade val="15000"/>
+                                </a:schemeClr>
+                              </a:lnRef>
+                              <a:fillRef idx="1">
+                                <a:schemeClr val="accent1"/>
+                              </a:fillRef>
+                              <a:effectRef idx="0">
+                                <a:schemeClr val="accent1"/>
+                              </a:effectRef>
+                              <a:fontRef idx="minor">
+                                <a:schemeClr val="lt1"/>
+                              </a:fontRef>
+                            </wps:style>
+                            <wps:bodyPr rot="0" spcFirstLastPara="0" vertOverflow="overflow" horzOverflow="overflow" vert="horz" wrap="square" lIns="91440" tIns="45720" rIns="91440" bIns="45720" numCol="1" spcCol="0" rtlCol="0" fromWordArt="0" anchor="ctr" anchorCtr="0" forceAA="0" compatLnSpc="1">
+                              <a:prstTxWarp prst="textNoShape">
+                                <a:avLst/>
+                              </a:prstTxWarp>
+                              <a:noAutofit/>
+                            </wps:bodyPr>
+                          </wps:wsp>
+                        </a:graphicData>
+                      </a:graphic>
+                      <wp14:sizeRelH relativeFrom="margin">
+                        <wp14:pctWidth>0</wp14:pctWidth>
+                      </wp14:sizeRelH>
+                      <wp14:sizeRelV relativeFrom="margin">
+                        <wp14:pctHeight>0</wp14:pctHeight>
+                      </wp14:sizeRelV>
+                    </wp:anchor>
+                  </w:drawing>
+                </mc:Choice>
+                <mc:Fallback>
+                  <w:pict>
+                    <v:shape w14:anchorId="73054154" id="Signe de multiplication 2" o:spid="_x0000_s1026" style="position:absolute;margin-left:36.7pt;margin-top:-17.25pt;width:10.15pt;height:9.15pt;z-index:251668480;visibility:visible;mso-wrap-style:square;mso-width-percent:0;mso-height-percent:0;mso-wrap-distance-left:9pt;mso-wrap-distance-top:0;mso-wrap-distance-right:9pt;mso-wrap-distance-bottom:0;mso-position-horizontal:absolute;mso-position-horizontal-relative:text;mso-position-vertical:absolute;mso-position-vertical-relative:text;mso-width-percent:0;mso-height-percent:0;mso-width-relative:margin;mso-height-relative:margin;v-text-anchor:middle" coordsize="128905,116205" o:gfxdata="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" path="m21810,38060l40110,17759,64453,39704,88795,17759r18300,20301l84862,58103r22233,20042l88795,98446,64453,76501,40110,98446,21810,78145,44043,58103,21810,38060xe" fillcolor="#4472c4 [3204]" strokecolor="#09101d [484]" strokeweight="1pt">
+                      <v:stroke joinstyle="miter"/>
+                      <v:path arrowok="t" o:connecttype="custom" o:connectlocs="21810,38060;40110,17759;64453,39704;88795,17759;107095,38060;84862,58103;107095,78145;88795,98446;64453,76501;40110,98446;21810,78145;44043,58103;21810,38060" o:connectangles="0,0,0,0,0,0,0,0,0,0,0,0,0"/>
+                    </v:shape>
+                  </w:pict>
+                </mc:Fallback>
+              </mc:AlternateContent>
+            </w:r>
+          </w:p>
+        </w:tc>
+        <w:tc>
+          <w:tcPr>
+            <w:tcW w:w="1731" w:type="dxa"/>
+            <w:vAlign w:val="center"/>
+          </w:tcPr>
+          <w:p>
+            <w:pPr>
+              <w:jc w:val="center"/>
+            </w:pPr>
+          </w:p>
+        </w:tc>
+        <w:tc>
+          <w:tcPr>
+            <w:tcW w:w="2115" w:type="dxa"/>
+            <w:vAlign w:val="center"/>
+          </w:tcPr>
+          <w:p>
+            <w:pPr>
+              <w:jc w:val="center"/>
+            </w:pPr>
+          </w:p>
+        </w:tc>
+      </w:tr>
+      <w:tr>
+        <w:trPr>
+          <w:trHeight w:val="340"/>
+        </w:trPr>
+        <w:tc>
+          <w:tcPr>
+            <w:tcW w:w="1742" w:type="dxa"/>
+            <w:vAlign w:val="center"/>
+          </w:tcPr>
+          <w:p>
+            <w:pPr>
+              <w:jc w:val="center"/>
+            </w:pPr>
+            <w:r>
+              <w:t>Synchronisation avec le site web</w:t>
+            </w:r>
+          </w:p>
+        </w:tc>
+        <w:tc>
+          <w:tcPr>
+            <w:tcW w:w="1573" w:type="dxa"/>
+            <w:vAlign w:val="center"/>
+          </w:tcPr>
+          <w:p>
+            <w:pPr>
+              <w:jc w:val="center"/>
+            </w:pPr>
+          </w:p>
+        </w:tc>
+        <w:tc>
+          <w:tcPr>
+            <w:tcW w:w="1901" w:type="dxa"/>
+            <w:vAlign w:val="center"/>
+          </w:tcPr>
+          <w:p>
+            <w:pPr>
+              <w:jc w:val="center"/>
+            </w:pPr>
+          </w:p>
+        </w:tc>
+        <w:tc>
+          <w:tcPr>
+            <w:tcW w:w="1731" w:type="dxa"/>
+            <w:vAlign w:val="center"/>
+          </w:tcPr>
+          <w:p>
+            <w:pPr>
+              <w:jc w:val="center"/>
+            </w:pPr>
+          </w:p>
+        </w:tc>
+        <w:tc>
+          <w:tcPr>
+            <w:tcW w:w="2115" w:type="dxa"/>
+            <w:vAlign w:val="center"/>
+          </w:tcPr>
+          <w:p>
+            <w:pPr>
+              <w:jc w:val="center"/>
+            </w:pPr>
+          </w:p>
+        </w:tc>
+      </w:tr>
+      <w:tr>
+        <w:trPr>
+          <w:trHeight w:val="340"/>
+        </w:trPr>
+        <w:tc>
+          <w:tcPr>
+            <w:tcW w:w="1742" w:type="dxa"/>
+            <w:vAlign w:val="center"/>
+          </w:tcPr>
+          <w:p>
+            <w:pPr>
+              <w:jc w:val="center"/>
+            </w:pPr>
+            <w:r>
+              <w:t>Agenda</w:t>
+            </w:r>
+          </w:p>
+        </w:tc>
+        <w:tc>
+          <w:tcPr>
+            <w:tcW w:w="1573" w:type="dxa"/>
+            <w:vAlign w:val="center"/>
+          </w:tcPr>
+          <w:p>
+            <w:pPr>
+              <w:jc w:val="center"/>
+            </w:pPr>
+            <w:r>
+              <w:rPr>
+                <w:noProof/>
+              </w:rPr>
+              <mc:AlternateContent>
+                <mc:Choice Requires="wps">
+                  <w:drawing>
+                    <wp:anchor distT="0" distB="0" distL="114300" distR="114300" simplePos="0" relativeHeight="251674624" behindDoc="0" locked="0" layoutInCell="1" allowOverlap="1" wp14:anchorId="3A4CD9A4" wp14:editId="63A3AE2C">
+                      <wp:simplePos x="0" y="0"/>
+                      <wp:positionH relativeFrom="column">
+                        <wp:posOffset>374015</wp:posOffset>
+                      </wp:positionH>
+                      <wp:positionV relativeFrom="paragraph">
+                        <wp:posOffset>73025</wp:posOffset>
+                      </wp:positionV>
+                      <wp:extent cx="105410" cy="105410"/>
+                      <wp:effectExtent l="0" t="0" r="27940" b="27940"/>
+                      <wp:wrapNone/>
+                      <wp:docPr id="1037822715" name="Signe de multiplication 2"/>
+                      <wp:cNvGraphicFramePr/>
+                      <a:graphic xmlns:a="http://schemas.openxmlformats.org/drawingml/2006/main">
+                        <a:graphicData uri="http://schemas.microsoft.com/office/word/2010/wordprocessingShape">
+                          <wps:wsp>
+                            <wps:cNvSpPr/>
+                            <wps:spPr>
+                              <a:xfrm>
+                                <a:off x="0" y="0"/>
+                                <a:ext cx="105410" cy="105410"/>
+                              </a:xfrm>
+                              <a:prstGeom prst="mathMultiply">
+                                <a:avLst/>
+                              </a:prstGeom>
+                            </wps:spPr>
+                            <wps:style>
+                              <a:lnRef idx="2">
+                                <a:schemeClr val="accent1">
+                                  <a:shade val="15000"/>
+                                </a:schemeClr>
+                              </a:lnRef>
+                              <a:fillRef idx="1">
+                                <a:schemeClr val="accent1"/>
+                              </a:fillRef>
+                              <a:effectRef idx="0">
+                                <a:schemeClr val="accent1"/>
+                              </a:effectRef>
+                              <a:fontRef idx="minor">
+                                <a:schemeClr val="lt1"/>
+                              </a:fontRef>
+                            </wps:style>
+                            <wps:bodyPr rot="0" spcFirstLastPara="0" vertOverflow="overflow" horzOverflow="overflow" vert="horz" wrap="square" lIns="91440" tIns="45720" rIns="91440" bIns="45720" numCol="1" spcCol="0" rtlCol="0" fromWordArt="0" anchor="ctr" anchorCtr="0" forceAA="0" compatLnSpc="1">
+                              <a:prstTxWarp prst="textNoShape">
+                                <a:avLst/>
+                              </a:prstTxWarp>
+                              <a:noAutofit/>
+                            </wps:bodyPr>
+                          </wps:wsp>
+                        </a:graphicData>
+                      </a:graphic>
+                      <wp14:sizeRelH relativeFrom="margin">
+                        <wp14:pctWidth>0</wp14:pctWidth>
+                      </wp14:sizeRelH>
+                      <wp14:sizeRelV relativeFrom="margin">
+                        <wp14:pctHeight>0</wp14:pctHeight>
+                      </wp14:sizeRelV>
+                    </wp:anchor>
+                  </w:drawing>
+                </mc:Choice>
+                <mc:Fallback>
+                  <w:pict>
+                    <v:shape w14:anchorId="75BE59D6" id="Signe de multiplication 2" o:spid="_x0000_s1026" style="position:absolute;margin-left:29.45pt;margin-top:5.75pt;width:8.3pt;height:8.3pt;z-index:251674624;visibility:visible;mso-wrap-style:square;mso-width-percent:0;mso-height-percent:0;mso-wrap-distance-left:9pt;mso-wrap-distance-top:0;mso-wrap-distance-right:9pt;mso-wrap-distance-bottom:0;mso-position-horizontal:absolute;mso-position-horizontal-relative:text;mso-position-vertical:absolute;mso-position-vertical-relative:text;mso-width-percent:0;mso-height-percent:0;mso-width-relative:margin;mso-height-relative:margin;v-text-anchor:middle" coordsize="105410,105410" o:gfxdata="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" path="m16551,34082l34082,16551,52705,35174,71328,16551,88859,34082,70236,52705,88859,71328,71328,88859,52705,70236,34082,88859,16551,71328,35174,52705,16551,34082xe" fillcolor="#4472c4 [3204]" strokecolor="#09101d [484]" strokeweight="1pt">
+                      <v:stroke joinstyle="miter"/>
+                      <v:path arrowok="t" o:connecttype="custom" o:connectlocs="16551,34082;34082,16551;52705,35174;71328,16551;88859,34082;70236,52705;88859,71328;71328,88859;52705,70236;34082,88859;16551,71328;35174,52705;16551,34082" o:connectangles="0,0,0,0,0,0,0,0,0,0,0,0,0"/>
+                    </v:shape>
+                  </w:pict>
+                </mc:Fallback>
+              </mc:AlternateContent>
+            </w:r>
+          </w:p>
+        </w:tc>
+        <w:tc>
+          <w:tcPr>
+            <w:tcW w:w="1901" w:type="dxa"/>
+            <w:vAlign w:val="center"/>
+          </w:tcPr>
+          <w:p>
+            <w:pPr>
+              <w:jc w:val="center"/>
+            </w:pPr>
+            <w:r>
+              <w:rPr>
+                <w:noProof/>
+              </w:rPr>
+              <mc:AlternateContent>
+                <mc:Choice Requires="wps">
+                  <w:drawing>
+                    <wp:anchor distT="0" distB="0" distL="114300" distR="114300" simplePos="0" relativeHeight="251670528" behindDoc="0" locked="0" layoutInCell="1" allowOverlap="1" wp14:anchorId="7EA17EB4" wp14:editId="3D304F40">
+                      <wp:simplePos x="0" y="0"/>
+                      <wp:positionH relativeFrom="column">
+                        <wp:posOffset>454025</wp:posOffset>
+                      </wp:positionH>
+                      <wp:positionV relativeFrom="paragraph">
+                        <wp:posOffset>-468630</wp:posOffset>
+                      </wp:positionV>
+                      <wp:extent cx="128905" cy="116205"/>
+                      <wp:effectExtent l="0" t="0" r="4445" b="17145"/>
+                      <wp:wrapNone/>
+                      <wp:docPr id="560787095" name="Signe de multiplication 2"/>
+                      <wp:cNvGraphicFramePr/>
+                      <a:graphic xmlns:a="http://schemas.openxmlformats.org/drawingml/2006/main">
+                        <a:graphicData uri="http://schemas.microsoft.com/office/word/2010/wordprocessingShape">
+                          <wps:wsp>
+                            <wps:cNvSpPr/>
+                            <wps:spPr>
+                              <a:xfrm>
+                                <a:off x="0" y="0"/>
+                                <a:ext cx="128905" cy="116205"/>
+                              </a:xfrm>
+                              <a:prstGeom prst="mathMultiply">
+                                <a:avLst/>
+                              </a:prstGeom>
+                            </wps:spPr>
+                            <wps:style>
+                              <a:lnRef idx="2">
+                                <a:schemeClr val="accent1">
+                                  <a:shade val="15000"/>
+                                </a:schemeClr>
+                              </a:lnRef>
+                              <a:fillRef idx="1">
+                                <a:schemeClr val="accent1"/>
+                              </a:fillRef>
+                              <a:effectRef idx="0">
+                                <a:schemeClr val="accent1"/>
+                              </a:effectRef>
+                              <a:fontRef idx="minor">
+                                <a:schemeClr val="lt1"/>
+                              </a:fontRef>
+                            </wps:style>
+                            <wps:bodyPr rot="0" spcFirstLastPara="0" vertOverflow="overflow" horzOverflow="overflow" vert="horz" wrap="square" lIns="91440" tIns="45720" rIns="91440" bIns="45720" numCol="1" spcCol="0" rtlCol="0" fromWordArt="0" anchor="ctr" anchorCtr="0" forceAA="0" compatLnSpc="1">
+                              <a:prstTxWarp prst="textNoShape">
+                                <a:avLst/>
+                              </a:prstTxWarp>
+                              <a:noAutofit/>
+                            </wps:bodyPr>
+                          </wps:wsp>
+                        </a:graphicData>
+                      </a:graphic>
+                      <wp14:sizeRelH relativeFrom="margin">
+                        <wp14:pctWidth>0</wp14:pctWidth>
+                      </wp14:sizeRelH>
+                      <wp14:sizeRelV relativeFrom="margin">
+                        <wp14:pctHeight>0</wp14:pctHeight>
+                      </wp14:sizeRelV>
+                    </wp:anchor>
+                  </w:drawing>
+                </mc:Choice>
+                <mc:Fallback>
+                  <w:pict>
+                    <v:shape w14:anchorId="5DEA9C3F" id="Signe de multiplication 2" o:spid="_x0000_s1026" style="position:absolute;margin-left:35.75pt;margin-top:-36.9pt;width:10.15pt;height:9.15pt;z-index:251670528;visibility:visible;mso-wrap-style:square;mso-width-percent:0;mso-height-percent:0;mso-wrap-distance-left:9pt;mso-wrap-distance-top:0;mso-wrap-distance-right:9pt;mso-wrap-distance-bottom:0;mso-position-horizontal:absolute;mso-position-horizontal-relative:text;mso-position-vertical:absolute;mso-position-vertical-relative:text;mso-width-percent:0;mso-height-percent:0;mso-width-relative:margin;mso-height-relative:margin;v-text-anchor:middle" coordsize="128905,116205" o:gfxdata="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" path="m21810,38060l40110,17759,64453,39704,88795,17759r18300,20301l84862,58103r22233,20042l88795,98446,64453,76501,40110,98446,21810,78145,44043,58103,21810,38060xe" fillcolor="#4472c4 [3204]" strokecolor="#09101d [484]" strokeweight="1pt">
+                      <v:stroke joinstyle="miter"/>
+                      <v:path arrowok="t" o:connecttype="custom" o:connectlocs="21810,38060;40110,17759;64453,39704;88795,17759;107095,38060;84862,58103;107095,78145;88795,98446;64453,76501;40110,98446;21810,78145;44043,58103;21810,38060" o:connectangles="0,0,0,0,0,0,0,0,0,0,0,0,0"/>
+                    </v:shape>
+                  </w:pict>
+                </mc:Fallback>
+              </mc:AlternateContent>
+            </w:r>
+          </w:p>
+        </w:tc>
+        <w:tc>
+          <w:tcPr>
+            <w:tcW w:w="1731" w:type="dxa"/>
+            <w:vAlign w:val="center"/>
+          </w:tcPr>
+          <w:p>
+            <w:pPr>
+              <w:jc w:val="center"/>
+            </w:pPr>
+          </w:p>
+        </w:tc>
+        <w:tc>
+          <w:tcPr>
+            <w:tcW w:w="2115" w:type="dxa"/>
+            <w:vAlign w:val="center"/>
+          </w:tcPr>
+          <w:p>
+            <w:pPr>
+              <w:jc w:val="center"/>
+            </w:pPr>
+          </w:p>
+        </w:tc>
+      </w:tr>
+      <w:tr>
+        <w:trPr>
+          <w:trHeight w:val="340"/>
+        </w:trPr>
+        <w:tc>
+          <w:tcPr>
+            <w:tcW w:w="1742" w:type="dxa"/>
+            <w:vAlign w:val="center"/>
+          </w:tcPr>
+          <w:p>
+            <w:pPr>
+              <w:jc w:val="center"/>
+            </w:pPr>
+            <w:r>
+              <w:t>Messagerie</w:t>
+            </w:r>
+          </w:p>
+        </w:tc>
+        <w:tc>
+          <w:tcPr>
+            <w:tcW w:w="1573" w:type="dxa"/>
+            <w:vAlign w:val="center"/>
+          </w:tcPr>
+          <w:p>
+            <w:pPr>
+              <w:jc w:val="center"/>
+            </w:pPr>
+            <w:r>
+              <w:rPr>
+                <w:noProof/>
+              </w:rPr>
+              <mc:AlternateContent>
+                <mc:Choice Requires="wps">
+                  <w:drawing>
+                    <wp:anchor distT="0" distB="0" distL="114300" distR="114300" simplePos="0" relativeHeight="251672576" behindDoc="0" locked="0" layoutInCell="1" allowOverlap="1" wp14:anchorId="54CCA6AD" wp14:editId="31F29555">
+                      <wp:simplePos x="0" y="0"/>
+                      <wp:positionH relativeFrom="column">
+                        <wp:posOffset>381000</wp:posOffset>
+                      </wp:positionH>
+                      <wp:positionV relativeFrom="paragraph">
+                        <wp:posOffset>-454025</wp:posOffset>
+                      </wp:positionV>
+                      <wp:extent cx="128905" cy="116205"/>
+                      <wp:effectExtent l="0" t="0" r="4445" b="17145"/>
+                      <wp:wrapNone/>
+                      <wp:docPr id="313720616" name="Signe de multiplication 2"/>
+                      <wp:cNvGraphicFramePr/>
+                      <a:graphic xmlns:a="http://schemas.openxmlformats.org/drawingml/2006/main">
+                        <a:graphicData uri="http://schemas.microsoft.com/office/word/2010/wordprocessingShape">
+                          <wps:wsp>
+                            <wps:cNvSpPr/>
+                            <wps:spPr>
+                              <a:xfrm>
+                                <a:off x="0" y="0"/>
+                                <a:ext cx="128905" cy="116205"/>
+                              </a:xfrm>
+                              <a:prstGeom prst="mathMultiply">
+                                <a:avLst/>
+                              </a:prstGeom>
+                            </wps:spPr>
+                            <wps:style>
+                              <a:lnRef idx="2">
+                                <a:schemeClr val="accent1">
+                                  <a:shade val="15000"/>
+                                </a:schemeClr>
+                              </a:lnRef>
+                              <a:fillRef idx="1">
+                                <a:schemeClr val="accent1"/>
+                              </a:fillRef>
+                              <a:effectRef idx="0">
+                                <a:schemeClr val="accent1"/>
+                              </a:effectRef>
+                              <a:fontRef idx="minor">
+                                <a:schemeClr val="lt1"/>
+                              </a:fontRef>
+                            </wps:style>
+                            <wps:bodyPr rot="0" spcFirstLastPara="0" vertOverflow="overflow" horzOverflow="overflow" vert="horz" wrap="square" lIns="91440" tIns="45720" rIns="91440" bIns="45720" numCol="1" spcCol="0" rtlCol="0" fromWordArt="0" anchor="ctr" anchorCtr="0" forceAA="0" compatLnSpc="1">
+                              <a:prstTxWarp prst="textNoShape">
+                                <a:avLst/>
+                              </a:prstTxWarp>
+                              <a:noAutofit/>
+                            </wps:bodyPr>
+                          </wps:wsp>
+                        </a:graphicData>
+                      </a:graphic>
+                      <wp14:sizeRelH relativeFrom="margin">
+                        <wp14:pctWidth>0</wp14:pctWidth>
+                      </wp14:sizeRelH>
+                      <wp14:sizeRelV relativeFrom="margin">
+                        <wp14:pctHeight>0</wp14:pctHeight>
+                      </wp14:sizeRelV>
+                    </wp:anchor>
+                  </w:drawing>
+                </mc:Choice>
+                <mc:Fallback>
+                  <w:pict>
+                    <v:shape w14:anchorId="2A27CA4E" id="Signe de multiplication 2" o:spid="_x0000_s1026" style="position:absolute;margin-left:30pt;margin-top:-35.75pt;width:10.15pt;height:9.15pt;z-index:251672576;visibility:visible;mso-wrap-style:square;mso-width-percent:0;mso-height-percent:0;mso-wrap-distance-left:9pt;mso-wrap-distance-top:0;mso-wrap-distance-right:9pt;mso-wrap-distance-bottom:0;mso-position-horizontal:absolute;mso-position-horizontal-relative:text;mso-position-vertical:absolute;mso-position-vertical-relative:text;mso-width-percent:0;mso-height-percent:0;mso-width-relative:margin;mso-height-relative:margin;v-text-anchor:middle" coordsize="128905,116205" o:gfxdata="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" path="m21810,38060l40110,17759,64453,39704,88795,17759r18300,20301l84862,58103r22233,20042l88795,98446,64453,76501,40110,98446,21810,78145,44043,58103,21810,38060xe" fillcolor="#4472c4 [3204]" strokecolor="#09101d [484]" strokeweight="1pt">
+                      <v:stroke joinstyle="miter"/>
+                      <v:path arrowok="t" o:connecttype="custom" o:connectlocs="21810,38060;40110,17759;64453,39704;88795,17759;107095,38060;84862,58103;107095,78145;88795,98446;64453,76501;40110,98446;21810,78145;44043,58103;21810,38060" o:connectangles="0,0,0,0,0,0,0,0,0,0,0,0,0"/>
+                    </v:shape>
+                  </w:pict>
+                </mc:Fallback>
+              </mc:AlternateContent>
+            </w:r>
+          </w:p>
+        </w:tc>
+        <w:tc>
+          <w:tcPr>
+            <w:tcW w:w="1901" w:type="dxa"/>
+            <w:vAlign w:val="center"/>
+          </w:tcPr>
+          <w:p>
+            <w:pPr>
+              <w:jc w:val="center"/>
+            </w:pPr>
+            <w:r>
+              <w:rPr>
+                <w:noProof/>
+              </w:rPr>
+              <mc:AlternateContent>
+                <mc:Choice Requires="wps">
+                  <w:drawing>
+                    <wp:anchor distT="0" distB="0" distL="114300" distR="114300" simplePos="0" relativeHeight="251676672" behindDoc="0" locked="0" layoutInCell="1" allowOverlap="1" wp14:anchorId="40FD8332" wp14:editId="76A4434A">
+                      <wp:simplePos x="0" y="0"/>
+                      <wp:positionH relativeFrom="column">
+                        <wp:posOffset>460375</wp:posOffset>
+                      </wp:positionH>
+                      <wp:positionV relativeFrom="paragraph">
+                        <wp:posOffset>3810</wp:posOffset>
                       </wp:positionV>
                       <wp:extent cx="128905" cy="116205"/>
                       <wp:effectExtent l="0" t="0" r="4445" b="17145"/>
@@ -1222,7 +1442,7 @@
                 </mc:Choice>
                 <mc:Fallback>
                   <w:pict>
-                    <v:shape w14:anchorId="515A24D4" id="Signe de multiplication 2" o:spid="_x0000_s1026" style="position:absolute;margin-left:36.75pt;margin-top:.6pt;width:10.15pt;height:9.15pt;z-index:251676672;visibility:visible;mso-wrap-style:square;mso-width-percent:0;mso-height-percent:0;mso-wrap-distance-left:9pt;mso-wrap-distance-top:0;mso-wrap-distance-right:9pt;mso-wrap-distance-bottom:0;mso-position-horizontal:absolute;mso-position-horizontal-relative:text;mso-position-vertical:absolute;mso-position-vertical-relative:text;mso-width-percent:0;mso-height-percent:0;mso-width-relative:margin;mso-height-relative:margin;v-text-anchor:middle" coordsize="128905,116205" o:gfxdata="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" path="m21810,38060l40110,17759,64453,39704,88795,17759r18300,20301l84862,58103r22233,20042l88795,98446,64453,76501,40110,98446,21810,78145,44043,58103,21810,38060xe" fillcolor="#4472c4 [3204]" strokecolor="#09101d [484]" strokeweight="1pt">
+                    <v:shape w14:anchorId="51DF02DF" id="Signe de multiplication 2" o:spid="_x0000_s1026" style="position:absolute;margin-left:36.25pt;margin-top:.3pt;width:10.15pt;height:9.15pt;z-index:251676672;visibility:visible;mso-wrap-style:square;mso-width-percent:0;mso-height-percent:0;mso-wrap-distance-left:9pt;mso-wrap-distance-top:0;mso-wrap-distance-right:9pt;mso-wrap-distance-bottom:0;mso-position-horizontal:absolute;mso-position-horizontal-relative:text;mso-position-vertical:absolute;mso-position-vertical-relative:text;mso-width-percent:0;mso-height-percent:0;mso-width-relative:margin;mso-height-relative:margin;v-text-anchor:middle" coordsize="128905,116205" o:gfxdata="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" path="m21810,38060l40110,17759,64453,39704,88795,17759r18300,20301l84862,58103r22233,20042l88795,98446,64453,76501,40110,98446,21810,78145,44043,58103,21810,38060xe" fillcolor="#4472c4 [3204]" strokecolor="#09101d [484]" strokeweight="1pt">
                       <v:stroke joinstyle="miter"/>
                       <v:path arrowok="t" o:connecttype="custom" o:connectlocs="21810,38060;40110,17759;64453,39704;88795,17759;107095,38060;84862,58103;107095,78145;88795,98446;64453,76501;40110,98446;21810,78145;44043,58103;21810,38060" o:connectangles="0,0,0,0,0,0,0,0,0,0,0,0,0"/>
                     </v:shape>
@@ -1234,19 +1454,40 @@
         </w:tc>
         <w:tc>
           <w:tcPr>
-            <w:tcW w:w="1813" w:type="dxa"/>
-            <w:vAlign w:val="center"/>
-          </w:tcPr>
-          <w:p/>
+            <w:tcW w:w="1731" w:type="dxa"/>
+            <w:vAlign w:val="center"/>
+          </w:tcPr>
+          <w:p>
+            <w:pPr>
+              <w:jc w:val="center"/>
+            </w:pPr>
+          </w:p>
+        </w:tc>
+        <w:tc>
+          <w:tcPr>
+            <w:tcW w:w="2115" w:type="dxa"/>
+            <w:vAlign w:val="center"/>
+          </w:tcPr>
+          <w:p>
+            <w:pPr>
+              <w:jc w:val="center"/>
+            </w:pPr>
+          </w:p>
         </w:tc>
       </w:tr>
       <w:tr>
-        <w:tc>
-          <w:tcPr>
-            <w:tcW w:w="1812" w:type="dxa"/>
-            <w:vAlign w:val="center"/>
-          </w:tcPr>
-          <w:p>
+        <w:trPr>
+          <w:trHeight w:val="340"/>
+        </w:trPr>
+        <w:tc>
+          <w:tcPr>
+            <w:tcW w:w="1742" w:type="dxa"/>
+            <w:vAlign w:val="center"/>
+          </w:tcPr>
+          <w:p>
+            <w:pPr>
+              <w:jc w:val="center"/>
+            </w:pPr>
             <w:r>
               <w:t>Champs masqués</w:t>
             </w:r>
@@ -1254,31 +1495,46 @@
         </w:tc>
         <w:tc>
           <w:tcPr>
-            <w:tcW w:w="1812" w:type="dxa"/>
-            <w:vAlign w:val="center"/>
-          </w:tcPr>
-          <w:p/>
-        </w:tc>
-        <w:tc>
-          <w:tcPr>
-            <w:tcW w:w="1812" w:type="dxa"/>
-            <w:vAlign w:val="center"/>
-          </w:tcPr>
-          <w:p/>
-        </w:tc>
-        <w:tc>
-          <w:tcPr>
-            <w:tcW w:w="1813" w:type="dxa"/>
-            <w:vAlign w:val="center"/>
-          </w:tcPr>
-          <w:p/>
-        </w:tc>
-        <w:tc>
-          <w:tcPr>
-            <w:tcW w:w="1813" w:type="dxa"/>
-            <w:vAlign w:val="center"/>
-          </w:tcPr>
-          <w:p>
+            <w:tcW w:w="1573" w:type="dxa"/>
+            <w:vAlign w:val="center"/>
+          </w:tcPr>
+          <w:p>
+            <w:pPr>
+              <w:jc w:val="center"/>
+            </w:pPr>
+          </w:p>
+        </w:tc>
+        <w:tc>
+          <w:tcPr>
+            <w:tcW w:w="1901" w:type="dxa"/>
+            <w:vAlign w:val="center"/>
+          </w:tcPr>
+          <w:p>
+            <w:pPr>
+              <w:jc w:val="center"/>
+            </w:pPr>
+          </w:p>
+        </w:tc>
+        <w:tc>
+          <w:tcPr>
+            <w:tcW w:w="1731" w:type="dxa"/>
+            <w:vAlign w:val="center"/>
+          </w:tcPr>
+          <w:p>
+            <w:pPr>
+              <w:jc w:val="center"/>
+            </w:pPr>
+          </w:p>
+        </w:tc>
+        <w:tc>
+          <w:tcPr>
+            <w:tcW w:w="2115" w:type="dxa"/>
+            <w:vAlign w:val="center"/>
+          </w:tcPr>
+          <w:p>
+            <w:pPr>
+              <w:jc w:val="center"/>
+            </w:pPr>
             <w:r>
               <w:rPr>
                 <w:noProof/>
@@ -1360,13 +1616,17 @@
         </w:tc>
       </w:tr>
       <w:tr>
-        <w:tc>
-          <w:tcPr>
-            <w:tcW w:w="1812" w:type="dxa"/>
-            <w:vAlign w:val="center"/>
-          </w:tcPr>
-          <w:p>
-            <w:pPr>
+        <w:trPr>
+          <w:trHeight w:val="340"/>
+        </w:trPr>
+        <w:tc>
+          <w:tcPr>
+            <w:tcW w:w="1742" w:type="dxa"/>
+            <w:vAlign w:val="center"/>
+          </w:tcPr>
+          <w:p>
+            <w:pPr>
+              <w:jc w:val="center"/>
               <w:rPr>
                 <w:b/>
               </w:rPr>
@@ -1387,17 +1647,13 @@
         </w:tc>
         <w:tc>
           <w:tcPr>
-            <w:tcW w:w="1812" w:type="dxa"/>
-            <w:vAlign w:val="center"/>
-          </w:tcPr>
-          <w:p/>
-        </w:tc>
-        <w:tc>
-          <w:tcPr>
-            <w:tcW w:w="1812" w:type="dxa"/>
-            <w:vAlign w:val="center"/>
-          </w:tcPr>
-          <w:p>
+            <w:tcW w:w="1573" w:type="dxa"/>
+            <w:vAlign w:val="center"/>
+          </w:tcPr>
+          <w:p>
+            <w:pPr>
+              <w:jc w:val="center"/>
+            </w:pPr>
             <w:r>
               <w:rPr>
                 <w:noProof/>
@@ -1405,15 +1661,15 @@
               <mc:AlternateContent>
                 <mc:Choice Requires="wps">
                   <w:drawing>
-                    <wp:anchor distT="0" distB="0" distL="114300" distR="114300" simplePos="0" relativeHeight="251680768" behindDoc="0" locked="0" layoutInCell="1" allowOverlap="1" wp14:anchorId="29EED339" wp14:editId="4A29F1FF">
+                    <wp:anchor distT="0" distB="0" distL="114300" distR="114300" simplePos="0" relativeHeight="251680768" behindDoc="0" locked="0" layoutInCell="1" allowOverlap="1" wp14:anchorId="29EED339" wp14:editId="237AB935">
                       <wp:simplePos x="0" y="0"/>
                       <wp:positionH relativeFrom="column">
-                        <wp:posOffset>-3810</wp:posOffset>
+                        <wp:posOffset>417195</wp:posOffset>
                       </wp:positionH>
                       <wp:positionV relativeFrom="paragraph">
-                        <wp:posOffset>4445</wp:posOffset>
+                        <wp:posOffset>17780</wp:posOffset>
                       </wp:positionV>
-                      <wp:extent cx="128954" cy="116645"/>
+                      <wp:extent cx="128905" cy="116205"/>
                       <wp:effectExtent l="0" t="0" r="4445" b="17145"/>
                       <wp:wrapNone/>
                       <wp:docPr id="2116152630" name="Signe de multiplication 2"/>
@@ -1425,7 +1681,7 @@
                             <wps:spPr>
                               <a:xfrm>
                                 <a:off x="0" y="0"/>
-                                <a:ext cx="128954" cy="116645"/>
+                                <a:ext cx="128905" cy="116205"/>
                               </a:xfrm>
                               <a:prstGeom prst="mathMultiply">
                                 <a:avLst/>
@@ -1467,9 +1723,9 @@
                 </mc:Choice>
                 <mc:Fallback>
                   <w:pict>
-                    <v:shape w14:anchorId="01697416" id="Signe de multiplication 2" o:spid="_x0000_s1026" style="position:absolute;margin-left:-.3pt;margin-top:.35pt;width:10.15pt;height:9.2pt;z-index:251680768;visibility:visible;mso-wrap-style:square;mso-width-percent:0;mso-height-percent:0;mso-wrap-distance-left:9pt;mso-wrap-distance-top:0;mso-wrap-distance-right:9pt;mso-wrap-distance-bottom:0;mso-position-horizontal:absolute;mso-position-horizontal-relative:text;mso-position-vertical:absolute;mso-position-vertical-relative:text;mso-width-percent:0;mso-height-percent:0;mso-width-relative:margin;mso-height-relative:margin;v-text-anchor:middle" coordsize="128954,116645" o:gfxdata="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" path="m21770,38188l40174,17842,64477,39826,88780,17842r18404,20346l84926,58323r22258,20134l88780,98803,64477,76819,40174,98803,21770,78457,44028,58323,21770,38188xe" fillcolor="#4472c4 [3204]" strokecolor="#09101d [484]" strokeweight="1pt">
+                    <v:shape w14:anchorId="57636D22" id="Signe de multiplication 2" o:spid="_x0000_s1026" style="position:absolute;margin-left:32.85pt;margin-top:1.4pt;width:10.15pt;height:9.15pt;z-index:251680768;visibility:visible;mso-wrap-style:square;mso-width-percent:0;mso-height-percent:0;mso-wrap-distance-left:9pt;mso-wrap-distance-top:0;mso-wrap-distance-right:9pt;mso-wrap-distance-bottom:0;mso-position-horizontal:absolute;mso-position-horizontal-relative:text;mso-position-vertical:absolute;mso-position-vertical-relative:text;mso-width-percent:0;mso-height-percent:0;mso-width-relative:margin;mso-height-relative:margin;v-text-anchor:middle" coordsize="128905,116205" o:gfxdata="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" path="m21810,38060l40110,17759,64453,39704,88795,17759r18300,20301l84862,58103r22233,20042l88795,98446,64453,76501,40110,98446,21810,78145,44043,58103,21810,38060xe" fillcolor="#4472c4 [3204]" strokecolor="#09101d [484]" strokeweight="1pt">
                       <v:stroke joinstyle="miter"/>
-                      <v:path arrowok="t" o:connecttype="custom" o:connectlocs="21770,38188;40174,17842;64477,39826;88780,17842;107184,38188;84926,58323;107184,78457;88780,98803;64477,76819;40174,98803;21770,78457;44028,58323;21770,38188" o:connectangles="0,0,0,0,0,0,0,0,0,0,0,0,0"/>
+                      <v:path arrowok="t" o:connecttype="custom" o:connectlocs="21810,38060;40110,17759;64453,39704;88795,17759;107095,38060;84862,58103;107095,78145;88795,98446;64453,76501;40110,98446;21810,78145;44043,58103;21810,38060" o:connectangles="0,0,0,0,0,0,0,0,0,0,0,0,0"/>
                     </v:shape>
                   </w:pict>
                 </mc:Fallback>
@@ -1479,27 +1735,50 @@
         </w:tc>
         <w:tc>
           <w:tcPr>
-            <w:tcW w:w="1813" w:type="dxa"/>
-            <w:vAlign w:val="center"/>
-          </w:tcPr>
-          <w:p/>
-        </w:tc>
-        <w:tc>
-          <w:tcPr>
-            <w:tcW w:w="1813" w:type="dxa"/>
-            <w:vAlign w:val="center"/>
-          </w:tcPr>
-          <w:p/>
+            <w:tcW w:w="1901" w:type="dxa"/>
+            <w:vAlign w:val="center"/>
+          </w:tcPr>
+          <w:p>
+            <w:pPr>
+              <w:jc w:val="center"/>
+            </w:pPr>
+          </w:p>
+        </w:tc>
+        <w:tc>
+          <w:tcPr>
+            <w:tcW w:w="1731" w:type="dxa"/>
+            <w:vAlign w:val="center"/>
+          </w:tcPr>
+          <w:p>
+            <w:pPr>
+              <w:jc w:val="center"/>
+            </w:pPr>
+          </w:p>
+        </w:tc>
+        <w:tc>
+          <w:tcPr>
+            <w:tcW w:w="2115" w:type="dxa"/>
+            <w:vAlign w:val="center"/>
+          </w:tcPr>
+          <w:p>
+            <w:pPr>
+              <w:jc w:val="center"/>
+            </w:pPr>
+          </w:p>
         </w:tc>
       </w:tr>
       <w:tr>
-        <w:tc>
-          <w:tcPr>
-            <w:tcW w:w="1812" w:type="dxa"/>
-            <w:vAlign w:val="center"/>
-          </w:tcPr>
-          <w:p>
-            <w:pPr>
+        <w:trPr>
+          <w:trHeight w:val="340"/>
+        </w:trPr>
+        <w:tc>
+          <w:tcPr>
+            <w:tcW w:w="1742" w:type="dxa"/>
+            <w:vAlign w:val="center"/>
+          </w:tcPr>
+          <w:p>
+            <w:pPr>
+              <w:jc w:val="center"/>
               <w:rPr>
                 <w:b/>
               </w:rPr>
@@ -1514,17 +1793,93 @@
         </w:tc>
         <w:tc>
           <w:tcPr>
-            <w:tcW w:w="1812" w:type="dxa"/>
-            <w:vAlign w:val="center"/>
-          </w:tcPr>
-          <w:p/>
-        </w:tc>
-        <w:tc>
-          <w:tcPr>
-            <w:tcW w:w="1812" w:type="dxa"/>
-            <w:vAlign w:val="center"/>
-          </w:tcPr>
-          <w:p>
+            <w:tcW w:w="1573" w:type="dxa"/>
+            <w:vAlign w:val="center"/>
+          </w:tcPr>
+          <w:p>
+            <w:pPr>
+              <w:jc w:val="center"/>
+            </w:pPr>
+          </w:p>
+        </w:tc>
+        <w:tc>
+          <w:tcPr>
+            <w:tcW w:w="1901" w:type="dxa"/>
+            <w:vAlign w:val="center"/>
+          </w:tcPr>
+          <w:p>
+            <w:pPr>
+              <w:jc w:val="center"/>
+            </w:pPr>
+          </w:p>
+        </w:tc>
+        <w:tc>
+          <w:tcPr>
+            <w:tcW w:w="1731" w:type="dxa"/>
+            <w:vAlign w:val="center"/>
+          </w:tcPr>
+          <w:p>
+            <w:pPr>
+              <w:jc w:val="center"/>
+            </w:pPr>
+          </w:p>
+        </w:tc>
+        <w:tc>
+          <w:tcPr>
+            <w:tcW w:w="2115" w:type="dxa"/>
+            <w:vAlign w:val="center"/>
+          </w:tcPr>
+          <w:p>
+            <w:pPr>
+              <w:jc w:val="center"/>
+            </w:pPr>
+          </w:p>
+        </w:tc>
+      </w:tr>
+      <w:tr>
+        <w:trPr>
+          <w:trHeight w:val="340"/>
+        </w:trPr>
+        <w:tc>
+          <w:tcPr>
+            <w:tcW w:w="1742" w:type="dxa"/>
+            <w:vAlign w:val="center"/>
+          </w:tcPr>
+          <w:p>
+            <w:pPr>
+              <w:jc w:val="center"/>
+              <w:rPr>
+                <w:b/>
+              </w:rPr>
+            </w:pPr>
+            <w:r>
+              <w:rPr>
+                <w:b/>
+              </w:rPr>
+              <w:t>Statistiques d’utilisation</w:t>
+            </w:r>
+          </w:p>
+        </w:tc>
+        <w:tc>
+          <w:tcPr>
+            <w:tcW w:w="1573" w:type="dxa"/>
+            <w:vAlign w:val="center"/>
+          </w:tcPr>
+          <w:p>
+            <w:pPr>
+              <w:jc w:val="center"/>
+            </w:pPr>
+          </w:p>
+        </w:tc>
+        <w:tc>
+          <w:tcPr>
+            <w:tcW w:w="1901" w:type="dxa"/>
+            <w:vAlign w:val="center"/>
+          </w:tcPr>
+          <w:p>
+            <w:pPr>
+              <w:jc w:val="center"/>
+            </w:pPr>
             <w:r>
               <w:rPr>
                 <w:noProof/>
@@ -1532,13 +1887,90 @@
               <mc:AlternateContent>
                 <mc:Choice Requires="wps">
                   <w:drawing>
-                    <wp:anchor distT="0" distB="0" distL="114300" distR="114300" simplePos="0" relativeHeight="251682816" behindDoc="0" locked="0" layoutInCell="1" allowOverlap="1" wp14:anchorId="5EE6CB6A" wp14:editId="1042CA1F">
+                    <wp:anchor distT="0" distB="0" distL="114300" distR="114300" simplePos="0" relativeHeight="251684864" behindDoc="0" locked="0" layoutInCell="1" allowOverlap="1" wp14:anchorId="38880A90" wp14:editId="56F32B36">
                       <wp:simplePos x="0" y="0"/>
                       <wp:positionH relativeFrom="column">
-                        <wp:posOffset>333375</wp:posOffset>
+                        <wp:posOffset>461645</wp:posOffset>
                       </wp:positionH>
                       <wp:positionV relativeFrom="paragraph">
-                        <wp:posOffset>0</wp:posOffset>
+                        <wp:posOffset>93980</wp:posOffset>
+                      </wp:positionV>
+                      <wp:extent cx="128905" cy="116205"/>
+                      <wp:effectExtent l="0" t="0" r="4445" b="17145"/>
+                      <wp:wrapNone/>
+                      <wp:docPr id="1379082424" name="Signe de multiplication 2"/>
+                      <wp:cNvGraphicFramePr/>
+                      <a:graphic xmlns:a="http://schemas.openxmlformats.org/drawingml/2006/main">
+                        <a:graphicData uri="http://schemas.microsoft.com/office/word/2010/wordprocessingShape">
+                          <wps:wsp>
+                            <wps:cNvSpPr/>
+                            <wps:spPr>
+                              <a:xfrm>
+                                <a:off x="0" y="0"/>
+                                <a:ext cx="128905" cy="116205"/>
+                              </a:xfrm>
+                              <a:prstGeom prst="mathMultiply">
+                                <a:avLst/>
+                              </a:prstGeom>
+                            </wps:spPr>
+                            <wps:style>
+                              <a:lnRef idx="2">
+                                <a:schemeClr val="accent1">
+                                  <a:shade val="15000"/>
+                                </a:schemeClr>
+                              </a:lnRef>
+                              <a:fillRef idx="1">
+                                <a:schemeClr val="accent1"/>
+                              </a:fillRef>
+                              <a:effectRef idx="0">
+                                <a:schemeClr val="accent1"/>
+                              </a:effectRef>
+                              <a:fontRef idx="minor">
+                                <a:schemeClr val="lt1"/>
+                              </a:fontRef>
+                            </wps:style>
+                            <wps:bodyPr rot="0" spcFirstLastPara="0" vertOverflow="overflow" horzOverflow="overflow" vert="horz" wrap="square" lIns="91440" tIns="45720" rIns="91440" bIns="45720" numCol="1" spcCol="0" rtlCol="0" fromWordArt="0" anchor="ctr" anchorCtr="0" forceAA="0" compatLnSpc="1">
+                              <a:prstTxWarp prst="textNoShape">
+                                <a:avLst/>
+                              </a:prstTxWarp>
+                              <a:noAutofit/>
+                            </wps:bodyPr>
+                          </wps:wsp>
+                        </a:graphicData>
+                      </a:graphic>
+                      <wp14:sizeRelH relativeFrom="margin">
+                        <wp14:pctWidth>0</wp14:pctWidth>
+                      </wp14:sizeRelH>
+                      <wp14:sizeRelV relativeFrom="margin">
+                        <wp14:pctHeight>0</wp14:pctHeight>
+                      </wp14:sizeRelV>
+                    </wp:anchor>
+                  </w:drawing>
+                </mc:Choice>
+                <mc:Fallback>
+                  <w:pict>
+                    <v:shape w14:anchorId="739F622D" id="Signe de multiplication 2" o:spid="_x0000_s1026" style="position:absolute;margin-left:36.35pt;margin-top:7.4pt;width:10.15pt;height:9.15pt;z-index:251684864;visibility:visible;mso-wrap-style:square;mso-width-percent:0;mso-height-percent:0;mso-wrap-distance-left:9pt;mso-wrap-distance-top:0;mso-wrap-distance-right:9pt;mso-wrap-distance-bottom:0;mso-position-horizontal:absolute;mso-position-horizontal-relative:text;mso-position-vertical:absolute;mso-position-vertical-relative:text;mso-width-percent:0;mso-height-percent:0;mso-width-relative:margin;mso-height-relative:margin;v-text-anchor:middle" coordsize="128905,116205" o:gfxdata="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" path="m21810,38060l40110,17759,64453,39704,88795,17759r18300,20301l84862,58103r22233,20042l88795,98446,64453,76501,40110,98446,21810,78145,44043,58103,21810,38060xe" fillcolor="#4472c4 [3204]" strokecolor="#09101d [484]" strokeweight="1pt">
+                      <v:stroke joinstyle="miter"/>
+                      <v:path arrowok="t" o:connecttype="custom" o:connectlocs="21810,38060;40110,17759;64453,39704;88795,17759;107095,38060;84862,58103;107095,78145;88795,98446;64453,76501;40110,98446;21810,78145;44043,58103;21810,38060" o:connectangles="0,0,0,0,0,0,0,0,0,0,0,0,0"/>
+                    </v:shape>
+                  </w:pict>
+                </mc:Fallback>
+              </mc:AlternateContent>
+            </w:r>
+            <w:r>
+              <w:rPr>
+                <w:noProof/>
+              </w:rPr>
+              <mc:AlternateContent>
+                <mc:Choice Requires="wps">
+                  <w:drawing>
+                    <wp:anchor distT="0" distB="0" distL="114300" distR="114300" simplePos="0" relativeHeight="251682816" behindDoc="0" locked="0" layoutInCell="1" allowOverlap="1" wp14:anchorId="5EE6CB6A" wp14:editId="7C9B65E6">
+                      <wp:simplePos x="0" y="0"/>
+                      <wp:positionH relativeFrom="column">
+                        <wp:posOffset>369570</wp:posOffset>
+                      </wp:positionH>
+                      <wp:positionV relativeFrom="paragraph">
+                        <wp:posOffset>-221615</wp:posOffset>
                       </wp:positionV>
                       <wp:extent cx="128905" cy="116205"/>
                       <wp:effectExtent l="0" t="0" r="4445" b="17145"/>
@@ -1594,7 +2026,7 @@
                 </mc:Choice>
                 <mc:Fallback>
                   <w:pict>
-                    <v:shape w14:anchorId="38351D71" id="Signe de multiplication 2" o:spid="_x0000_s1026" style="position:absolute;margin-left:26.25pt;margin-top:0;width:10.15pt;height:9.15pt;z-index:251682816;visibility:visible;mso-wrap-style:square;mso-width-percent:0;mso-height-percent:0;mso-wrap-distance-left:9pt;mso-wrap-distance-top:0;mso-wrap-distance-right:9pt;mso-wrap-distance-bottom:0;mso-position-horizontal:absolute;mso-position-horizontal-relative:text;mso-position-vertical:absolute;mso-position-vertical-relative:text;mso-width-percent:0;mso-height-percent:0;mso-width-relative:margin;mso-height-relative:margin;v-text-anchor:middle" coordsize="128905,116205" o:gfxdata="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" path="m21810,38060l40110,17759,64453,39704,88795,17759r18300,20301l84862,58103r22233,20042l88795,98446,64453,76501,40110,98446,21810,78145,44043,58103,21810,38060xe" fillcolor="#4472c4 [3204]" strokecolor="#09101d [484]" strokeweight="1pt">
+                    <v:shape w14:anchorId="3D8755D7" id="Signe de multiplication 2" o:spid="_x0000_s1026" style="position:absolute;margin-left:29.1pt;margin-top:-17.45pt;width:10.15pt;height:9.15pt;z-index:251682816;visibility:visible;mso-wrap-style:square;mso-width-percent:0;mso-height-percent:0;mso-wrap-distance-left:9pt;mso-wrap-distance-top:0;mso-wrap-distance-right:9pt;mso-wrap-distance-bottom:0;mso-position-horizontal:absolute;mso-position-horizontal-relative:text;mso-position-vertical:absolute;mso-position-vertical-relative:text;mso-width-percent:0;mso-height-percent:0;mso-width-relative:margin;mso-height-relative:margin;v-text-anchor:middle" coordsize="128905,116205" o:gfxdata="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" path="m21810,38060l40110,17759,64453,39704,88795,17759r18300,20301l84862,58103r22233,20042l88795,98446,64453,76501,40110,98446,21810,78145,44043,58103,21810,38060xe" fillcolor="#4472c4 [3204]" strokecolor="#09101d [484]" strokeweight="1pt">
                       <v:stroke joinstyle="miter"/>
                       <v:path arrowok="t" o:connecttype="custom" o:connectlocs="21810,38060;40110,17759;64453,39704;88795,17759;107095,38060;84862,58103;107095,78145;88795,98446;64453,76501;40110,98446;21810,78145;44043,58103;21810,38060" o:connectangles="0,0,0,0,0,0,0,0,0,0,0,0,0"/>
                     </v:shape>
@@ -1606,27 +2038,39 @@
         </w:tc>
         <w:tc>
           <w:tcPr>
-            <w:tcW w:w="1813" w:type="dxa"/>
-            <w:vAlign w:val="center"/>
-          </w:tcPr>
-          <w:p/>
-        </w:tc>
-        <w:tc>
-          <w:tcPr>
-            <w:tcW w:w="1813" w:type="dxa"/>
-            <w:vAlign w:val="center"/>
-          </w:tcPr>
-          <w:p/>
+            <w:tcW w:w="1731" w:type="dxa"/>
+            <w:vAlign w:val="center"/>
+          </w:tcPr>
+          <w:p>
+            <w:pPr>
+              <w:jc w:val="center"/>
+            </w:pPr>
+          </w:p>
+        </w:tc>
+        <w:tc>
+          <w:tcPr>
+            <w:tcW w:w="2115" w:type="dxa"/>
+            <w:vAlign w:val="center"/>
+          </w:tcPr>
+          <w:p>
+            <w:pPr>
+              <w:jc w:val="center"/>
+            </w:pPr>
+          </w:p>
         </w:tc>
       </w:tr>
       <w:tr>
-        <w:tc>
-          <w:tcPr>
-            <w:tcW w:w="1812" w:type="dxa"/>
-            <w:vAlign w:val="center"/>
-          </w:tcPr>
-          <w:p>
-            <w:pPr>
+        <w:trPr>
+          <w:trHeight w:val="340"/>
+        </w:trPr>
+        <w:tc>
+          <w:tcPr>
+            <w:tcW w:w="1742" w:type="dxa"/>
+            <w:vAlign w:val="center"/>
+          </w:tcPr>
+          <w:p>
+            <w:pPr>
+              <w:jc w:val="center"/>
               <w:rPr>
                 <w:b/>
               </w:rPr>
@@ -1635,30 +2079,52 @@
               <w:rPr>
                 <w:b/>
               </w:rPr>
-              <w:t>Statistiques d’utilisation</w:t>
-            </w:r>
-          </w:p>
-        </w:tc>
-        <w:tc>
-          <w:tcPr>
-            <w:tcW w:w="1812" w:type="dxa"/>
-            <w:vAlign w:val="center"/>
-          </w:tcPr>
-          <w:p/>
-        </w:tc>
-        <w:tc>
-          <w:tcPr>
-            <w:tcW w:w="1812" w:type="dxa"/>
-            <w:vAlign w:val="center"/>
-          </w:tcPr>
-          <w:p/>
-        </w:tc>
-        <w:tc>
-          <w:tcPr>
-            <w:tcW w:w="1813" w:type="dxa"/>
-            <w:vAlign w:val="center"/>
-          </w:tcPr>
-          <w:p>
+              <w:t>Référencement App store (payant)</w:t>
+            </w:r>
+          </w:p>
+        </w:tc>
+        <w:tc>
+          <w:tcPr>
+            <w:tcW w:w="1573" w:type="dxa"/>
+            <w:vAlign w:val="center"/>
+          </w:tcPr>
+          <w:p>
+            <w:pPr>
+              <w:jc w:val="center"/>
+            </w:pPr>
+          </w:p>
+        </w:tc>
+        <w:tc>
+          <w:tcPr>
+            <w:tcW w:w="1901" w:type="dxa"/>
+            <w:vAlign w:val="center"/>
+          </w:tcPr>
+          <w:p>
+            <w:pPr>
+              <w:jc w:val="center"/>
+            </w:pPr>
+          </w:p>
+        </w:tc>
+        <w:tc>
+          <w:tcPr>
+            <w:tcW w:w="1731" w:type="dxa"/>
+            <w:vAlign w:val="center"/>
+          </w:tcPr>
+          <w:p>
+            <w:pPr>
+              <w:jc w:val="center"/>
+            </w:pPr>
+          </w:p>
+        </w:tc>
+        <w:tc>
+          <w:tcPr>
+            <w:tcW w:w="2115" w:type="dxa"/>
+            <w:vAlign w:val="center"/>
+          </w:tcPr>
+          <w:p>
+            <w:pPr>
+              <w:jc w:val="center"/>
+            </w:pPr>
             <w:r>
               <w:rPr>
                 <w:noProof/>
@@ -1666,18 +2132,18 @@
               <mc:AlternateContent>
                 <mc:Choice Requires="wps">
                   <w:drawing>
-                    <wp:anchor distT="0" distB="0" distL="114300" distR="114300" simplePos="0" relativeHeight="251684864" behindDoc="0" locked="0" layoutInCell="1" allowOverlap="1" wp14:anchorId="38880A90" wp14:editId="560A13F9">
+                    <wp:anchor distT="0" distB="0" distL="114300" distR="114300" simplePos="0" relativeHeight="251686912" behindDoc="0" locked="0" layoutInCell="1" allowOverlap="1" wp14:anchorId="6C26530D" wp14:editId="0D51E932">
                       <wp:simplePos x="0" y="0"/>
                       <wp:positionH relativeFrom="column">
-                        <wp:posOffset>-5715</wp:posOffset>
+                        <wp:posOffset>479425</wp:posOffset>
                       </wp:positionH>
                       <wp:positionV relativeFrom="paragraph">
-                        <wp:posOffset>62865</wp:posOffset>
+                        <wp:posOffset>3175</wp:posOffset>
                       </wp:positionV>
-                      <wp:extent cx="128954" cy="116645"/>
+                      <wp:extent cx="128905" cy="116205"/>
                       <wp:effectExtent l="0" t="0" r="4445" b="17145"/>
                       <wp:wrapNone/>
-                      <wp:docPr id="1379082424" name="Signe de multiplication 2"/>
+                      <wp:docPr id="955110802" name="Signe de multiplication 2"/>
                       <wp:cNvGraphicFramePr/>
                       <a:graphic xmlns:a="http://schemas.openxmlformats.org/drawingml/2006/main">
                         <a:graphicData uri="http://schemas.microsoft.com/office/word/2010/wordprocessingShape">
@@ -1686,7 +2152,7 @@
                             <wps:spPr>
                               <a:xfrm>
                                 <a:off x="0" y="0"/>
-                                <a:ext cx="128954" cy="116645"/>
+                                <a:ext cx="128905" cy="116205"/>
                               </a:xfrm>
                               <a:prstGeom prst="mathMultiply">
                                 <a:avLst/>
@@ -1728,9 +2194,9 @@
                 </mc:Choice>
                 <mc:Fallback>
                   <w:pict>
-                    <v:shape w14:anchorId="548C9382" id="Signe de multiplication 2" o:spid="_x0000_s1026" style="position:absolute;margin-left:-.45pt;margin-top:4.95pt;width:10.15pt;height:9.2pt;z-index:251684864;visibility:visible;mso-wrap-style:square;mso-width-percent:0;mso-height-percent:0;mso-wrap-distance-left:9pt;mso-wrap-distance-top:0;mso-wrap-distance-right:9pt;mso-wrap-distance-bottom:0;mso-position-horizontal:absolute;mso-position-horizontal-relative:text;mso-position-vertical:absolute;mso-position-vertical-relative:text;mso-width-percent:0;mso-height-percent:0;mso-width-relative:margin;mso-height-relative:margin;v-text-anchor:middle" coordsize="128954,116645" o:gfxdata="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" path="m21770,38188l40174,17842,64477,39826,88780,17842r18404,20346l84926,58323r22258,20134l88780,98803,64477,76819,40174,98803,21770,78457,44028,58323,21770,38188xe" fillcolor="#4472c4 [3204]" strokecolor="#09101d [484]" strokeweight="1pt">
+                    <v:shape w14:anchorId="6114361A" id="Signe de multiplication 2" o:spid="_x0000_s1026" style="position:absolute;margin-left:37.75pt;margin-top:.25pt;width:10.15pt;height:9.15pt;z-index:251686912;visibility:visible;mso-wrap-style:square;mso-width-percent:0;mso-height-percent:0;mso-wrap-distance-left:9pt;mso-wrap-distance-top:0;mso-wrap-distance-right:9pt;mso-wrap-distance-bottom:0;mso-position-horizontal:absolute;mso-position-horizontal-relative:text;mso-position-vertical:absolute;mso-position-vertical-relative:text;mso-width-percent:0;mso-height-percent:0;mso-width-relative:margin;mso-height-relative:margin;v-text-anchor:middle" coordsize="128905,116205" o:gfxdata="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" path="m21810,38060l40110,17759,64453,39704,88795,17759r18300,20301l84862,58103r22233,20042l88795,98446,64453,76501,40110,98446,21810,78145,44043,58103,21810,38060xe" fillcolor="#4472c4 [3204]" strokecolor="#09101d [484]" strokeweight="1pt">
                       <v:stroke joinstyle="miter"/>
-                      <v:path arrowok="t" o:connecttype="custom" o:connectlocs="21770,38188;40174,17842;64477,39826;88780,17842;107184,38188;84926,58323;107184,78457;88780,98803;64477,76819;40174,98803;21770,78457;44028,58323;21770,38188" o:connectangles="0,0,0,0,0,0,0,0,0,0,0,0,0"/>
+                      <v:path arrowok="t" o:connecttype="custom" o:connectlocs="21810,38060;40110,17759;64453,39704;88795,17759;107095,38060;84862,58103;107095,78145;88795,98446;64453,76501;40110,98446;21810,78145;44043,58103;21810,38060" o:connectangles="0,0,0,0,0,0,0,0,0,0,0,0,0"/>
                     </v:shape>
                   </w:pict>
                 </mc:Fallback>
@@ -1738,149 +2204,19 @@
             </w:r>
           </w:p>
         </w:tc>
-        <w:tc>
-          <w:tcPr>
-            <w:tcW w:w="1813" w:type="dxa"/>
-            <w:vAlign w:val="center"/>
-          </w:tcPr>
-          <w:p/>
-        </w:tc>
       </w:tr>
       <w:tr>
-        <w:tc>
-          <w:tcPr>
-            <w:tcW w:w="1812" w:type="dxa"/>
-            <w:vAlign w:val="center"/>
-          </w:tcPr>
-          <w:p>
-            <w:pPr>
-              <w:rPr>
-                <w:b/>
-              </w:rPr>
-            </w:pPr>
-            <w:r>
-              <w:rPr>
-                <w:b/>
-              </w:rPr>
-              <w:t>Référencement App store (payant)</w:t>
-            </w:r>
-          </w:p>
-        </w:tc>
-        <w:tc>
-          <w:tcPr>
-            <w:tcW w:w="1812" w:type="dxa"/>
-            <w:vAlign w:val="center"/>
-          </w:tcPr>
-          <w:p/>
-        </w:tc>
-        <w:tc>
-          <w:tcPr>
-            <w:tcW w:w="1812" w:type="dxa"/>
-            <w:vAlign w:val="center"/>
-          </w:tcPr>
-          <w:p/>
-        </w:tc>
-        <w:tc>
-          <w:tcPr>
-            <w:tcW w:w="1813" w:type="dxa"/>
-            <w:vAlign w:val="center"/>
-          </w:tcPr>
-          <w:p>
-            <w:r>
-              <w:rPr>
-                <w:noProof/>
-              </w:rPr>
-              <mc:AlternateContent>
-                <mc:Choice Requires="wps">
-                  <w:drawing>
-                    <wp:anchor distT="0" distB="0" distL="114300" distR="114300" simplePos="0" relativeHeight="251686912" behindDoc="0" locked="0" layoutInCell="1" allowOverlap="1" wp14:anchorId="6C26530D" wp14:editId="154D17AE">
-                      <wp:simplePos x="0" y="0"/>
-                      <wp:positionH relativeFrom="column">
-                        <wp:posOffset>-5715</wp:posOffset>
-                      </wp:positionH>
-                      <wp:positionV relativeFrom="paragraph">
-                        <wp:posOffset>66675</wp:posOffset>
-                      </wp:positionV>
-                      <wp:extent cx="128954" cy="116645"/>
-                      <wp:effectExtent l="0" t="0" r="4445" b="17145"/>
-                      <wp:wrapNone/>
-                      <wp:docPr id="955110802" name="Signe de multiplication 2"/>
-                      <wp:cNvGraphicFramePr/>
-                      <a:graphic xmlns:a="http://schemas.openxmlformats.org/drawingml/2006/main">
-                        <a:graphicData uri="http://schemas.microsoft.com/office/word/2010/wordprocessingShape">
-                          <wps:wsp>
-                            <wps:cNvSpPr/>
-                            <wps:spPr>
-                              <a:xfrm>
-                                <a:off x="0" y="0"/>
-                                <a:ext cx="128954" cy="116645"/>
-                              </a:xfrm>
-                              <a:prstGeom prst="mathMultiply">
-                                <a:avLst/>
-                              </a:prstGeom>
-                            </wps:spPr>
-                            <wps:style>
-                              <a:lnRef idx="2">
-                                <a:schemeClr val="accent1">
-                                  <a:shade val="15000"/>
-                                </a:schemeClr>
-                              </a:lnRef>
-                              <a:fillRef idx="1">
-                                <a:schemeClr val="accent1"/>
-                              </a:fillRef>
-                              <a:effectRef idx="0">
-                                <a:schemeClr val="accent1"/>
-                              </a:effectRef>
-                              <a:fontRef idx="minor">
-                                <a:schemeClr val="lt1"/>
-                              </a:fontRef>
-                            </wps:style>
-                            <wps:bodyPr rot="0" spcFirstLastPara="0" vertOverflow="overflow" horzOverflow="overflow" vert="horz" wrap="square" lIns="91440" tIns="45720" rIns="91440" bIns="45720" numCol="1" spcCol="0" rtlCol="0" fromWordArt="0" anchor="ctr" anchorCtr="0" forceAA="0" compatLnSpc="1">
-                              <a:prstTxWarp prst="textNoShape">
-                                <a:avLst/>
-                              </a:prstTxWarp>
-                              <a:noAutofit/>
-                            </wps:bodyPr>
-                          </wps:wsp>
-                        </a:graphicData>
-                      </a:graphic>
-                      <wp14:sizeRelH relativeFrom="margin">
-                        <wp14:pctWidth>0</wp14:pctWidth>
-                      </wp14:sizeRelH>
-                      <wp14:sizeRelV relativeFrom="margin">
-                        <wp14:pctHeight>0</wp14:pctHeight>
-                      </wp14:sizeRelV>
-                    </wp:anchor>
-                  </w:drawing>
-                </mc:Choice>
-                <mc:Fallback>
-                  <w:pict>
-                    <v:shape w14:anchorId="0D004A4F" id="Signe de multiplication 2" o:spid="_x0000_s1026" style="position:absolute;margin-left:-.45pt;margin-top:5.25pt;width:10.15pt;height:9.2pt;z-index:251686912;visibility:visible;mso-wrap-style:square;mso-width-percent:0;mso-height-percent:0;mso-wrap-distance-left:9pt;mso-wrap-distance-top:0;mso-wrap-distance-right:9pt;mso-wrap-distance-bottom:0;mso-position-horizontal:absolute;mso-position-horizontal-relative:text;mso-position-vertical:absolute;mso-position-vertical-relative:text;mso-width-percent:0;mso-height-percent:0;mso-width-relative:margin;mso-height-relative:margin;v-text-anchor:middle" coordsize="128954,116645" o:gfxdata="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" path="m21770,38188l40174,17842,64477,39826,88780,17842r18404,20346l84926,58323r22258,20134l88780,98803,64477,76819,40174,98803,21770,78457,44028,58323,21770,38188xe" fillcolor="#4472c4 [3204]" strokecolor="#09101d [484]" strokeweight="1pt">
-                      <v:stroke joinstyle="miter"/>
-                      <v:path arrowok="t" o:connecttype="custom" o:connectlocs="21770,38188;40174,17842;64477,39826;88780,17842;107184,38188;84926,58323;107184,78457;88780,98803;64477,76819;40174,98803;21770,78457;44028,58323;21770,38188" o:connectangles="0,0,0,0,0,0,0,0,0,0,0,0,0"/>
-                    </v:shape>
-                  </w:pict>
-                </mc:Fallback>
-              </mc:AlternateContent>
-            </w:r>
-          </w:p>
-        </w:tc>
-        <w:tc>
-          <w:tcPr>
-            <w:tcW w:w="1813" w:type="dxa"/>
-            <w:vAlign w:val="center"/>
-          </w:tcPr>
-          <w:p/>
-        </w:tc>
-      </w:tr>
-      <w:tr>
-        <w:tc>
-          <w:tcPr>
-            <w:tcW w:w="1812" w:type="dxa"/>
-            <w:vAlign w:val="center"/>
-          </w:tcPr>
-          <w:p>
-            <w:pPr>
+        <w:trPr>
+          <w:trHeight w:val="340"/>
+        </w:trPr>
+        <w:tc>
+          <w:tcPr>
+            <w:tcW w:w="1742" w:type="dxa"/>
+            <w:vAlign w:val="center"/>
+          </w:tcPr>
+          <w:p>
+            <w:pPr>
+              <w:jc w:val="center"/>
               <w:rPr>
                 <w:b/>
               </w:rPr>
@@ -1895,108 +2231,46 @@
         </w:tc>
         <w:tc>
           <w:tcPr>
-            <w:tcW w:w="1812" w:type="dxa"/>
-            <w:vAlign w:val="center"/>
-          </w:tcPr>
-          <w:p/>
-        </w:tc>
-        <w:tc>
-          <w:tcPr>
-            <w:tcW w:w="1812" w:type="dxa"/>
-            <w:vAlign w:val="center"/>
-          </w:tcPr>
-          <w:p/>
-        </w:tc>
-        <w:tc>
-          <w:tcPr>
-            <w:tcW w:w="1813" w:type="dxa"/>
-            <w:vAlign w:val="center"/>
-          </w:tcPr>
-          <w:p/>
-        </w:tc>
-        <w:tc>
-          <w:tcPr>
-            <w:tcW w:w="1813" w:type="dxa"/>
-            <w:vAlign w:val="center"/>
-          </w:tcPr>
-          <w:p>
-            <w:r>
-              <w:rPr>
-                <w:noProof/>
-              </w:rPr>
-              <mc:AlternateContent>
-                <mc:Choice Requires="wps">
-                  <w:drawing>
-                    <wp:anchor distT="0" distB="0" distL="114300" distR="114300" simplePos="0" relativeHeight="251688960" behindDoc="0" locked="0" layoutInCell="1" allowOverlap="1" wp14:anchorId="747615A9" wp14:editId="7129D7E6">
-                      <wp:simplePos x="0" y="0"/>
-                      <wp:positionH relativeFrom="column">
-                        <wp:posOffset>-2540</wp:posOffset>
-                      </wp:positionH>
-                      <wp:positionV relativeFrom="paragraph">
-                        <wp:posOffset>64135</wp:posOffset>
-                      </wp:positionV>
-                      <wp:extent cx="128954" cy="116645"/>
-                      <wp:effectExtent l="0" t="0" r="4445" b="17145"/>
-                      <wp:wrapNone/>
-                      <wp:docPr id="966573853" name="Signe de multiplication 2"/>
-                      <wp:cNvGraphicFramePr/>
-                      <a:graphic xmlns:a="http://schemas.openxmlformats.org/drawingml/2006/main">
-                        <a:graphicData uri="http://schemas.microsoft.com/office/word/2010/wordprocessingShape">
-                          <wps:wsp>
-                            <wps:cNvSpPr/>
-                            <wps:spPr>
-                              <a:xfrm>
-                                <a:off x="0" y="0"/>
-                                <a:ext cx="128954" cy="116645"/>
-                              </a:xfrm>
-                              <a:prstGeom prst="mathMultiply">
-                                <a:avLst/>
-                              </a:prstGeom>
-                            </wps:spPr>
-                            <wps:style>
-                              <a:lnRef idx="2">
-                                <a:schemeClr val="accent1">
-                                  <a:shade val="15000"/>
-                                </a:schemeClr>
-                              </a:lnRef>
-                              <a:fillRef idx="1">
-                                <a:schemeClr val="accent1"/>
-                              </a:fillRef>
-                              <a:effectRef idx="0">
-                                <a:schemeClr val="accent1"/>
-                              </a:effectRef>
-                              <a:fontRef idx="minor">
-                                <a:schemeClr val="lt1"/>
-                              </a:fontRef>
-                            </wps:style>
-                            <wps:bodyPr rot="0" spcFirstLastPara="0" vertOverflow="overflow" horzOverflow="overflow" vert="horz" wrap="square" lIns="91440" tIns="45720" rIns="91440" bIns="45720" numCol="1" spcCol="0" rtlCol="0" fromWordArt="0" anchor="ctr" anchorCtr="0" forceAA="0" compatLnSpc="1">
-                              <a:prstTxWarp prst="textNoShape">
-                                <a:avLst/>
-                              </a:prstTxWarp>
-                              <a:noAutofit/>
-                            </wps:bodyPr>
-                          </wps:wsp>
-                        </a:graphicData>
-                      </a:graphic>
-                      <wp14:sizeRelH relativeFrom="margin">
-                        <wp14:pctWidth>0</wp14:pctWidth>
-                      </wp14:sizeRelH>
-                      <wp14:sizeRelV relativeFrom="margin">
-                        <wp14:pctHeight>0</wp14:pctHeight>
-                      </wp14:sizeRelV>
-                    </wp:anchor>
-                  </w:drawing>
-                </mc:Choice>
-                <mc:Fallback>
-                  <w:pict>
-                    <v:shape w14:anchorId="0DBA4460" id="Signe de multiplication 2" o:spid="_x0000_s1026" style="position:absolute;margin-left:-.2pt;margin-top:5.05pt;width:10.15pt;height:9.2pt;z-index:251688960;visibility:visible;mso-wrap-style:square;mso-width-percent:0;mso-height-percent:0;mso-wrap-distance-left:9pt;mso-wrap-distance-top:0;mso-wrap-distance-right:9pt;mso-wrap-distance-bottom:0;mso-position-horizontal:absolute;mso-position-horizontal-relative:text;mso-position-vertical:absolute;mso-position-vertical-relative:text;mso-width-percent:0;mso-height-percent:0;mso-width-relative:margin;mso-height-relative:margin;v-text-anchor:middle" coordsize="128954,116645" o:gfxdata="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" path="m21770,38188l40174,17842,64477,39826,88780,17842r18404,20346l84926,58323r22258,20134l88780,98803,64477,76819,40174,98803,21770,78457,44028,58323,21770,38188xe" fillcolor="#4472c4 [3204]" strokecolor="#09101d [484]" strokeweight="1pt">
-                      <v:stroke joinstyle="miter"/>
-                      <v:path arrowok="t" o:connecttype="custom" o:connectlocs="21770,38188;40174,17842;64477,39826;88780,17842;107184,38188;84926,58323;107184,78457;88780,98803;64477,76819;40174,98803;21770,78457;44028,58323;21770,38188" o:connectangles="0,0,0,0,0,0,0,0,0,0,0,0,0"/>
-                    </v:shape>
-                  </w:pict>
-                </mc:Fallback>
-              </mc:AlternateContent>
-            </w:r>
+            <w:tcW w:w="1573" w:type="dxa"/>
+            <w:vAlign w:val="center"/>
+          </w:tcPr>
+          <w:p>
+            <w:pPr>
+              <w:jc w:val="center"/>
+            </w:pPr>
+          </w:p>
+        </w:tc>
+        <w:tc>
+          <w:tcPr>
+            <w:tcW w:w="1901" w:type="dxa"/>
+            <w:vAlign w:val="center"/>
+          </w:tcPr>
+          <w:p>
+            <w:pPr>
+              <w:jc w:val="center"/>
+            </w:pPr>
+          </w:p>
+        </w:tc>
+        <w:tc>
+          <w:tcPr>
+            <w:tcW w:w="1731" w:type="dxa"/>
+            <w:vAlign w:val="center"/>
+          </w:tcPr>
+          <w:p>
+            <w:pPr>
+              <w:jc w:val="center"/>
+            </w:pPr>
+          </w:p>
+        </w:tc>
+        <w:tc>
+          <w:tcPr>
+            <w:tcW w:w="2115" w:type="dxa"/>
+            <w:vAlign w:val="center"/>
+          </w:tcPr>
+          <w:p>
+            <w:pPr>
+              <w:jc w:val="center"/>
+            </w:pPr>
           </w:p>
         </w:tc>
       </w:tr>

</xml_diff>